<commit_message>
Some reformatting / minor refactoring in the course of writing Convert_Out.docx
</commit_message>
<xml_diff>
--- a/docs/developer/Convert_Out.docx
+++ b/docs/developer/Convert_Out.docx
@@ -108,8 +108,17 @@
           <w:sz w:val="22"/>
           <w:lang w:val="en-US"/>
         </w:rPr>
-        <w:t>The PDF output is done via XSL FO. An XSL FO processor (for example, Apache FOP) is then used to convert the XSL FO to PDF.  (In the past, docx4j has supported other methods of producing PDF output (for example, via iText), but that code is no longer maintained.)</w:t>
-      </w:r>
+        <w:t xml:space="preserve">The PDF output is done via XSL FO. An XSL FO processor (for example, Apache FOP) is then used to convert the XSL FO to PDF.  </w:t>
+      </w:r>
+      <w:proofErr w:type="gramStart"/>
+      <w:r>
+        <w:rPr>
+          <w:sz w:val="22"/>
+          <w:lang w:val="en-US"/>
+        </w:rPr>
+        <w:t>(In the past, docx4j has supported other methods of producing PDF output (for example, via iText), but that code is no longer maintained.)</w:t>
+      </w:r>
+      <w:proofErr w:type="gramEnd"/>
     </w:p>
     <w:p>
       <w:pPr>
@@ -238,6 +247,3647 @@
           <w:lang w:val="en-US"/>
         </w:rPr>
       </w:pPr>
+      <w:r>
+        <w:rPr>
+          <w:sz w:val="22"/>
+          <w:lang w:val="en-US"/>
+        </w:rPr>
+        <w:t>So we have:</w:t>
+      </w:r>
+    </w:p>
+    <w:tbl>
+      <w:tblPr>
+        <w:tblStyle w:val="TableGrid"/>
+        <w:tblW w:w="0" w:type="auto"/>
+        <w:tblLook w:val="04A0" w:firstRow="1" w:lastRow="0" w:firstColumn="1" w:lastColumn="0" w:noHBand="0" w:noVBand="1"/>
+      </w:tblPr>
+      <w:tblGrid>
+        <w:gridCol w:w="3560"/>
+        <w:gridCol w:w="3561"/>
+        <w:gridCol w:w="3561"/>
+      </w:tblGrid>
+      <w:tr>
+        <w:tc>
+          <w:tcPr>
+            <w:tcW w:w="3560" w:type="dxa"/>
+          </w:tcPr>
+          <w:p>
+            <w:pPr>
+              <w:rPr>
+                <w:lang w:val="en-US"/>
+              </w:rPr>
+            </w:pPr>
+          </w:p>
+        </w:tc>
+        <w:tc>
+          <w:tcPr>
+            <w:tcW w:w="3561" w:type="dxa"/>
+          </w:tcPr>
+          <w:p>
+            <w:pPr>
+              <w:rPr>
+                <w:lang w:val="en-US"/>
+              </w:rPr>
+            </w:pPr>
+            <w:r>
+              <w:rPr>
+                <w:lang w:val="en-US"/>
+              </w:rPr>
+              <w:t>via XSLT</w:t>
+            </w:r>
+          </w:p>
+        </w:tc>
+        <w:tc>
+          <w:tcPr>
+            <w:tcW w:w="3561" w:type="dxa"/>
+          </w:tcPr>
+          <w:p>
+            <w:pPr>
+              <w:rPr>
+                <w:lang w:val="en-US"/>
+              </w:rPr>
+            </w:pPr>
+            <w:r>
+              <w:rPr>
+                <w:lang w:val="en-US"/>
+              </w:rPr>
+              <w:t>nonXSLT</w:t>
+            </w:r>
+          </w:p>
+        </w:tc>
+      </w:tr>
+      <w:tr>
+        <w:tc>
+          <w:tcPr>
+            <w:tcW w:w="3560" w:type="dxa"/>
+          </w:tcPr>
+          <w:p>
+            <w:pPr>
+              <w:rPr>
+                <w:lang w:val="en-US"/>
+              </w:rPr>
+            </w:pPr>
+            <w:r>
+              <w:rPr>
+                <w:lang w:val="en-US"/>
+              </w:rPr>
+              <w:t>PDF</w:t>
+            </w:r>
+          </w:p>
+        </w:tc>
+        <w:tc>
+          <w:tcPr>
+            <w:tcW w:w="3561" w:type="dxa"/>
+          </w:tcPr>
+          <w:p>
+            <w:pPr>
+              <w:rPr>
+                <w:lang w:val="en-US"/>
+              </w:rPr>
+            </w:pPr>
+          </w:p>
+        </w:tc>
+        <w:tc>
+          <w:tcPr>
+            <w:tcW w:w="3561" w:type="dxa"/>
+          </w:tcPr>
+          <w:p>
+            <w:pPr>
+              <w:rPr>
+                <w:lang w:val="en-US"/>
+              </w:rPr>
+            </w:pPr>
+          </w:p>
+        </w:tc>
+      </w:tr>
+      <w:tr>
+        <w:tc>
+          <w:tcPr>
+            <w:tcW w:w="3560" w:type="dxa"/>
+          </w:tcPr>
+          <w:p>
+            <w:pPr>
+              <w:rPr>
+                <w:lang w:val="en-US"/>
+              </w:rPr>
+            </w:pPr>
+            <w:r>
+              <w:rPr>
+                <w:lang w:val="en-US"/>
+              </w:rPr>
+              <w:t>XHTML</w:t>
+            </w:r>
+          </w:p>
+        </w:tc>
+        <w:tc>
+          <w:tcPr>
+            <w:tcW w:w="3561" w:type="dxa"/>
+          </w:tcPr>
+          <w:p>
+            <w:pPr>
+              <w:rPr>
+                <w:lang w:val="en-US"/>
+              </w:rPr>
+            </w:pPr>
+          </w:p>
+        </w:tc>
+        <w:tc>
+          <w:tcPr>
+            <w:tcW w:w="3561" w:type="dxa"/>
+          </w:tcPr>
+          <w:p>
+            <w:pPr>
+              <w:rPr>
+                <w:lang w:val="en-US"/>
+              </w:rPr>
+            </w:pPr>
+          </w:p>
+        </w:tc>
+      </w:tr>
+    </w:tbl>
+    <w:p>
+      <w:pPr>
+        <w:rPr>
+          <w:sz w:val="22"/>
+          <w:lang w:val="en-US"/>
+        </w:rPr>
+      </w:pPr>
+    </w:p>
+    <w:p>
+      <w:pPr>
+        <w:rPr>
+          <w:sz w:val="22"/>
+          <w:lang w:val="en-US"/>
+        </w:rPr>
+      </w:pPr>
+      <w:r>
+        <w:rPr>
+          <w:sz w:val="22"/>
+          <w:lang w:val="en-US"/>
+        </w:rPr>
+        <w:t xml:space="preserve">For all of these, the common workflow can be found in </w:t>
+      </w:r>
+      <w:hyperlink r:id="rId6" w:history="1">
+        <w:r>
+          <w:rPr>
+            <w:rStyle w:val="Hyperlink"/>
+            <w:sz w:val="22"/>
+            <w:lang w:val="en-US"/>
+          </w:rPr>
+          <w:t>https://github.com/plutext/docx4j/blob/master/src/main/java/org/docx4j/convert/out/common/AbstractExporter.java</w:t>
+        </w:r>
+      </w:hyperlink>
+    </w:p>
+    <w:p>
+      <w:pPr>
+        <w:rPr>
+          <w:sz w:val="22"/>
+          <w:lang w:val="en-US"/>
+        </w:rPr>
+      </w:pPr>
+      <w:proofErr w:type="gramStart"/>
+      <w:r>
+        <w:rPr>
+          <w:sz w:val="22"/>
+          <w:lang w:val="en-US"/>
+        </w:rPr>
+        <w:t>convert.out.common.</w:t>
+      </w:r>
+      <w:r>
+        <w:rPr>
+          <w:sz w:val="22"/>
+          <w:lang w:val="en-US"/>
+        </w:rPr>
+        <w:t>AbstractExporter</w:t>
+      </w:r>
+      <w:r>
+        <w:rPr>
+          <w:sz w:val="22"/>
+          <w:lang w:val="en-US"/>
+        </w:rPr>
+        <w:t>.export</w:t>
+      </w:r>
+      <w:proofErr w:type="gramEnd"/>
+      <w:r>
+        <w:rPr>
+          <w:sz w:val="22"/>
+          <w:lang w:val="en-US"/>
+        </w:rPr>
+        <w:t xml:space="preserve"> performs the following steps:</w:t>
+      </w:r>
+    </w:p>
+    <w:p>
+      <w:pPr>
+        <w:pStyle w:val="ListParagraph"/>
+        <w:numPr>
+          <w:ilvl w:val="0"/>
+          <w:numId w:val="7"/>
+        </w:numPr>
+        <w:autoSpaceDE w:val="0"/>
+        <w:autoSpaceDN w:val="0"/>
+        <w:adjustRightInd w:val="0"/>
+        <w:spacing w:after="0" w:line="240" w:lineRule="auto"/>
+        <w:rPr>
+          <w:rFonts w:ascii="Consolas" w:hAnsi="Consolas" w:cs="Consolas"/>
+          <w:sz w:val="16"/>
+          <w:szCs w:val="16"/>
+          <w:lang w:val="en-US"/>
+        </w:rPr>
+      </w:pPr>
+      <w:proofErr w:type="gramStart"/>
+      <w:r>
+        <w:rPr>
+          <w:rFonts w:ascii="Consolas" w:hAnsi="Consolas" w:cs="Consolas"/>
+          <w:b/>
+          <w:color w:val="000000"/>
+          <w:sz w:val="20"/>
+          <w:szCs w:val="16"/>
+          <w:lang w:val="en-US"/>
+        </w:rPr>
+        <w:t>preprocess</w:t>
+      </w:r>
+      <w:r>
+        <w:rPr>
+          <w:rFonts w:ascii="Consolas" w:hAnsi="Consolas" w:cs="Consolas"/>
+          <w:color w:val="000000"/>
+          <w:sz w:val="16"/>
+          <w:szCs w:val="16"/>
+          <w:lang w:val="en-US"/>
+        </w:rPr>
+        <w:t>(</w:t>
+      </w:r>
+      <w:proofErr w:type="gramEnd"/>
+      <w:r>
+        <w:rPr>
+          <w:rFonts w:ascii="Consolas" w:hAnsi="Consolas" w:cs="Consolas"/>
+          <w:color w:val="000000"/>
+          <w:sz w:val="16"/>
+          <w:szCs w:val="16"/>
+          <w:lang w:val="en-US"/>
+        </w:rPr>
+        <w:t>conversionSettings);</w:t>
+      </w:r>
+      <w:r>
+        <w:rPr>
+          <w:rFonts w:ascii="Consolas" w:hAnsi="Consolas" w:cs="Consolas"/>
+          <w:color w:val="000000"/>
+          <w:sz w:val="16"/>
+          <w:szCs w:val="16"/>
+          <w:lang w:val="en-US"/>
+        </w:rPr>
+        <w:br/>
+      </w:r>
+      <w:r>
+        <w:rPr>
+          <w:rFonts w:ascii="Consolas" w:hAnsi="Consolas" w:cs="Consolas"/>
+          <w:color w:val="000000"/>
+          <w:sz w:val="16"/>
+          <w:szCs w:val="16"/>
+          <w:lang w:val="en-US"/>
+        </w:rPr>
+        <w:br/>
+      </w:r>
+      <w:r>
+        <w:rPr>
+          <w:rFonts w:ascii="Consolas" w:hAnsi="Consolas" w:cs="Consolas"/>
+          <w:color w:val="000000"/>
+          <w:sz w:val="16"/>
+          <w:szCs w:val="16"/>
+          <w:lang w:val="en-US"/>
+        </w:rPr>
+        <w:t>AbstractWmlExporter</w:t>
+      </w:r>
+      <w:r>
+        <w:rPr>
+          <w:rFonts w:ascii="Consolas" w:hAnsi="Consolas" w:cs="Consolas"/>
+          <w:color w:val="000000"/>
+          <w:sz w:val="16"/>
+          <w:szCs w:val="16"/>
+          <w:lang w:val="en-US"/>
+        </w:rPr>
+        <w:t xml:space="preserve"> does this (for </w:t>
+      </w:r>
+      <w:r>
+        <w:rPr>
+          <w:rFonts w:ascii="Consolas" w:hAnsi="Consolas" w:cs="Consolas"/>
+          <w:color w:val="000000"/>
+          <w:sz w:val="16"/>
+          <w:szCs w:val="16"/>
+          <w:lang w:val="en-US"/>
+        </w:rPr>
+        <w:t>WordprocessingMLPackage</w:t>
+      </w:r>
+      <w:r>
+        <w:rPr>
+          <w:rFonts w:ascii="Consolas" w:hAnsi="Consolas" w:cs="Consolas"/>
+          <w:color w:val="000000"/>
+          <w:sz w:val="16"/>
+          <w:szCs w:val="16"/>
+          <w:lang w:val="en-US"/>
+        </w:rPr>
+        <w:t xml:space="preserve"> only), by calling </w:t>
+      </w:r>
+      <w:r>
+        <w:rPr>
+          <w:rFonts w:ascii="Consolas" w:hAnsi="Consolas" w:cs="Consolas"/>
+          <w:color w:val="000000"/>
+          <w:sz w:val="16"/>
+          <w:szCs w:val="16"/>
+          <w:lang w:val="en-US"/>
+        </w:rPr>
+        <w:t>Preprocess.process</w:t>
+      </w:r>
+      <w:r>
+        <w:rPr>
+          <w:rFonts w:ascii="Consolas" w:hAnsi="Consolas" w:cs="Consolas"/>
+          <w:color w:val="000000"/>
+          <w:sz w:val="16"/>
+          <w:szCs w:val="16"/>
+          <w:lang w:val="en-US"/>
+        </w:rPr>
+        <w:t>.</w:t>
+      </w:r>
+      <w:r>
+        <w:rPr>
+          <w:rFonts w:ascii="Consolas" w:hAnsi="Consolas" w:cs="Consolas"/>
+          <w:color w:val="000000"/>
+          <w:sz w:val="16"/>
+          <w:szCs w:val="16"/>
+          <w:lang w:val="en-US"/>
+        </w:rPr>
+        <w:br/>
+      </w:r>
+      <w:r>
+        <w:rPr>
+          <w:rFonts w:ascii="Consolas" w:hAnsi="Consolas" w:cs="Consolas"/>
+          <w:color w:val="000000"/>
+          <w:sz w:val="16"/>
+          <w:szCs w:val="16"/>
+          <w:lang w:val="en-US"/>
+        </w:rPr>
+        <w:br/>
+        <w:t>That method executes features, for example:</w:t>
+      </w:r>
+    </w:p>
+    <w:p>
+      <w:pPr>
+        <w:autoSpaceDE w:val="0"/>
+        <w:autoSpaceDN w:val="0"/>
+        <w:adjustRightInd w:val="0"/>
+        <w:spacing w:after="0" w:line="240" w:lineRule="auto"/>
+        <w:rPr>
+          <w:rFonts w:ascii="Consolas" w:hAnsi="Consolas" w:cs="Consolas"/>
+          <w:sz w:val="16"/>
+          <w:szCs w:val="16"/>
+          <w:lang w:val="en-US"/>
+        </w:rPr>
+      </w:pPr>
+    </w:p>
+    <w:p>
+      <w:pPr>
+        <w:autoSpaceDE w:val="0"/>
+        <w:autoSpaceDN w:val="0"/>
+        <w:adjustRightInd w:val="0"/>
+        <w:spacing w:after="0" w:line="240" w:lineRule="auto"/>
+        <w:rPr>
+          <w:rFonts w:ascii="Consolas" w:hAnsi="Consolas" w:cs="Consolas"/>
+          <w:sz w:val="16"/>
+          <w:szCs w:val="16"/>
+          <w:lang w:val="en-US"/>
+        </w:rPr>
+      </w:pPr>
+      <w:r>
+        <w:rPr>
+          <w:rFonts w:ascii="Consolas" w:hAnsi="Consolas" w:cs="Consolas"/>
+          <w:color w:val="000000"/>
+          <w:sz w:val="16"/>
+          <w:szCs w:val="16"/>
+          <w:lang w:val="en-US"/>
+        </w:rPr>
+        <w:tab/>
+      </w:r>
+      <w:r>
+        <w:rPr>
+          <w:rFonts w:ascii="Consolas" w:hAnsi="Consolas" w:cs="Consolas"/>
+          <w:color w:val="000000"/>
+          <w:sz w:val="16"/>
+          <w:szCs w:val="16"/>
+          <w:lang w:val="en-US"/>
+        </w:rPr>
+        <w:tab/>
+      </w:r>
+      <w:proofErr w:type="gramStart"/>
+      <w:r>
+        <w:rPr>
+          <w:rFonts w:ascii="Consolas" w:hAnsi="Consolas" w:cs="Consolas"/>
+          <w:b/>
+          <w:bCs/>
+          <w:color w:val="7F0055"/>
+          <w:sz w:val="16"/>
+          <w:szCs w:val="16"/>
+          <w:lang w:val="en-US"/>
+        </w:rPr>
+        <w:t>if</w:t>
+      </w:r>
+      <w:proofErr w:type="gramEnd"/>
+      <w:r>
+        <w:rPr>
+          <w:rFonts w:ascii="Consolas" w:hAnsi="Consolas" w:cs="Consolas"/>
+          <w:color w:val="000000"/>
+          <w:sz w:val="16"/>
+          <w:szCs w:val="16"/>
+          <w:lang w:val="en-US"/>
+        </w:rPr>
+        <w:t xml:space="preserve"> (features.contains(</w:t>
+      </w:r>
+      <w:r>
+        <w:rPr>
+          <w:rFonts w:ascii="Consolas" w:hAnsi="Consolas" w:cs="Consolas"/>
+          <w:i/>
+          <w:iCs/>
+          <w:color w:val="0000C0"/>
+          <w:sz w:val="16"/>
+          <w:szCs w:val="16"/>
+          <w:lang w:val="en-US"/>
+        </w:rPr>
+        <w:t>PP_COMMON_COMBINE_FIELDS</w:t>
+      </w:r>
+      <w:r>
+        <w:rPr>
+          <w:rFonts w:ascii="Consolas" w:hAnsi="Consolas" w:cs="Consolas"/>
+          <w:color w:val="000000"/>
+          <w:sz w:val="16"/>
+          <w:szCs w:val="16"/>
+          <w:lang w:val="en-US"/>
+        </w:rPr>
+        <w:t>)) {</w:t>
+      </w:r>
+    </w:p>
+    <w:p>
+      <w:pPr>
+        <w:autoSpaceDE w:val="0"/>
+        <w:autoSpaceDN w:val="0"/>
+        <w:adjustRightInd w:val="0"/>
+        <w:spacing w:after="0" w:line="240" w:lineRule="auto"/>
+        <w:rPr>
+          <w:rFonts w:ascii="Consolas" w:hAnsi="Consolas" w:cs="Consolas"/>
+          <w:sz w:val="16"/>
+          <w:szCs w:val="16"/>
+          <w:lang w:val="en-US"/>
+        </w:rPr>
+      </w:pPr>
+      <w:r>
+        <w:rPr>
+          <w:rFonts w:ascii="Consolas" w:hAnsi="Consolas" w:cs="Consolas"/>
+          <w:color w:val="000000"/>
+          <w:sz w:val="16"/>
+          <w:szCs w:val="16"/>
+          <w:lang w:val="en-US"/>
+        </w:rPr>
+        <w:tab/>
+      </w:r>
+      <w:r>
+        <w:rPr>
+          <w:rFonts w:ascii="Consolas" w:hAnsi="Consolas" w:cs="Consolas"/>
+          <w:color w:val="000000"/>
+          <w:sz w:val="16"/>
+          <w:szCs w:val="16"/>
+          <w:lang w:val="en-US"/>
+        </w:rPr>
+        <w:tab/>
+      </w:r>
+      <w:r>
+        <w:rPr>
+          <w:rFonts w:ascii="Consolas" w:hAnsi="Consolas" w:cs="Consolas"/>
+          <w:color w:val="000000"/>
+          <w:sz w:val="16"/>
+          <w:szCs w:val="16"/>
+          <w:lang w:val="en-US"/>
+        </w:rPr>
+        <w:tab/>
+      </w:r>
+      <w:proofErr w:type="gramStart"/>
+      <w:r>
+        <w:rPr>
+          <w:rFonts w:ascii="Consolas" w:hAnsi="Consolas" w:cs="Consolas"/>
+          <w:color w:val="000000"/>
+          <w:sz w:val="16"/>
+          <w:szCs w:val="16"/>
+          <w:lang w:val="en-US"/>
+        </w:rPr>
+        <w:t>FieldsCombiner.</w:t>
+      </w:r>
+      <w:r>
+        <w:rPr>
+          <w:rFonts w:ascii="Consolas" w:hAnsi="Consolas" w:cs="Consolas"/>
+          <w:i/>
+          <w:iCs/>
+          <w:color w:val="000000"/>
+          <w:sz w:val="16"/>
+          <w:szCs w:val="16"/>
+          <w:lang w:val="en-US"/>
+        </w:rPr>
+        <w:t>process</w:t>
+      </w:r>
+      <w:r>
+        <w:rPr>
+          <w:rFonts w:ascii="Consolas" w:hAnsi="Consolas" w:cs="Consolas"/>
+          <w:color w:val="000000"/>
+          <w:sz w:val="16"/>
+          <w:szCs w:val="16"/>
+          <w:lang w:val="en-US"/>
+        </w:rPr>
+        <w:t>(</w:t>
+      </w:r>
+      <w:proofErr w:type="gramEnd"/>
+      <w:r>
+        <w:rPr>
+          <w:rFonts w:ascii="Consolas" w:hAnsi="Consolas" w:cs="Consolas"/>
+          <w:color w:val="000000"/>
+          <w:sz w:val="16"/>
+          <w:szCs w:val="16"/>
+          <w:lang w:val="en-US"/>
+        </w:rPr>
+        <w:t>ret);</w:t>
+      </w:r>
+    </w:p>
+    <w:p>
+      <w:pPr>
+        <w:autoSpaceDE w:val="0"/>
+        <w:autoSpaceDN w:val="0"/>
+        <w:adjustRightInd w:val="0"/>
+        <w:spacing w:after="0" w:line="240" w:lineRule="auto"/>
+        <w:rPr>
+          <w:rFonts w:ascii="Consolas" w:hAnsi="Consolas" w:cs="Consolas"/>
+          <w:sz w:val="16"/>
+          <w:szCs w:val="16"/>
+          <w:lang w:val="en-US"/>
+        </w:rPr>
+      </w:pPr>
+      <w:r>
+        <w:rPr>
+          <w:rFonts w:ascii="Consolas" w:hAnsi="Consolas" w:cs="Consolas"/>
+          <w:color w:val="000000"/>
+          <w:sz w:val="16"/>
+          <w:szCs w:val="16"/>
+          <w:lang w:val="en-US"/>
+        </w:rPr>
+        <w:tab/>
+      </w:r>
+      <w:r>
+        <w:rPr>
+          <w:rFonts w:ascii="Consolas" w:hAnsi="Consolas" w:cs="Consolas"/>
+          <w:color w:val="000000"/>
+          <w:sz w:val="16"/>
+          <w:szCs w:val="16"/>
+          <w:lang w:val="en-US"/>
+        </w:rPr>
+        <w:tab/>
+        <w:t>}</w:t>
+      </w:r>
+    </w:p>
+    <w:p>
+      <w:pPr>
+        <w:autoSpaceDE w:val="0"/>
+        <w:autoSpaceDN w:val="0"/>
+        <w:adjustRightInd w:val="0"/>
+        <w:spacing w:after="0" w:line="240" w:lineRule="auto"/>
+        <w:rPr>
+          <w:rFonts w:ascii="Consolas" w:hAnsi="Consolas" w:cs="Consolas"/>
+          <w:sz w:val="16"/>
+          <w:szCs w:val="16"/>
+          <w:lang w:val="en-US"/>
+        </w:rPr>
+      </w:pPr>
+      <w:r>
+        <w:rPr>
+          <w:rFonts w:ascii="Consolas" w:hAnsi="Consolas" w:cs="Consolas"/>
+          <w:color w:val="000000"/>
+          <w:sz w:val="16"/>
+          <w:szCs w:val="16"/>
+          <w:lang w:val="en-US"/>
+        </w:rPr>
+        <w:tab/>
+      </w:r>
+      <w:r>
+        <w:rPr>
+          <w:rFonts w:ascii="Consolas" w:hAnsi="Consolas" w:cs="Consolas"/>
+          <w:color w:val="000000"/>
+          <w:sz w:val="16"/>
+          <w:szCs w:val="16"/>
+          <w:lang w:val="en-US"/>
+        </w:rPr>
+        <w:tab/>
+      </w:r>
+      <w:proofErr w:type="gramStart"/>
+      <w:r>
+        <w:rPr>
+          <w:rFonts w:ascii="Consolas" w:hAnsi="Consolas" w:cs="Consolas"/>
+          <w:b/>
+          <w:bCs/>
+          <w:color w:val="7F0055"/>
+          <w:sz w:val="16"/>
+          <w:szCs w:val="16"/>
+          <w:lang w:val="en-US"/>
+        </w:rPr>
+        <w:t>if</w:t>
+      </w:r>
+      <w:proofErr w:type="gramEnd"/>
+      <w:r>
+        <w:rPr>
+          <w:rFonts w:ascii="Consolas" w:hAnsi="Consolas" w:cs="Consolas"/>
+          <w:color w:val="000000"/>
+          <w:sz w:val="16"/>
+          <w:szCs w:val="16"/>
+          <w:lang w:val="en-US"/>
+        </w:rPr>
+        <w:t xml:space="preserve"> (features.contains(</w:t>
+      </w:r>
+      <w:r>
+        <w:rPr>
+          <w:rFonts w:ascii="Consolas" w:hAnsi="Consolas" w:cs="Consolas"/>
+          <w:i/>
+          <w:iCs/>
+          <w:color w:val="0000C0"/>
+          <w:sz w:val="16"/>
+          <w:szCs w:val="16"/>
+          <w:lang w:val="en-US"/>
+        </w:rPr>
+        <w:t>PP_COMMON_MOVE_BOOKMARKS</w:t>
+      </w:r>
+      <w:r>
+        <w:rPr>
+          <w:rFonts w:ascii="Consolas" w:hAnsi="Consolas" w:cs="Consolas"/>
+          <w:color w:val="000000"/>
+          <w:sz w:val="16"/>
+          <w:szCs w:val="16"/>
+          <w:lang w:val="en-US"/>
+        </w:rPr>
+        <w:t>)) {</w:t>
+      </w:r>
+    </w:p>
+    <w:p>
+      <w:pPr>
+        <w:autoSpaceDE w:val="0"/>
+        <w:autoSpaceDN w:val="0"/>
+        <w:adjustRightInd w:val="0"/>
+        <w:spacing w:after="0" w:line="240" w:lineRule="auto"/>
+        <w:rPr>
+          <w:rFonts w:ascii="Consolas" w:hAnsi="Consolas" w:cs="Consolas"/>
+          <w:sz w:val="16"/>
+          <w:szCs w:val="16"/>
+          <w:lang w:val="en-US"/>
+        </w:rPr>
+      </w:pPr>
+      <w:r>
+        <w:rPr>
+          <w:rFonts w:ascii="Consolas" w:hAnsi="Consolas" w:cs="Consolas"/>
+          <w:color w:val="000000"/>
+          <w:sz w:val="16"/>
+          <w:szCs w:val="16"/>
+          <w:lang w:val="en-US"/>
+        </w:rPr>
+        <w:tab/>
+      </w:r>
+      <w:r>
+        <w:rPr>
+          <w:rFonts w:ascii="Consolas" w:hAnsi="Consolas" w:cs="Consolas"/>
+          <w:color w:val="000000"/>
+          <w:sz w:val="16"/>
+          <w:szCs w:val="16"/>
+          <w:lang w:val="en-US"/>
+        </w:rPr>
+        <w:tab/>
+      </w:r>
+      <w:r>
+        <w:rPr>
+          <w:rFonts w:ascii="Consolas" w:hAnsi="Consolas" w:cs="Consolas"/>
+          <w:color w:val="000000"/>
+          <w:sz w:val="16"/>
+          <w:szCs w:val="16"/>
+          <w:lang w:val="en-US"/>
+        </w:rPr>
+        <w:tab/>
+      </w:r>
+      <w:proofErr w:type="gramStart"/>
+      <w:r>
+        <w:rPr>
+          <w:rFonts w:ascii="Consolas" w:hAnsi="Consolas" w:cs="Consolas"/>
+          <w:color w:val="000000"/>
+          <w:sz w:val="16"/>
+          <w:szCs w:val="16"/>
+          <w:lang w:val="en-US"/>
+        </w:rPr>
+        <w:t>BookmarkMover.</w:t>
+      </w:r>
+      <w:r>
+        <w:rPr>
+          <w:rFonts w:ascii="Consolas" w:hAnsi="Consolas" w:cs="Consolas"/>
+          <w:i/>
+          <w:iCs/>
+          <w:color w:val="000000"/>
+          <w:sz w:val="16"/>
+          <w:szCs w:val="16"/>
+          <w:lang w:val="en-US"/>
+        </w:rPr>
+        <w:t>process</w:t>
+      </w:r>
+      <w:r>
+        <w:rPr>
+          <w:rFonts w:ascii="Consolas" w:hAnsi="Consolas" w:cs="Consolas"/>
+          <w:color w:val="000000"/>
+          <w:sz w:val="16"/>
+          <w:szCs w:val="16"/>
+          <w:lang w:val="en-US"/>
+        </w:rPr>
+        <w:t>(</w:t>
+      </w:r>
+      <w:proofErr w:type="gramEnd"/>
+      <w:r>
+        <w:rPr>
+          <w:rFonts w:ascii="Consolas" w:hAnsi="Consolas" w:cs="Consolas"/>
+          <w:color w:val="000000"/>
+          <w:sz w:val="16"/>
+          <w:szCs w:val="16"/>
+          <w:lang w:val="en-US"/>
+        </w:rPr>
+        <w:t>ret);</w:t>
+      </w:r>
+    </w:p>
+    <w:p>
+      <w:pPr>
+        <w:autoSpaceDE w:val="0"/>
+        <w:autoSpaceDN w:val="0"/>
+        <w:adjustRightInd w:val="0"/>
+        <w:spacing w:after="0" w:line="240" w:lineRule="auto"/>
+        <w:rPr>
+          <w:rFonts w:ascii="Consolas" w:hAnsi="Consolas" w:cs="Consolas"/>
+          <w:sz w:val="16"/>
+          <w:szCs w:val="16"/>
+          <w:lang w:val="en-US"/>
+        </w:rPr>
+      </w:pPr>
+      <w:r>
+        <w:rPr>
+          <w:rFonts w:ascii="Consolas" w:hAnsi="Consolas" w:cs="Consolas"/>
+          <w:color w:val="000000"/>
+          <w:sz w:val="16"/>
+          <w:szCs w:val="16"/>
+          <w:lang w:val="en-US"/>
+        </w:rPr>
+        <w:tab/>
+      </w:r>
+      <w:r>
+        <w:rPr>
+          <w:rFonts w:ascii="Consolas" w:hAnsi="Consolas" w:cs="Consolas"/>
+          <w:color w:val="000000"/>
+          <w:sz w:val="16"/>
+          <w:szCs w:val="16"/>
+          <w:lang w:val="en-US"/>
+        </w:rPr>
+        <w:tab/>
+        <w:t>}</w:t>
+      </w:r>
+    </w:p>
+    <w:p>
+      <w:pPr>
+        <w:autoSpaceDE w:val="0"/>
+        <w:autoSpaceDN w:val="0"/>
+        <w:adjustRightInd w:val="0"/>
+        <w:spacing w:after="0" w:line="240" w:lineRule="auto"/>
+        <w:rPr>
+          <w:rFonts w:ascii="Consolas" w:hAnsi="Consolas" w:cs="Consolas"/>
+          <w:sz w:val="16"/>
+          <w:szCs w:val="16"/>
+          <w:lang w:val="en-US"/>
+        </w:rPr>
+      </w:pPr>
+      <w:r>
+        <w:rPr>
+          <w:rFonts w:ascii="Consolas" w:hAnsi="Consolas" w:cs="Consolas"/>
+          <w:color w:val="000000"/>
+          <w:sz w:val="16"/>
+          <w:szCs w:val="16"/>
+          <w:lang w:val="en-US"/>
+        </w:rPr>
+        <w:tab/>
+      </w:r>
+      <w:r>
+        <w:rPr>
+          <w:rFonts w:ascii="Consolas" w:hAnsi="Consolas" w:cs="Consolas"/>
+          <w:color w:val="000000"/>
+          <w:sz w:val="16"/>
+          <w:szCs w:val="16"/>
+          <w:lang w:val="en-US"/>
+        </w:rPr>
+        <w:tab/>
+      </w:r>
+      <w:proofErr w:type="gramStart"/>
+      <w:r>
+        <w:rPr>
+          <w:rFonts w:ascii="Consolas" w:hAnsi="Consolas" w:cs="Consolas"/>
+          <w:b/>
+          <w:bCs/>
+          <w:color w:val="7F0055"/>
+          <w:sz w:val="16"/>
+          <w:szCs w:val="16"/>
+          <w:lang w:val="en-US"/>
+        </w:rPr>
+        <w:t>if</w:t>
+      </w:r>
+      <w:proofErr w:type="gramEnd"/>
+      <w:r>
+        <w:rPr>
+          <w:rFonts w:ascii="Consolas" w:hAnsi="Consolas" w:cs="Consolas"/>
+          <w:color w:val="000000"/>
+          <w:sz w:val="16"/>
+          <w:szCs w:val="16"/>
+          <w:lang w:val="en-US"/>
+        </w:rPr>
+        <w:t xml:space="preserve"> (features.contains(</w:t>
+      </w:r>
+      <w:r>
+        <w:rPr>
+          <w:rFonts w:ascii="Consolas" w:hAnsi="Consolas" w:cs="Consolas"/>
+          <w:i/>
+          <w:iCs/>
+          <w:color w:val="0000C0"/>
+          <w:sz w:val="16"/>
+          <w:szCs w:val="16"/>
+          <w:lang w:val="en-US"/>
+        </w:rPr>
+        <w:t>PP_COMMON_MOVE_PAGEBREAK</w:t>
+      </w:r>
+      <w:r>
+        <w:rPr>
+          <w:rFonts w:ascii="Consolas" w:hAnsi="Consolas" w:cs="Consolas"/>
+          <w:color w:val="000000"/>
+          <w:sz w:val="16"/>
+          <w:szCs w:val="16"/>
+          <w:lang w:val="en-US"/>
+        </w:rPr>
+        <w:t>)) {</w:t>
+      </w:r>
+    </w:p>
+    <w:p>
+      <w:pPr>
+        <w:autoSpaceDE w:val="0"/>
+        <w:autoSpaceDN w:val="0"/>
+        <w:adjustRightInd w:val="0"/>
+        <w:spacing w:after="0" w:line="240" w:lineRule="auto"/>
+        <w:rPr>
+          <w:rFonts w:ascii="Consolas" w:hAnsi="Consolas" w:cs="Consolas"/>
+          <w:sz w:val="16"/>
+          <w:szCs w:val="16"/>
+          <w:lang w:val="en-US"/>
+        </w:rPr>
+      </w:pPr>
+      <w:r>
+        <w:rPr>
+          <w:rFonts w:ascii="Consolas" w:hAnsi="Consolas" w:cs="Consolas"/>
+          <w:color w:val="000000"/>
+          <w:sz w:val="16"/>
+          <w:szCs w:val="16"/>
+          <w:lang w:val="en-US"/>
+        </w:rPr>
+        <w:tab/>
+      </w:r>
+      <w:r>
+        <w:rPr>
+          <w:rFonts w:ascii="Consolas" w:hAnsi="Consolas" w:cs="Consolas"/>
+          <w:color w:val="000000"/>
+          <w:sz w:val="16"/>
+          <w:szCs w:val="16"/>
+          <w:lang w:val="en-US"/>
+        </w:rPr>
+        <w:tab/>
+      </w:r>
+      <w:r>
+        <w:rPr>
+          <w:rFonts w:ascii="Consolas" w:hAnsi="Consolas" w:cs="Consolas"/>
+          <w:color w:val="000000"/>
+          <w:sz w:val="16"/>
+          <w:szCs w:val="16"/>
+          <w:lang w:val="en-US"/>
+        </w:rPr>
+        <w:tab/>
+      </w:r>
+      <w:proofErr w:type="gramStart"/>
+      <w:r>
+        <w:rPr>
+          <w:rFonts w:ascii="Consolas" w:hAnsi="Consolas" w:cs="Consolas"/>
+          <w:color w:val="000000"/>
+          <w:sz w:val="16"/>
+          <w:szCs w:val="16"/>
+          <w:lang w:val="en-US"/>
+        </w:rPr>
+        <w:t>PageBreak.</w:t>
+      </w:r>
+      <w:r>
+        <w:rPr>
+          <w:rFonts w:ascii="Consolas" w:hAnsi="Consolas" w:cs="Consolas"/>
+          <w:i/>
+          <w:iCs/>
+          <w:color w:val="000000"/>
+          <w:sz w:val="16"/>
+          <w:szCs w:val="16"/>
+          <w:lang w:val="en-US"/>
+        </w:rPr>
+        <w:t>process</w:t>
+      </w:r>
+      <w:r>
+        <w:rPr>
+          <w:rFonts w:ascii="Consolas" w:hAnsi="Consolas" w:cs="Consolas"/>
+          <w:color w:val="000000"/>
+          <w:sz w:val="16"/>
+          <w:szCs w:val="16"/>
+          <w:lang w:val="en-US"/>
+        </w:rPr>
+        <w:t>(</w:t>
+      </w:r>
+      <w:proofErr w:type="gramEnd"/>
+      <w:r>
+        <w:rPr>
+          <w:rFonts w:ascii="Consolas" w:hAnsi="Consolas" w:cs="Consolas"/>
+          <w:color w:val="000000"/>
+          <w:sz w:val="16"/>
+          <w:szCs w:val="16"/>
+          <w:lang w:val="en-US"/>
+        </w:rPr>
+        <w:t>ret);</w:t>
+      </w:r>
+    </w:p>
+    <w:p>
+      <w:pPr>
+        <w:autoSpaceDE w:val="0"/>
+        <w:autoSpaceDN w:val="0"/>
+        <w:adjustRightInd w:val="0"/>
+        <w:spacing w:after="0" w:line="240" w:lineRule="auto"/>
+        <w:rPr>
+          <w:rFonts w:ascii="Consolas" w:hAnsi="Consolas" w:cs="Consolas"/>
+          <w:sz w:val="16"/>
+          <w:szCs w:val="16"/>
+          <w:lang w:val="en-US"/>
+        </w:rPr>
+      </w:pPr>
+      <w:r>
+        <w:rPr>
+          <w:rFonts w:ascii="Consolas" w:hAnsi="Consolas" w:cs="Consolas"/>
+          <w:color w:val="000000"/>
+          <w:sz w:val="16"/>
+          <w:szCs w:val="16"/>
+          <w:lang w:val="en-US"/>
+        </w:rPr>
+        <w:tab/>
+      </w:r>
+      <w:r>
+        <w:rPr>
+          <w:rFonts w:ascii="Consolas" w:hAnsi="Consolas" w:cs="Consolas"/>
+          <w:color w:val="000000"/>
+          <w:sz w:val="16"/>
+          <w:szCs w:val="16"/>
+          <w:lang w:val="en-US"/>
+        </w:rPr>
+        <w:tab/>
+        <w:t>}</w:t>
+      </w:r>
+    </w:p>
+    <w:p>
+      <w:pPr>
+        <w:autoSpaceDE w:val="0"/>
+        <w:autoSpaceDN w:val="0"/>
+        <w:adjustRightInd w:val="0"/>
+        <w:spacing w:after="0" w:line="240" w:lineRule="auto"/>
+        <w:rPr>
+          <w:rFonts w:ascii="Consolas" w:hAnsi="Consolas" w:cs="Consolas"/>
+          <w:sz w:val="16"/>
+          <w:szCs w:val="16"/>
+          <w:lang w:val="en-US"/>
+        </w:rPr>
+      </w:pPr>
+      <w:r>
+        <w:rPr>
+          <w:rFonts w:ascii="Consolas" w:hAnsi="Consolas" w:cs="Consolas"/>
+          <w:color w:val="000000"/>
+          <w:sz w:val="16"/>
+          <w:szCs w:val="16"/>
+          <w:lang w:val="en-US"/>
+        </w:rPr>
+        <w:tab/>
+      </w:r>
+      <w:r>
+        <w:rPr>
+          <w:rFonts w:ascii="Consolas" w:hAnsi="Consolas" w:cs="Consolas"/>
+          <w:color w:val="000000"/>
+          <w:sz w:val="16"/>
+          <w:szCs w:val="16"/>
+          <w:lang w:val="en-US"/>
+        </w:rPr>
+        <w:tab/>
+      </w:r>
+      <w:proofErr w:type="gramStart"/>
+      <w:r>
+        <w:rPr>
+          <w:rFonts w:ascii="Consolas" w:hAnsi="Consolas" w:cs="Consolas"/>
+          <w:b/>
+          <w:bCs/>
+          <w:color w:val="7F0055"/>
+          <w:sz w:val="16"/>
+          <w:szCs w:val="16"/>
+          <w:lang w:val="en-US"/>
+        </w:rPr>
+        <w:t>if</w:t>
+      </w:r>
+      <w:proofErr w:type="gramEnd"/>
+      <w:r>
+        <w:rPr>
+          <w:rFonts w:ascii="Consolas" w:hAnsi="Consolas" w:cs="Consolas"/>
+          <w:color w:val="000000"/>
+          <w:sz w:val="16"/>
+          <w:szCs w:val="16"/>
+          <w:lang w:val="en-US"/>
+        </w:rPr>
+        <w:t xml:space="preserve"> (features.contains(</w:t>
+      </w:r>
+      <w:r>
+        <w:rPr>
+          <w:rFonts w:ascii="Consolas" w:hAnsi="Consolas" w:cs="Consolas"/>
+          <w:i/>
+          <w:iCs/>
+          <w:color w:val="0000C0"/>
+          <w:sz w:val="16"/>
+          <w:szCs w:val="16"/>
+          <w:lang w:val="en-US"/>
+        </w:rPr>
+        <w:t>PP_PDF_COVERPAGE_MOVE_SECTPR</w:t>
+      </w:r>
+      <w:r>
+        <w:rPr>
+          <w:rFonts w:ascii="Consolas" w:hAnsi="Consolas" w:cs="Consolas"/>
+          <w:color w:val="000000"/>
+          <w:sz w:val="16"/>
+          <w:szCs w:val="16"/>
+          <w:lang w:val="en-US"/>
+        </w:rPr>
+        <w:t>)) {</w:t>
+      </w:r>
+    </w:p>
+    <w:p>
+      <w:pPr>
+        <w:autoSpaceDE w:val="0"/>
+        <w:autoSpaceDN w:val="0"/>
+        <w:adjustRightInd w:val="0"/>
+        <w:spacing w:after="0" w:line="240" w:lineRule="auto"/>
+        <w:rPr>
+          <w:rFonts w:ascii="Consolas" w:hAnsi="Consolas" w:cs="Consolas"/>
+          <w:sz w:val="16"/>
+          <w:szCs w:val="16"/>
+          <w:lang w:val="en-US"/>
+        </w:rPr>
+      </w:pPr>
+      <w:r>
+        <w:rPr>
+          <w:rFonts w:ascii="Consolas" w:hAnsi="Consolas" w:cs="Consolas"/>
+          <w:color w:val="000000"/>
+          <w:sz w:val="16"/>
+          <w:szCs w:val="16"/>
+          <w:lang w:val="en-US"/>
+        </w:rPr>
+        <w:lastRenderedPageBreak/>
+        <w:tab/>
+      </w:r>
+      <w:r>
+        <w:rPr>
+          <w:rFonts w:ascii="Consolas" w:hAnsi="Consolas" w:cs="Consolas"/>
+          <w:color w:val="000000"/>
+          <w:sz w:val="16"/>
+          <w:szCs w:val="16"/>
+          <w:lang w:val="en-US"/>
+        </w:rPr>
+        <w:tab/>
+      </w:r>
+      <w:r>
+        <w:rPr>
+          <w:rFonts w:ascii="Consolas" w:hAnsi="Consolas" w:cs="Consolas"/>
+          <w:color w:val="000000"/>
+          <w:sz w:val="16"/>
+          <w:szCs w:val="16"/>
+          <w:lang w:val="en-US"/>
+        </w:rPr>
+        <w:tab/>
+      </w:r>
+      <w:proofErr w:type="gramStart"/>
+      <w:r>
+        <w:rPr>
+          <w:rFonts w:ascii="Consolas" w:hAnsi="Consolas" w:cs="Consolas"/>
+          <w:color w:val="000000"/>
+          <w:sz w:val="16"/>
+          <w:szCs w:val="16"/>
+          <w:lang w:val="en-US"/>
+        </w:rPr>
+        <w:t>CoverPageSectPrMover.</w:t>
+      </w:r>
+      <w:r>
+        <w:rPr>
+          <w:rFonts w:ascii="Consolas" w:hAnsi="Consolas" w:cs="Consolas"/>
+          <w:i/>
+          <w:iCs/>
+          <w:color w:val="000000"/>
+          <w:sz w:val="16"/>
+          <w:szCs w:val="16"/>
+          <w:lang w:val="en-US"/>
+        </w:rPr>
+        <w:t>process</w:t>
+      </w:r>
+      <w:r>
+        <w:rPr>
+          <w:rFonts w:ascii="Consolas" w:hAnsi="Consolas" w:cs="Consolas"/>
+          <w:color w:val="000000"/>
+          <w:sz w:val="16"/>
+          <w:szCs w:val="16"/>
+          <w:lang w:val="en-US"/>
+        </w:rPr>
+        <w:t>(</w:t>
+      </w:r>
+      <w:proofErr w:type="gramEnd"/>
+      <w:r>
+        <w:rPr>
+          <w:rFonts w:ascii="Consolas" w:hAnsi="Consolas" w:cs="Consolas"/>
+          <w:color w:val="000000"/>
+          <w:sz w:val="16"/>
+          <w:szCs w:val="16"/>
+          <w:lang w:val="en-US"/>
+        </w:rPr>
+        <w:t>ret);</w:t>
+      </w:r>
+    </w:p>
+    <w:p>
+      <w:pPr>
+        <w:autoSpaceDE w:val="0"/>
+        <w:autoSpaceDN w:val="0"/>
+        <w:adjustRightInd w:val="0"/>
+        <w:spacing w:after="0" w:line="240" w:lineRule="auto"/>
+        <w:rPr>
+          <w:rFonts w:ascii="Consolas" w:hAnsi="Consolas" w:cs="Consolas"/>
+          <w:sz w:val="16"/>
+          <w:szCs w:val="16"/>
+          <w:lang w:val="en-US"/>
+        </w:rPr>
+      </w:pPr>
+      <w:r>
+        <w:rPr>
+          <w:rFonts w:ascii="Consolas" w:hAnsi="Consolas" w:cs="Consolas"/>
+          <w:color w:val="000000"/>
+          <w:sz w:val="16"/>
+          <w:szCs w:val="16"/>
+          <w:lang w:val="en-US"/>
+        </w:rPr>
+        <w:tab/>
+      </w:r>
+      <w:r>
+        <w:rPr>
+          <w:rFonts w:ascii="Consolas" w:hAnsi="Consolas" w:cs="Consolas"/>
+          <w:color w:val="000000"/>
+          <w:sz w:val="16"/>
+          <w:szCs w:val="16"/>
+          <w:lang w:val="en-US"/>
+        </w:rPr>
+        <w:tab/>
+        <w:t>}</w:t>
+      </w:r>
+    </w:p>
+    <w:p>
+      <w:pPr>
+        <w:autoSpaceDE w:val="0"/>
+        <w:autoSpaceDN w:val="0"/>
+        <w:adjustRightInd w:val="0"/>
+        <w:spacing w:after="0" w:line="240" w:lineRule="auto"/>
+        <w:rPr>
+          <w:rFonts w:ascii="Consolas" w:hAnsi="Consolas" w:cs="Consolas"/>
+          <w:sz w:val="16"/>
+          <w:szCs w:val="16"/>
+          <w:lang w:val="en-US"/>
+        </w:rPr>
+      </w:pPr>
+      <w:r>
+        <w:rPr>
+          <w:rFonts w:ascii="Consolas" w:hAnsi="Consolas" w:cs="Consolas"/>
+          <w:color w:val="000000"/>
+          <w:sz w:val="16"/>
+          <w:szCs w:val="16"/>
+          <w:lang w:val="en-US"/>
+        </w:rPr>
+        <w:tab/>
+      </w:r>
+      <w:r>
+        <w:rPr>
+          <w:rFonts w:ascii="Consolas" w:hAnsi="Consolas" w:cs="Consolas"/>
+          <w:color w:val="000000"/>
+          <w:sz w:val="16"/>
+          <w:szCs w:val="16"/>
+          <w:lang w:val="en-US"/>
+        </w:rPr>
+        <w:tab/>
+      </w:r>
+      <w:proofErr w:type="gramStart"/>
+      <w:r>
+        <w:rPr>
+          <w:rFonts w:ascii="Consolas" w:hAnsi="Consolas" w:cs="Consolas"/>
+          <w:b/>
+          <w:bCs/>
+          <w:color w:val="7F0055"/>
+          <w:sz w:val="16"/>
+          <w:szCs w:val="16"/>
+          <w:lang w:val="en-US"/>
+        </w:rPr>
+        <w:t>if</w:t>
+      </w:r>
+      <w:proofErr w:type="gramEnd"/>
+      <w:r>
+        <w:rPr>
+          <w:rFonts w:ascii="Consolas" w:hAnsi="Consolas" w:cs="Consolas"/>
+          <w:color w:val="000000"/>
+          <w:sz w:val="16"/>
+          <w:szCs w:val="16"/>
+          <w:lang w:val="en-US"/>
+        </w:rPr>
+        <w:t xml:space="preserve"> (features.contains(</w:t>
+      </w:r>
+      <w:r>
+        <w:rPr>
+          <w:rFonts w:ascii="Consolas" w:hAnsi="Consolas" w:cs="Consolas"/>
+          <w:i/>
+          <w:iCs/>
+          <w:color w:val="0000C0"/>
+          <w:sz w:val="16"/>
+          <w:szCs w:val="16"/>
+          <w:lang w:val="en-US"/>
+        </w:rPr>
+        <w:t>PP_COMMON_CONTAINERIZATION</w:t>
+      </w:r>
+      <w:r>
+        <w:rPr>
+          <w:rFonts w:ascii="Consolas" w:hAnsi="Consolas" w:cs="Consolas"/>
+          <w:color w:val="000000"/>
+          <w:sz w:val="16"/>
+          <w:szCs w:val="16"/>
+          <w:lang w:val="en-US"/>
+        </w:rPr>
+        <w:t>)) {</w:t>
+      </w:r>
+    </w:p>
+    <w:p>
+      <w:pPr>
+        <w:autoSpaceDE w:val="0"/>
+        <w:autoSpaceDN w:val="0"/>
+        <w:adjustRightInd w:val="0"/>
+        <w:spacing w:after="0" w:line="240" w:lineRule="auto"/>
+        <w:rPr>
+          <w:rFonts w:ascii="Consolas" w:hAnsi="Consolas" w:cs="Consolas"/>
+          <w:sz w:val="16"/>
+          <w:szCs w:val="16"/>
+          <w:lang w:val="en-US"/>
+        </w:rPr>
+      </w:pPr>
+      <w:r>
+        <w:rPr>
+          <w:rFonts w:ascii="Consolas" w:hAnsi="Consolas" w:cs="Consolas"/>
+          <w:color w:val="000000"/>
+          <w:sz w:val="16"/>
+          <w:szCs w:val="16"/>
+          <w:lang w:val="en-US"/>
+        </w:rPr>
+        <w:tab/>
+      </w:r>
+      <w:r>
+        <w:rPr>
+          <w:rFonts w:ascii="Consolas" w:hAnsi="Consolas" w:cs="Consolas"/>
+          <w:color w:val="000000"/>
+          <w:sz w:val="16"/>
+          <w:szCs w:val="16"/>
+          <w:lang w:val="en-US"/>
+        </w:rPr>
+        <w:tab/>
+      </w:r>
+      <w:r>
+        <w:rPr>
+          <w:rFonts w:ascii="Consolas" w:hAnsi="Consolas" w:cs="Consolas"/>
+          <w:color w:val="000000"/>
+          <w:sz w:val="16"/>
+          <w:szCs w:val="16"/>
+          <w:lang w:val="en-US"/>
+        </w:rPr>
+        <w:tab/>
+      </w:r>
+      <w:proofErr w:type="gramStart"/>
+      <w:r>
+        <w:rPr>
+          <w:rFonts w:ascii="Consolas" w:hAnsi="Consolas" w:cs="Consolas"/>
+          <w:color w:val="000000"/>
+          <w:sz w:val="16"/>
+          <w:szCs w:val="16"/>
+          <w:lang w:val="en-US"/>
+        </w:rPr>
+        <w:t>Containerization.</w:t>
+      </w:r>
+      <w:r>
+        <w:rPr>
+          <w:rFonts w:ascii="Consolas" w:hAnsi="Consolas" w:cs="Consolas"/>
+          <w:i/>
+          <w:iCs/>
+          <w:color w:val="000000"/>
+          <w:sz w:val="16"/>
+          <w:szCs w:val="16"/>
+          <w:lang w:val="en-US"/>
+        </w:rPr>
+        <w:t>process</w:t>
+      </w:r>
+      <w:r>
+        <w:rPr>
+          <w:rFonts w:ascii="Consolas" w:hAnsi="Consolas" w:cs="Consolas"/>
+          <w:color w:val="000000"/>
+          <w:sz w:val="16"/>
+          <w:szCs w:val="16"/>
+          <w:lang w:val="en-US"/>
+        </w:rPr>
+        <w:t>(</w:t>
+      </w:r>
+      <w:proofErr w:type="gramEnd"/>
+      <w:r>
+        <w:rPr>
+          <w:rFonts w:ascii="Consolas" w:hAnsi="Consolas" w:cs="Consolas"/>
+          <w:color w:val="000000"/>
+          <w:sz w:val="16"/>
+          <w:szCs w:val="16"/>
+          <w:lang w:val="en-US"/>
+        </w:rPr>
+        <w:t>ret);</w:t>
+      </w:r>
+    </w:p>
+    <w:p>
+      <w:pPr>
+        <w:autoSpaceDE w:val="0"/>
+        <w:autoSpaceDN w:val="0"/>
+        <w:adjustRightInd w:val="0"/>
+        <w:spacing w:after="0" w:line="240" w:lineRule="auto"/>
+        <w:rPr>
+          <w:rFonts w:ascii="Consolas" w:hAnsi="Consolas" w:cs="Consolas"/>
+          <w:sz w:val="16"/>
+          <w:szCs w:val="16"/>
+          <w:lang w:val="en-US"/>
+        </w:rPr>
+      </w:pPr>
+      <w:r>
+        <w:rPr>
+          <w:rFonts w:ascii="Consolas" w:hAnsi="Consolas" w:cs="Consolas"/>
+          <w:color w:val="000000"/>
+          <w:sz w:val="16"/>
+          <w:szCs w:val="16"/>
+          <w:lang w:val="en-US"/>
+        </w:rPr>
+        <w:tab/>
+      </w:r>
+      <w:r>
+        <w:rPr>
+          <w:rFonts w:ascii="Consolas" w:hAnsi="Consolas" w:cs="Consolas"/>
+          <w:color w:val="000000"/>
+          <w:sz w:val="16"/>
+          <w:szCs w:val="16"/>
+          <w:lang w:val="en-US"/>
+        </w:rPr>
+        <w:tab/>
+        <w:t>}</w:t>
+      </w:r>
+    </w:p>
+    <w:p>
+      <w:pPr>
+        <w:autoSpaceDE w:val="0"/>
+        <w:autoSpaceDN w:val="0"/>
+        <w:adjustRightInd w:val="0"/>
+        <w:spacing w:after="0" w:line="240" w:lineRule="auto"/>
+        <w:rPr>
+          <w:rFonts w:ascii="Consolas" w:hAnsi="Consolas" w:cs="Consolas"/>
+          <w:sz w:val="16"/>
+          <w:szCs w:val="16"/>
+          <w:lang w:val="en-US"/>
+        </w:rPr>
+      </w:pPr>
+      <w:r>
+        <w:rPr>
+          <w:rFonts w:ascii="Consolas" w:hAnsi="Consolas" w:cs="Consolas"/>
+          <w:color w:val="000000"/>
+          <w:sz w:val="16"/>
+          <w:szCs w:val="16"/>
+          <w:lang w:val="en-US"/>
+        </w:rPr>
+        <w:tab/>
+      </w:r>
+      <w:r>
+        <w:rPr>
+          <w:rFonts w:ascii="Consolas" w:hAnsi="Consolas" w:cs="Consolas"/>
+          <w:color w:val="000000"/>
+          <w:sz w:val="16"/>
+          <w:szCs w:val="16"/>
+          <w:lang w:val="en-US"/>
+        </w:rPr>
+        <w:tab/>
+      </w:r>
+      <w:proofErr w:type="gramStart"/>
+      <w:r>
+        <w:rPr>
+          <w:rFonts w:ascii="Consolas" w:hAnsi="Consolas" w:cs="Consolas"/>
+          <w:b/>
+          <w:bCs/>
+          <w:color w:val="7F0055"/>
+          <w:sz w:val="16"/>
+          <w:szCs w:val="16"/>
+          <w:lang w:val="en-US"/>
+        </w:rPr>
+        <w:t>if</w:t>
+      </w:r>
+      <w:proofErr w:type="gramEnd"/>
+      <w:r>
+        <w:rPr>
+          <w:rFonts w:ascii="Consolas" w:hAnsi="Consolas" w:cs="Consolas"/>
+          <w:color w:val="000000"/>
+          <w:sz w:val="16"/>
+          <w:szCs w:val="16"/>
+          <w:lang w:val="en-US"/>
+        </w:rPr>
+        <w:t xml:space="preserve"> (features.contains(</w:t>
+      </w:r>
+      <w:r>
+        <w:rPr>
+          <w:rFonts w:ascii="Consolas" w:hAnsi="Consolas" w:cs="Consolas"/>
+          <w:i/>
+          <w:iCs/>
+          <w:color w:val="0000C0"/>
+          <w:sz w:val="16"/>
+          <w:szCs w:val="16"/>
+          <w:lang w:val="en-US"/>
+        </w:rPr>
+        <w:t>PP_PDF_APACHEFOP_DISABLE_PAGEBREAK_FIRST_PARAGRAPH</w:t>
+      </w:r>
+      <w:r>
+        <w:rPr>
+          <w:rFonts w:ascii="Consolas" w:hAnsi="Consolas" w:cs="Consolas"/>
+          <w:color w:val="000000"/>
+          <w:sz w:val="16"/>
+          <w:szCs w:val="16"/>
+          <w:lang w:val="en-US"/>
+        </w:rPr>
+        <w:t>)) {</w:t>
+      </w:r>
+    </w:p>
+    <w:p>
+      <w:pPr>
+        <w:autoSpaceDE w:val="0"/>
+        <w:autoSpaceDN w:val="0"/>
+        <w:adjustRightInd w:val="0"/>
+        <w:spacing w:after="0" w:line="240" w:lineRule="auto"/>
+        <w:rPr>
+          <w:rFonts w:ascii="Consolas" w:hAnsi="Consolas" w:cs="Consolas"/>
+          <w:sz w:val="16"/>
+          <w:szCs w:val="16"/>
+          <w:lang w:val="en-US"/>
+        </w:rPr>
+      </w:pPr>
+      <w:r>
+        <w:rPr>
+          <w:rFonts w:ascii="Consolas" w:hAnsi="Consolas" w:cs="Consolas"/>
+          <w:color w:val="000000"/>
+          <w:sz w:val="16"/>
+          <w:szCs w:val="16"/>
+          <w:lang w:val="en-US"/>
+        </w:rPr>
+        <w:tab/>
+      </w:r>
+      <w:r>
+        <w:rPr>
+          <w:rFonts w:ascii="Consolas" w:hAnsi="Consolas" w:cs="Consolas"/>
+          <w:color w:val="000000"/>
+          <w:sz w:val="16"/>
+          <w:szCs w:val="16"/>
+          <w:lang w:val="en-US"/>
+        </w:rPr>
+        <w:tab/>
+      </w:r>
+      <w:r>
+        <w:rPr>
+          <w:rFonts w:ascii="Consolas" w:hAnsi="Consolas" w:cs="Consolas"/>
+          <w:color w:val="000000"/>
+          <w:sz w:val="16"/>
+          <w:szCs w:val="16"/>
+          <w:lang w:val="en-US"/>
+        </w:rPr>
+        <w:tab/>
+      </w:r>
+      <w:proofErr w:type="gramStart"/>
+      <w:r>
+        <w:rPr>
+          <w:rFonts w:ascii="Consolas" w:hAnsi="Consolas" w:cs="Consolas"/>
+          <w:color w:val="000000"/>
+          <w:sz w:val="16"/>
+          <w:szCs w:val="16"/>
+          <w:lang w:val="en-US"/>
+        </w:rPr>
+        <w:t>FopWorkaroundDisablePageBreakOnFirstParagraph.</w:t>
+      </w:r>
+      <w:r>
+        <w:rPr>
+          <w:rFonts w:ascii="Consolas" w:hAnsi="Consolas" w:cs="Consolas"/>
+          <w:i/>
+          <w:iCs/>
+          <w:color w:val="000000"/>
+          <w:sz w:val="16"/>
+          <w:szCs w:val="16"/>
+          <w:lang w:val="en-US"/>
+        </w:rPr>
+        <w:t>process</w:t>
+      </w:r>
+      <w:r>
+        <w:rPr>
+          <w:rFonts w:ascii="Consolas" w:hAnsi="Consolas" w:cs="Consolas"/>
+          <w:color w:val="000000"/>
+          <w:sz w:val="16"/>
+          <w:szCs w:val="16"/>
+          <w:lang w:val="en-US"/>
+        </w:rPr>
+        <w:t>(</w:t>
+      </w:r>
+      <w:proofErr w:type="gramEnd"/>
+      <w:r>
+        <w:rPr>
+          <w:rFonts w:ascii="Consolas" w:hAnsi="Consolas" w:cs="Consolas"/>
+          <w:color w:val="000000"/>
+          <w:sz w:val="16"/>
+          <w:szCs w:val="16"/>
+          <w:lang w:val="en-US"/>
+        </w:rPr>
+        <w:t>ret);</w:t>
+      </w:r>
+    </w:p>
+    <w:p>
+      <w:pPr>
+        <w:autoSpaceDE w:val="0"/>
+        <w:autoSpaceDN w:val="0"/>
+        <w:adjustRightInd w:val="0"/>
+        <w:spacing w:after="0" w:line="240" w:lineRule="auto"/>
+        <w:rPr>
+          <w:rFonts w:ascii="Consolas" w:hAnsi="Consolas" w:cs="Consolas"/>
+          <w:sz w:val="16"/>
+          <w:szCs w:val="16"/>
+          <w:lang w:val="en-US"/>
+        </w:rPr>
+      </w:pPr>
+      <w:r>
+        <w:rPr>
+          <w:rFonts w:ascii="Consolas" w:hAnsi="Consolas" w:cs="Consolas"/>
+          <w:color w:val="000000"/>
+          <w:sz w:val="16"/>
+          <w:szCs w:val="16"/>
+          <w:lang w:val="en-US"/>
+        </w:rPr>
+        <w:tab/>
+      </w:r>
+      <w:r>
+        <w:rPr>
+          <w:rFonts w:ascii="Consolas" w:hAnsi="Consolas" w:cs="Consolas"/>
+          <w:color w:val="000000"/>
+          <w:sz w:val="16"/>
+          <w:szCs w:val="16"/>
+          <w:lang w:val="en-US"/>
+        </w:rPr>
+        <w:tab/>
+        <w:t>}</w:t>
+      </w:r>
+    </w:p>
+    <w:p>
+      <w:pPr>
+        <w:autoSpaceDE w:val="0"/>
+        <w:autoSpaceDN w:val="0"/>
+        <w:adjustRightInd w:val="0"/>
+        <w:spacing w:after="0" w:line="240" w:lineRule="auto"/>
+        <w:rPr>
+          <w:rFonts w:ascii="Consolas" w:hAnsi="Consolas" w:cs="Consolas"/>
+          <w:sz w:val="16"/>
+          <w:szCs w:val="16"/>
+          <w:lang w:val="en-US"/>
+        </w:rPr>
+      </w:pPr>
+      <w:r>
+        <w:rPr>
+          <w:rFonts w:ascii="Consolas" w:hAnsi="Consolas" w:cs="Consolas"/>
+          <w:color w:val="000000"/>
+          <w:sz w:val="16"/>
+          <w:szCs w:val="16"/>
+          <w:lang w:val="en-US"/>
+        </w:rPr>
+        <w:tab/>
+      </w:r>
+      <w:r>
+        <w:rPr>
+          <w:rFonts w:ascii="Consolas" w:hAnsi="Consolas" w:cs="Consolas"/>
+          <w:color w:val="000000"/>
+          <w:sz w:val="16"/>
+          <w:szCs w:val="16"/>
+          <w:lang w:val="en-US"/>
+        </w:rPr>
+        <w:tab/>
+      </w:r>
+      <w:proofErr w:type="gramStart"/>
+      <w:r>
+        <w:rPr>
+          <w:rFonts w:ascii="Consolas" w:hAnsi="Consolas" w:cs="Consolas"/>
+          <w:b/>
+          <w:bCs/>
+          <w:color w:val="7F0055"/>
+          <w:sz w:val="16"/>
+          <w:szCs w:val="16"/>
+          <w:lang w:val="en-US"/>
+        </w:rPr>
+        <w:t>if</w:t>
+      </w:r>
+      <w:proofErr w:type="gramEnd"/>
+      <w:r>
+        <w:rPr>
+          <w:rFonts w:ascii="Consolas" w:hAnsi="Consolas" w:cs="Consolas"/>
+          <w:color w:val="000000"/>
+          <w:sz w:val="16"/>
+          <w:szCs w:val="16"/>
+          <w:lang w:val="en-US"/>
+        </w:rPr>
+        <w:t xml:space="preserve"> (features.contains(</w:t>
+      </w:r>
+      <w:r>
+        <w:rPr>
+          <w:rFonts w:ascii="Consolas" w:hAnsi="Consolas" w:cs="Consolas"/>
+          <w:i/>
+          <w:iCs/>
+          <w:color w:val="0000C0"/>
+          <w:sz w:val="16"/>
+          <w:szCs w:val="16"/>
+          <w:lang w:val="en-US"/>
+        </w:rPr>
+        <w:t>PP_PDF_APACHEFOP_DISABLE_PAGEBREAK_LIST_ITEM</w:t>
+      </w:r>
+      <w:r>
+        <w:rPr>
+          <w:rFonts w:ascii="Consolas" w:hAnsi="Consolas" w:cs="Consolas"/>
+          <w:color w:val="000000"/>
+          <w:sz w:val="16"/>
+          <w:szCs w:val="16"/>
+          <w:lang w:val="en-US"/>
+        </w:rPr>
+        <w:t>)) {</w:t>
+      </w:r>
+    </w:p>
+    <w:p>
+      <w:pPr>
+        <w:autoSpaceDE w:val="0"/>
+        <w:autoSpaceDN w:val="0"/>
+        <w:adjustRightInd w:val="0"/>
+        <w:spacing w:after="0" w:line="240" w:lineRule="auto"/>
+        <w:rPr>
+          <w:rFonts w:ascii="Consolas" w:hAnsi="Consolas" w:cs="Consolas"/>
+          <w:sz w:val="16"/>
+          <w:szCs w:val="16"/>
+          <w:lang w:val="en-US"/>
+        </w:rPr>
+      </w:pPr>
+      <w:r>
+        <w:rPr>
+          <w:rFonts w:ascii="Consolas" w:hAnsi="Consolas" w:cs="Consolas"/>
+          <w:color w:val="000000"/>
+          <w:sz w:val="16"/>
+          <w:szCs w:val="16"/>
+          <w:lang w:val="en-US"/>
+        </w:rPr>
+        <w:tab/>
+      </w:r>
+      <w:r>
+        <w:rPr>
+          <w:rFonts w:ascii="Consolas" w:hAnsi="Consolas" w:cs="Consolas"/>
+          <w:color w:val="000000"/>
+          <w:sz w:val="16"/>
+          <w:szCs w:val="16"/>
+          <w:lang w:val="en-US"/>
+        </w:rPr>
+        <w:tab/>
+      </w:r>
+      <w:r>
+        <w:rPr>
+          <w:rFonts w:ascii="Consolas" w:hAnsi="Consolas" w:cs="Consolas"/>
+          <w:color w:val="000000"/>
+          <w:sz w:val="16"/>
+          <w:szCs w:val="16"/>
+          <w:lang w:val="en-US"/>
+        </w:rPr>
+        <w:tab/>
+      </w:r>
+      <w:proofErr w:type="gramStart"/>
+      <w:r>
+        <w:rPr>
+          <w:rFonts w:ascii="Consolas" w:hAnsi="Consolas" w:cs="Consolas"/>
+          <w:color w:val="000000"/>
+          <w:sz w:val="16"/>
+          <w:szCs w:val="16"/>
+          <w:lang w:val="en-US"/>
+        </w:rPr>
+        <w:t>FopWorkaroundReplacePageBreakInEachList.</w:t>
+      </w:r>
+      <w:r>
+        <w:rPr>
+          <w:rFonts w:ascii="Consolas" w:hAnsi="Consolas" w:cs="Consolas"/>
+          <w:i/>
+          <w:iCs/>
+          <w:color w:val="000000"/>
+          <w:sz w:val="16"/>
+          <w:szCs w:val="16"/>
+          <w:lang w:val="en-US"/>
+        </w:rPr>
+        <w:t>process</w:t>
+      </w:r>
+      <w:r>
+        <w:rPr>
+          <w:rFonts w:ascii="Consolas" w:hAnsi="Consolas" w:cs="Consolas"/>
+          <w:color w:val="000000"/>
+          <w:sz w:val="16"/>
+          <w:szCs w:val="16"/>
+          <w:lang w:val="en-US"/>
+        </w:rPr>
+        <w:t>(</w:t>
+      </w:r>
+      <w:proofErr w:type="gramEnd"/>
+      <w:r>
+        <w:rPr>
+          <w:rFonts w:ascii="Consolas" w:hAnsi="Consolas" w:cs="Consolas"/>
+          <w:color w:val="000000"/>
+          <w:sz w:val="16"/>
+          <w:szCs w:val="16"/>
+          <w:lang w:val="en-US"/>
+        </w:rPr>
+        <w:t>ret);</w:t>
+      </w:r>
+    </w:p>
+    <w:p>
+      <w:pPr>
+        <w:autoSpaceDE w:val="0"/>
+        <w:autoSpaceDN w:val="0"/>
+        <w:adjustRightInd w:val="0"/>
+        <w:spacing w:after="0" w:line="240" w:lineRule="auto"/>
+        <w:rPr>
+          <w:rFonts w:ascii="Consolas" w:hAnsi="Consolas" w:cs="Consolas"/>
+          <w:sz w:val="16"/>
+          <w:szCs w:val="16"/>
+          <w:lang w:val="en-US"/>
+        </w:rPr>
+      </w:pPr>
+      <w:r>
+        <w:rPr>
+          <w:rFonts w:ascii="Consolas" w:hAnsi="Consolas" w:cs="Consolas"/>
+          <w:color w:val="000000"/>
+          <w:sz w:val="16"/>
+          <w:szCs w:val="16"/>
+          <w:lang w:val="en-US"/>
+        </w:rPr>
+        <w:tab/>
+      </w:r>
+      <w:r>
+        <w:rPr>
+          <w:rFonts w:ascii="Consolas" w:hAnsi="Consolas" w:cs="Consolas"/>
+          <w:color w:val="000000"/>
+          <w:sz w:val="16"/>
+          <w:szCs w:val="16"/>
+          <w:lang w:val="en-US"/>
+        </w:rPr>
+        <w:tab/>
+        <w:t>}</w:t>
+      </w:r>
+    </w:p>
+    <w:p>
+      <w:pPr>
+        <w:autoSpaceDE w:val="0"/>
+        <w:autoSpaceDN w:val="0"/>
+        <w:adjustRightInd w:val="0"/>
+        <w:spacing w:after="0" w:line="240" w:lineRule="auto"/>
+        <w:rPr>
+          <w:rFonts w:ascii="Consolas" w:hAnsi="Consolas" w:cs="Consolas"/>
+          <w:sz w:val="16"/>
+          <w:szCs w:val="16"/>
+          <w:lang w:val="en-US"/>
+        </w:rPr>
+      </w:pPr>
+      <w:r>
+        <w:rPr>
+          <w:rFonts w:ascii="Consolas" w:hAnsi="Consolas" w:cs="Consolas"/>
+          <w:color w:val="000000"/>
+          <w:sz w:val="16"/>
+          <w:szCs w:val="16"/>
+          <w:lang w:val="en-US"/>
+        </w:rPr>
+        <w:tab/>
+      </w:r>
+      <w:r>
+        <w:rPr>
+          <w:rFonts w:ascii="Consolas" w:hAnsi="Consolas" w:cs="Consolas"/>
+          <w:color w:val="000000"/>
+          <w:sz w:val="16"/>
+          <w:szCs w:val="16"/>
+          <w:lang w:val="en-US"/>
+        </w:rPr>
+        <w:tab/>
+      </w:r>
+      <w:proofErr w:type="gramStart"/>
+      <w:r>
+        <w:rPr>
+          <w:rFonts w:ascii="Consolas" w:hAnsi="Consolas" w:cs="Consolas"/>
+          <w:b/>
+          <w:bCs/>
+          <w:color w:val="7F0055"/>
+          <w:sz w:val="16"/>
+          <w:szCs w:val="16"/>
+          <w:lang w:val="en-US"/>
+        </w:rPr>
+        <w:t>if</w:t>
+      </w:r>
+      <w:proofErr w:type="gramEnd"/>
+      <w:r>
+        <w:rPr>
+          <w:rFonts w:ascii="Consolas" w:hAnsi="Consolas" w:cs="Consolas"/>
+          <w:color w:val="000000"/>
+          <w:sz w:val="16"/>
+          <w:szCs w:val="16"/>
+          <w:lang w:val="en-US"/>
+        </w:rPr>
+        <w:t xml:space="preserve"> (features.contains(</w:t>
+      </w:r>
+      <w:r>
+        <w:rPr>
+          <w:rFonts w:ascii="Consolas" w:hAnsi="Consolas" w:cs="Consolas"/>
+          <w:i/>
+          <w:iCs/>
+          <w:color w:val="0000C0"/>
+          <w:sz w:val="16"/>
+          <w:szCs w:val="16"/>
+          <w:lang w:val="en-US"/>
+        </w:rPr>
+        <w:t>PP_COMMON_TABLE_PARAGRAPH_STYLE_FIX</w:t>
+      </w:r>
+      <w:r>
+        <w:rPr>
+          <w:rFonts w:ascii="Consolas" w:hAnsi="Consolas" w:cs="Consolas"/>
+          <w:color w:val="000000"/>
+          <w:sz w:val="16"/>
+          <w:szCs w:val="16"/>
+          <w:lang w:val="en-US"/>
+        </w:rPr>
+        <w:t>)) {</w:t>
+      </w:r>
+    </w:p>
+    <w:p>
+      <w:pPr>
+        <w:autoSpaceDE w:val="0"/>
+        <w:autoSpaceDN w:val="0"/>
+        <w:adjustRightInd w:val="0"/>
+        <w:spacing w:after="0" w:line="240" w:lineRule="auto"/>
+        <w:rPr>
+          <w:rFonts w:ascii="Consolas" w:hAnsi="Consolas" w:cs="Consolas"/>
+          <w:sz w:val="16"/>
+          <w:szCs w:val="16"/>
+          <w:lang w:val="en-US"/>
+        </w:rPr>
+      </w:pPr>
+      <w:r>
+        <w:rPr>
+          <w:rFonts w:ascii="Consolas" w:hAnsi="Consolas" w:cs="Consolas"/>
+          <w:color w:val="000000"/>
+          <w:sz w:val="16"/>
+          <w:szCs w:val="16"/>
+          <w:lang w:val="en-US"/>
+        </w:rPr>
+        <w:tab/>
+      </w:r>
+      <w:r>
+        <w:rPr>
+          <w:rFonts w:ascii="Consolas" w:hAnsi="Consolas" w:cs="Consolas"/>
+          <w:color w:val="000000"/>
+          <w:sz w:val="16"/>
+          <w:szCs w:val="16"/>
+          <w:lang w:val="en-US"/>
+        </w:rPr>
+        <w:tab/>
+      </w:r>
+      <w:r>
+        <w:rPr>
+          <w:rFonts w:ascii="Consolas" w:hAnsi="Consolas" w:cs="Consolas"/>
+          <w:color w:val="000000"/>
+          <w:sz w:val="16"/>
+          <w:szCs w:val="16"/>
+          <w:lang w:val="en-US"/>
+        </w:rPr>
+        <w:tab/>
+      </w:r>
+      <w:proofErr w:type="gramStart"/>
+      <w:r>
+        <w:rPr>
+          <w:rFonts w:ascii="Consolas" w:hAnsi="Consolas" w:cs="Consolas"/>
+          <w:color w:val="000000"/>
+          <w:sz w:val="16"/>
+          <w:szCs w:val="16"/>
+          <w:lang w:val="en-US"/>
+        </w:rPr>
+        <w:t>ParagraphStylesInTableFix.</w:t>
+      </w:r>
+      <w:r>
+        <w:rPr>
+          <w:rFonts w:ascii="Consolas" w:hAnsi="Consolas" w:cs="Consolas"/>
+          <w:i/>
+          <w:iCs/>
+          <w:color w:val="000000"/>
+          <w:sz w:val="16"/>
+          <w:szCs w:val="16"/>
+          <w:lang w:val="en-US"/>
+        </w:rPr>
+        <w:t>process</w:t>
+      </w:r>
+      <w:r>
+        <w:rPr>
+          <w:rFonts w:ascii="Consolas" w:hAnsi="Consolas" w:cs="Consolas"/>
+          <w:color w:val="000000"/>
+          <w:sz w:val="16"/>
+          <w:szCs w:val="16"/>
+          <w:lang w:val="en-US"/>
+        </w:rPr>
+        <w:t>(</w:t>
+      </w:r>
+      <w:proofErr w:type="gramEnd"/>
+      <w:r>
+        <w:rPr>
+          <w:rFonts w:ascii="Consolas" w:hAnsi="Consolas" w:cs="Consolas"/>
+          <w:color w:val="000000"/>
+          <w:sz w:val="16"/>
+          <w:szCs w:val="16"/>
+          <w:lang w:val="en-US"/>
+        </w:rPr>
+        <w:t>ret);</w:t>
+      </w:r>
+    </w:p>
+    <w:p>
+      <w:pPr>
+        <w:autoSpaceDE w:val="0"/>
+        <w:autoSpaceDN w:val="0"/>
+        <w:adjustRightInd w:val="0"/>
+        <w:spacing w:after="0" w:line="240" w:lineRule="auto"/>
+        <w:rPr>
+          <w:rFonts w:ascii="Consolas" w:hAnsi="Consolas" w:cs="Consolas"/>
+          <w:color w:val="000000"/>
+          <w:sz w:val="16"/>
+          <w:szCs w:val="16"/>
+          <w:lang w:val="en-US"/>
+        </w:rPr>
+      </w:pPr>
+      <w:r>
+        <w:rPr>
+          <w:rFonts w:ascii="Consolas" w:hAnsi="Consolas" w:cs="Consolas"/>
+          <w:color w:val="000000"/>
+          <w:sz w:val="16"/>
+          <w:szCs w:val="16"/>
+          <w:lang w:val="en-US"/>
+        </w:rPr>
+        <w:tab/>
+      </w:r>
+      <w:r>
+        <w:rPr>
+          <w:rFonts w:ascii="Consolas" w:hAnsi="Consolas" w:cs="Consolas"/>
+          <w:color w:val="000000"/>
+          <w:sz w:val="16"/>
+          <w:szCs w:val="16"/>
+          <w:lang w:val="en-US"/>
+        </w:rPr>
+        <w:tab/>
+        <w:t>}</w:t>
+      </w:r>
+    </w:p>
+    <w:p>
+      <w:pPr>
+        <w:autoSpaceDE w:val="0"/>
+        <w:autoSpaceDN w:val="0"/>
+        <w:adjustRightInd w:val="0"/>
+        <w:spacing w:after="0" w:line="240" w:lineRule="auto"/>
+        <w:rPr>
+          <w:rFonts w:ascii="Consolas" w:hAnsi="Consolas" w:cs="Consolas"/>
+          <w:sz w:val="16"/>
+          <w:szCs w:val="16"/>
+          <w:lang w:val="en-US"/>
+        </w:rPr>
+      </w:pPr>
+    </w:p>
+    <w:p>
+      <w:pPr>
+        <w:pStyle w:val="ListParagraph"/>
+        <w:numPr>
+          <w:ilvl w:val="0"/>
+          <w:numId w:val="7"/>
+        </w:numPr>
+        <w:autoSpaceDE w:val="0"/>
+        <w:autoSpaceDN w:val="0"/>
+        <w:adjustRightInd w:val="0"/>
+        <w:spacing w:after="0" w:line="240" w:lineRule="auto"/>
+        <w:rPr>
+          <w:rFonts w:ascii="Consolas" w:hAnsi="Consolas" w:cs="Consolas"/>
+          <w:sz w:val="16"/>
+          <w:szCs w:val="16"/>
+          <w:lang w:val="en-US"/>
+        </w:rPr>
+      </w:pPr>
+      <w:proofErr w:type="gramStart"/>
+      <w:r>
+        <w:rPr>
+          <w:rFonts w:ascii="Consolas" w:hAnsi="Consolas" w:cs="Consolas"/>
+          <w:b/>
+          <w:color w:val="000000"/>
+          <w:sz w:val="20"/>
+          <w:szCs w:val="16"/>
+          <w:lang w:val="en-US"/>
+        </w:rPr>
+        <w:t>createWrappers</w:t>
+      </w:r>
+      <w:r>
+        <w:rPr>
+          <w:rFonts w:ascii="Consolas" w:hAnsi="Consolas" w:cs="Consolas"/>
+          <w:color w:val="000000"/>
+          <w:sz w:val="16"/>
+          <w:szCs w:val="16"/>
+          <w:lang w:val="en-US"/>
+        </w:rPr>
+        <w:t>(</w:t>
+      </w:r>
+      <w:proofErr w:type="gramEnd"/>
+      <w:r>
+        <w:rPr>
+          <w:rFonts w:ascii="Consolas" w:hAnsi="Consolas" w:cs="Consolas"/>
+          <w:color w:val="000000"/>
+          <w:sz w:val="16"/>
+          <w:szCs w:val="16"/>
+          <w:lang w:val="en-US"/>
+        </w:rPr>
+        <w:t>conversionSettings, preprocessedPackage);</w:t>
+      </w:r>
+      <w:r>
+        <w:rPr>
+          <w:rFonts w:ascii="Consolas" w:hAnsi="Consolas" w:cs="Consolas"/>
+          <w:color w:val="000000"/>
+          <w:sz w:val="16"/>
+          <w:szCs w:val="16"/>
+          <w:lang w:val="en-US"/>
+        </w:rPr>
+        <w:br/>
+      </w:r>
+      <w:r>
+        <w:rPr>
+          <w:rFonts w:ascii="Consolas" w:hAnsi="Consolas" w:cs="Consolas"/>
+          <w:color w:val="000000"/>
+          <w:sz w:val="16"/>
+          <w:szCs w:val="16"/>
+          <w:lang w:val="en-US"/>
+        </w:rPr>
+        <w:br/>
+      </w:r>
+      <w:r>
+        <w:rPr>
+          <w:rFonts w:ascii="Consolas" w:hAnsi="Consolas" w:cs="Consolas"/>
+          <w:color w:val="000000"/>
+          <w:sz w:val="16"/>
+          <w:szCs w:val="16"/>
+          <w:lang w:val="en-US"/>
+        </w:rPr>
+        <w:t xml:space="preserve">This </w:t>
+      </w:r>
+      <w:r>
+        <w:rPr>
+          <w:rFonts w:ascii="Consolas" w:hAnsi="Consolas" w:cs="Consolas"/>
+          <w:color w:val="000000"/>
+          <w:sz w:val="16"/>
+          <w:szCs w:val="16"/>
+          <w:lang w:val="en-US"/>
+        </w:rPr>
+        <w:t xml:space="preserve">creates </w:t>
+      </w:r>
+      <w:r>
+        <w:rPr>
+          <w:rFonts w:ascii="Consolas" w:hAnsi="Consolas" w:cs="Consolas"/>
+          <w:color w:val="000000"/>
+          <w:sz w:val="16"/>
+          <w:szCs w:val="16"/>
+          <w:lang w:val="en-US"/>
+        </w:rPr>
+        <w:t>Section containers to facilitate hierarchical processing better that sectPr point tags.</w:t>
+      </w:r>
+      <w:r>
+        <w:rPr>
+          <w:rFonts w:ascii="Consolas" w:hAnsi="Consolas" w:cs="Consolas"/>
+          <w:color w:val="000000"/>
+          <w:sz w:val="16"/>
+          <w:szCs w:val="16"/>
+          <w:lang w:val="en-US"/>
+        </w:rPr>
+        <w:br/>
+      </w:r>
+      <w:r>
+        <w:rPr>
+          <w:rFonts w:ascii="Consolas" w:hAnsi="Consolas" w:cs="Consolas"/>
+          <w:color w:val="000000"/>
+          <w:sz w:val="16"/>
+          <w:szCs w:val="16"/>
+          <w:lang w:val="en-US"/>
+        </w:rPr>
+        <w:br/>
+      </w:r>
+      <w:r>
+        <w:rPr>
+          <w:rFonts w:ascii="Consolas" w:hAnsi="Consolas" w:cs="Consolas"/>
+          <w:color w:val="000000"/>
+          <w:sz w:val="16"/>
+          <w:szCs w:val="16"/>
+          <w:lang w:val="en-US"/>
+        </w:rPr>
+        <w:t>AbstractWmlExporter</w:t>
+      </w:r>
+      <w:r>
+        <w:rPr>
+          <w:rFonts w:ascii="Consolas" w:hAnsi="Consolas" w:cs="Consolas"/>
+          <w:color w:val="000000"/>
+          <w:sz w:val="16"/>
+          <w:szCs w:val="16"/>
+          <w:lang w:val="en-US"/>
+        </w:rPr>
+        <w:t xml:space="preserve"> does this (for </w:t>
+      </w:r>
+      <w:r>
+        <w:rPr>
+          <w:rFonts w:ascii="Consolas" w:hAnsi="Consolas" w:cs="Consolas"/>
+          <w:color w:val="000000"/>
+          <w:sz w:val="16"/>
+          <w:szCs w:val="16"/>
+          <w:lang w:val="en-US"/>
+        </w:rPr>
+        <w:t>WordprocessingMLPackage</w:t>
+      </w:r>
+      <w:r>
+        <w:rPr>
+          <w:rFonts w:ascii="Consolas" w:hAnsi="Consolas" w:cs="Consolas"/>
+          <w:color w:val="000000"/>
+          <w:sz w:val="16"/>
+          <w:szCs w:val="16"/>
+          <w:lang w:val="en-US"/>
+        </w:rPr>
+        <w:t xml:space="preserve"> only), </w:t>
+      </w:r>
+      <w:r>
+        <w:rPr>
+          <w:rFonts w:ascii="Consolas" w:hAnsi="Consolas" w:cs="Consolas"/>
+          <w:color w:val="000000"/>
+          <w:sz w:val="16"/>
+          <w:szCs w:val="16"/>
+          <w:lang w:val="en-US"/>
+        </w:rPr>
+        <w:br/>
+      </w:r>
+      <w:r>
+        <w:rPr>
+          <w:rFonts w:ascii="Consolas" w:hAnsi="Consolas" w:cs="Consolas"/>
+          <w:color w:val="000000"/>
+          <w:sz w:val="16"/>
+          <w:szCs w:val="16"/>
+          <w:lang w:val="en-US"/>
+        </w:rPr>
+        <w:t xml:space="preserve">by calling </w:t>
+      </w:r>
+      <w:r>
+        <w:rPr>
+          <w:rFonts w:ascii="Consolas" w:hAnsi="Consolas" w:cs="Consolas"/>
+          <w:color w:val="000000"/>
+          <w:sz w:val="16"/>
+          <w:szCs w:val="16"/>
+          <w:lang w:val="en-US"/>
+        </w:rPr>
+        <w:t>CreateWrappers</w:t>
+      </w:r>
+      <w:r>
+        <w:rPr>
+          <w:rFonts w:ascii="Consolas" w:hAnsi="Consolas" w:cs="Consolas"/>
+          <w:color w:val="000000"/>
+          <w:sz w:val="16"/>
+          <w:szCs w:val="16"/>
+          <w:lang w:val="en-US"/>
+        </w:rPr>
+        <w:t>.process</w:t>
+      </w:r>
+      <w:r>
+        <w:rPr>
+          <w:rFonts w:ascii="Consolas" w:hAnsi="Consolas" w:cs="Consolas"/>
+          <w:color w:val="000000"/>
+          <w:sz w:val="16"/>
+          <w:szCs w:val="16"/>
+          <w:lang w:val="en-US"/>
+        </w:rPr>
+        <w:t xml:space="preserve">, </w:t>
+      </w:r>
+      <w:r>
+        <w:rPr>
+          <w:rFonts w:ascii="Consolas" w:hAnsi="Consolas" w:cs="Consolas"/>
+          <w:color w:val="000000"/>
+          <w:sz w:val="16"/>
+          <w:szCs w:val="16"/>
+          <w:lang w:val="en-US"/>
+        </w:rPr>
+        <w:br/>
+        <w:t xml:space="preserve">which in turn calls </w:t>
+      </w:r>
+      <w:r>
+        <w:rPr>
+          <w:rFonts w:ascii="Consolas" w:hAnsi="Consolas" w:cs="Consolas"/>
+          <w:color w:val="000000"/>
+          <w:sz w:val="16"/>
+          <w:szCs w:val="16"/>
+          <w:lang w:val="en-US"/>
+        </w:rPr>
+        <w:t>ConversionSectionWrapperFactory</w:t>
+      </w:r>
+      <w:r>
+        <w:rPr>
+          <w:rFonts w:ascii="Consolas" w:hAnsi="Consolas" w:cs="Consolas"/>
+          <w:color w:val="000000"/>
+          <w:sz w:val="16"/>
+          <w:szCs w:val="16"/>
+          <w:lang w:val="en-US"/>
+        </w:rPr>
+        <w:t xml:space="preserve"> class.</w:t>
+      </w:r>
+      <w:r>
+        <w:rPr>
+          <w:rFonts w:ascii="Consolas" w:hAnsi="Consolas" w:cs="Consolas"/>
+          <w:color w:val="000000"/>
+          <w:sz w:val="16"/>
+          <w:szCs w:val="16"/>
+          <w:lang w:val="en-US"/>
+        </w:rPr>
+        <w:br/>
+      </w:r>
+    </w:p>
+    <w:p>
+      <w:pPr>
+        <w:pStyle w:val="ListParagraph"/>
+        <w:numPr>
+          <w:ilvl w:val="0"/>
+          <w:numId w:val="7"/>
+        </w:numPr>
+        <w:autoSpaceDE w:val="0"/>
+        <w:autoSpaceDN w:val="0"/>
+        <w:adjustRightInd w:val="0"/>
+        <w:spacing w:after="0" w:line="240" w:lineRule="auto"/>
+        <w:rPr>
+          <w:rFonts w:ascii="Consolas" w:hAnsi="Consolas" w:cs="Consolas"/>
+          <w:sz w:val="16"/>
+          <w:szCs w:val="16"/>
+          <w:lang w:val="en-US"/>
+        </w:rPr>
+      </w:pPr>
+      <w:r>
+        <w:rPr>
+          <w:rFonts w:ascii="Consolas" w:hAnsi="Consolas" w:cs="Consolas"/>
+          <w:b/>
+          <w:color w:val="000000"/>
+          <w:sz w:val="20"/>
+          <w:szCs w:val="16"/>
+          <w:lang w:val="en-US"/>
+        </w:rPr>
+        <w:t>createContext</w:t>
+      </w:r>
+      <w:r>
+        <w:rPr>
+          <w:rFonts w:ascii="Consolas" w:hAnsi="Consolas" w:cs="Consolas"/>
+          <w:color w:val="000000"/>
+          <w:sz w:val="16"/>
+          <w:szCs w:val="16"/>
+          <w:lang w:val="en-US"/>
+        </w:rPr>
+        <w:t>(conversionSettings, preprocessedPackage, sectionWrappers);</w:t>
+      </w:r>
+      <w:r>
+        <w:rPr>
+          <w:rFonts w:ascii="Consolas" w:hAnsi="Consolas" w:cs="Consolas"/>
+          <w:color w:val="000000"/>
+          <w:sz w:val="16"/>
+          <w:szCs w:val="16"/>
+          <w:lang w:val="en-US"/>
+        </w:rPr>
+        <w:br/>
+      </w:r>
+      <w:r>
+        <w:rPr>
+          <w:rFonts w:ascii="Consolas" w:hAnsi="Consolas" w:cs="Consolas"/>
+          <w:color w:val="000000"/>
+          <w:sz w:val="16"/>
+          <w:szCs w:val="16"/>
+          <w:lang w:val="en-US"/>
+        </w:rPr>
+        <w:br/>
+      </w:r>
+      <w:r>
+        <w:rPr>
+          <w:rFonts w:ascii="Consolas" w:hAnsi="Consolas" w:cs="Consolas"/>
+          <w:color w:val="000000"/>
+          <w:sz w:val="16"/>
+          <w:szCs w:val="16"/>
+          <w:lang w:val="en-US"/>
+        </w:rPr>
+        <w:t>AbstractFOExporter</w:t>
+      </w:r>
+      <w:r>
+        <w:rPr>
+          <w:rFonts w:ascii="Consolas" w:hAnsi="Consolas" w:cs="Consolas"/>
+          <w:color w:val="000000"/>
+          <w:sz w:val="16"/>
+          <w:szCs w:val="16"/>
+          <w:lang w:val="en-US"/>
+        </w:rPr>
+        <w:t xml:space="preserve"> creates an </w:t>
+      </w:r>
+      <w:r>
+        <w:rPr>
+          <w:rFonts w:ascii="Consolas" w:hAnsi="Consolas" w:cs="Consolas"/>
+          <w:color w:val="000000"/>
+          <w:sz w:val="16"/>
+          <w:szCs w:val="16"/>
+          <w:lang w:val="en-US"/>
+        </w:rPr>
+        <w:t>FOConversionContext</w:t>
+      </w:r>
+      <w:r>
+        <w:rPr>
+          <w:rFonts w:ascii="Consolas" w:hAnsi="Consolas" w:cs="Consolas"/>
+          <w:color w:val="000000"/>
+          <w:sz w:val="16"/>
+          <w:szCs w:val="16"/>
+          <w:lang w:val="en-US"/>
+        </w:rPr>
+        <w:br/>
+      </w:r>
+      <w:r>
+        <w:rPr>
+          <w:rFonts w:ascii="Consolas" w:hAnsi="Consolas" w:cs="Consolas"/>
+          <w:color w:val="000000"/>
+          <w:sz w:val="16"/>
+          <w:szCs w:val="16"/>
+          <w:lang w:val="en-US"/>
+        </w:rPr>
+        <w:br/>
+      </w:r>
+      <w:r>
+        <w:rPr>
+          <w:rFonts w:ascii="Consolas" w:hAnsi="Consolas" w:cs="Consolas"/>
+          <w:color w:val="000000"/>
+          <w:sz w:val="16"/>
+          <w:szCs w:val="16"/>
+          <w:lang w:val="en-US"/>
+        </w:rPr>
+        <w:t>Abstract</w:t>
+      </w:r>
+      <w:r>
+        <w:rPr>
+          <w:rFonts w:ascii="Consolas" w:hAnsi="Consolas" w:cs="Consolas"/>
+          <w:color w:val="000000"/>
+          <w:sz w:val="16"/>
+          <w:szCs w:val="16"/>
+          <w:lang w:val="en-US"/>
+        </w:rPr>
+        <w:t>HTML</w:t>
+      </w:r>
+      <w:r>
+        <w:rPr>
+          <w:rFonts w:ascii="Consolas" w:hAnsi="Consolas" w:cs="Consolas"/>
+          <w:color w:val="000000"/>
+          <w:sz w:val="16"/>
+          <w:szCs w:val="16"/>
+          <w:lang w:val="en-US"/>
+        </w:rPr>
+        <w:t>Exporter</w:t>
+      </w:r>
+      <w:r>
+        <w:rPr>
+          <w:rFonts w:ascii="Consolas" w:hAnsi="Consolas" w:cs="Consolas"/>
+          <w:color w:val="000000"/>
+          <w:sz w:val="16"/>
+          <w:szCs w:val="16"/>
+          <w:lang w:val="en-US"/>
+        </w:rPr>
+        <w:t>3</w:t>
+      </w:r>
+      <w:r>
+        <w:rPr>
+          <w:rFonts w:ascii="Consolas" w:hAnsi="Consolas" w:cs="Consolas"/>
+          <w:color w:val="000000"/>
+          <w:sz w:val="16"/>
+          <w:szCs w:val="16"/>
+          <w:lang w:val="en-US"/>
+        </w:rPr>
+        <w:t xml:space="preserve"> creates an </w:t>
+      </w:r>
+      <w:r>
+        <w:rPr>
+          <w:rFonts w:ascii="Consolas" w:hAnsi="Consolas" w:cs="Consolas"/>
+          <w:color w:val="000000"/>
+          <w:sz w:val="16"/>
+          <w:szCs w:val="16"/>
+          <w:lang w:val="en-US"/>
+        </w:rPr>
+        <w:t>HTML</w:t>
+      </w:r>
+      <w:r>
+        <w:rPr>
+          <w:rFonts w:ascii="Consolas" w:hAnsi="Consolas" w:cs="Consolas"/>
+          <w:color w:val="000000"/>
+          <w:sz w:val="16"/>
+          <w:szCs w:val="16"/>
+          <w:lang w:val="en-US"/>
+        </w:rPr>
+        <w:t>ConversionContext</w:t>
+      </w:r>
+      <w:r>
+        <w:rPr>
+          <w:rFonts w:ascii="Consolas" w:hAnsi="Consolas" w:cs="Consolas"/>
+          <w:color w:val="000000"/>
+          <w:sz w:val="16"/>
+          <w:szCs w:val="16"/>
+          <w:lang w:val="en-US"/>
+        </w:rPr>
+        <w:br/>
+      </w:r>
+    </w:p>
+    <w:p>
+      <w:pPr>
+        <w:pStyle w:val="ListParagraph"/>
+        <w:numPr>
+          <w:ilvl w:val="0"/>
+          <w:numId w:val="7"/>
+        </w:numPr>
+        <w:autoSpaceDE w:val="0"/>
+        <w:autoSpaceDN w:val="0"/>
+        <w:adjustRightInd w:val="0"/>
+        <w:spacing w:after="0" w:line="240" w:lineRule="auto"/>
+        <w:rPr>
+          <w:rFonts w:ascii="Consolas" w:hAnsi="Consolas" w:cs="Consolas"/>
+          <w:sz w:val="16"/>
+          <w:szCs w:val="16"/>
+          <w:lang w:val="en-US"/>
+        </w:rPr>
+      </w:pPr>
+      <w:r>
+        <w:rPr>
+          <w:rFonts w:ascii="Consolas" w:hAnsi="Consolas" w:cs="Consolas"/>
+          <w:b/>
+          <w:color w:val="000000"/>
+          <w:sz w:val="20"/>
+          <w:szCs w:val="16"/>
+          <w:lang w:val="en-US"/>
+        </w:rPr>
+        <w:t>createIntermediateOutputStream</w:t>
+      </w:r>
+      <w:r>
+        <w:rPr>
+          <w:rFonts w:ascii="Consolas" w:hAnsi="Consolas" w:cs="Consolas"/>
+          <w:color w:val="000000"/>
+          <w:sz w:val="16"/>
+          <w:szCs w:val="16"/>
+          <w:lang w:val="en-US"/>
+        </w:rPr>
+        <w:t>(outputStream);</w:t>
+      </w:r>
+      <w:r>
+        <w:rPr>
+          <w:rFonts w:ascii="Consolas" w:hAnsi="Consolas" w:cs="Consolas"/>
+          <w:color w:val="000000"/>
+          <w:sz w:val="16"/>
+          <w:szCs w:val="16"/>
+          <w:lang w:val="en-US"/>
+        </w:rPr>
+        <w:br/>
+      </w:r>
+      <w:r>
+        <w:rPr>
+          <w:rFonts w:ascii="Consolas" w:hAnsi="Consolas" w:cs="Consolas"/>
+          <w:color w:val="000000"/>
+          <w:sz w:val="16"/>
+          <w:szCs w:val="16"/>
+          <w:lang w:val="en-US"/>
+        </w:rPr>
+        <w:br/>
+      </w:r>
+      <w:r>
+        <w:rPr>
+          <w:rFonts w:ascii="Consolas" w:hAnsi="Consolas" w:cs="Consolas"/>
+          <w:color w:val="000000"/>
+          <w:sz w:val="16"/>
+          <w:szCs w:val="16"/>
+          <w:lang w:val="en-US"/>
+        </w:rPr>
+        <w:t>AbstractFOExporter</w:t>
+      </w:r>
+      <w:r>
+        <w:rPr>
+          <w:rFonts w:ascii="Consolas" w:hAnsi="Consolas" w:cs="Consolas"/>
+          <w:color w:val="000000"/>
+          <w:sz w:val="16"/>
+          <w:szCs w:val="16"/>
+          <w:lang w:val="en-US"/>
+        </w:rPr>
+        <w:t xml:space="preserve"> </w:t>
+      </w:r>
+      <w:r>
+        <w:rPr>
+          <w:rFonts w:ascii="Consolas" w:hAnsi="Consolas" w:cs="Consolas"/>
+          <w:color w:val="000000"/>
+          <w:sz w:val="16"/>
+          <w:szCs w:val="16"/>
+          <w:lang w:val="en-US"/>
+        </w:rPr>
+        <w:t xml:space="preserve">just </w:t>
+      </w:r>
+      <w:r>
+        <w:rPr>
+          <w:rFonts w:ascii="Consolas" w:hAnsi="Consolas" w:cs="Consolas"/>
+          <w:color w:val="000000"/>
+          <w:sz w:val="16"/>
+          <w:szCs w:val="16"/>
+          <w:lang w:val="en-US"/>
+        </w:rPr>
+        <w:t>creates a</w:t>
+      </w:r>
+      <w:r>
+        <w:rPr>
+          <w:rFonts w:ascii="Consolas" w:hAnsi="Consolas" w:cs="Consolas"/>
+          <w:color w:val="000000"/>
+          <w:sz w:val="16"/>
+          <w:szCs w:val="16"/>
+          <w:lang w:val="en-US"/>
+        </w:rPr>
+        <w:t xml:space="preserve"> ByteArrayOutputStream, which will ultimately contain FO</w:t>
+      </w:r>
+      <w:r>
+        <w:rPr>
+          <w:rFonts w:ascii="Consolas" w:hAnsi="Consolas" w:cs="Consolas"/>
+          <w:color w:val="000000"/>
+          <w:sz w:val="16"/>
+          <w:szCs w:val="16"/>
+          <w:lang w:val="en-US"/>
+        </w:rPr>
+        <w:br/>
+      </w:r>
+    </w:p>
+    <w:p>
+      <w:pPr>
+        <w:pStyle w:val="ListParagraph"/>
+        <w:numPr>
+          <w:ilvl w:val="0"/>
+          <w:numId w:val="7"/>
+        </w:numPr>
+        <w:autoSpaceDE w:val="0"/>
+        <w:autoSpaceDN w:val="0"/>
+        <w:adjustRightInd w:val="0"/>
+        <w:spacing w:after="0" w:line="240" w:lineRule="auto"/>
+        <w:rPr>
+          <w:rFonts w:ascii="Consolas" w:hAnsi="Consolas" w:cs="Consolas"/>
+          <w:sz w:val="16"/>
+          <w:szCs w:val="16"/>
+          <w:lang w:val="en-US"/>
+        </w:rPr>
+      </w:pPr>
+      <w:r>
+        <w:rPr>
+          <w:rFonts w:ascii="Consolas" w:hAnsi="Consolas" w:cs="Consolas"/>
+          <w:b/>
+          <w:color w:val="000000"/>
+          <w:sz w:val="20"/>
+          <w:szCs w:val="16"/>
+          <w:lang w:val="en-US"/>
+        </w:rPr>
+        <w:t>process</w:t>
+      </w:r>
+      <w:r>
+        <w:rPr>
+          <w:rFonts w:ascii="Consolas" w:hAnsi="Consolas" w:cs="Consolas"/>
+          <w:color w:val="000000"/>
+          <w:sz w:val="16"/>
+          <w:szCs w:val="16"/>
+          <w:lang w:val="en-US"/>
+        </w:rPr>
+        <w:t>(conversionSettings, conversionContext, intermediateOutputStrea</w:t>
+      </w:r>
+      <w:r>
+        <w:rPr>
+          <w:rFonts w:ascii="Consolas" w:hAnsi="Consolas" w:cs="Consolas"/>
+          <w:color w:val="000000"/>
+          <w:sz w:val="16"/>
+          <w:szCs w:val="16"/>
+          <w:lang w:val="en-US"/>
+        </w:rPr>
+        <w:t>m</w:t>
+      </w:r>
+      <w:r>
+        <w:rPr>
+          <w:rFonts w:ascii="Consolas" w:hAnsi="Consolas" w:cs="Consolas"/>
+          <w:color w:val="000000"/>
+          <w:sz w:val="16"/>
+          <w:szCs w:val="16"/>
+          <w:lang w:val="en-US"/>
+        </w:rPr>
+        <w:t>);</w:t>
+      </w:r>
+      <w:r>
+        <w:rPr>
+          <w:rFonts w:ascii="Consolas" w:hAnsi="Consolas" w:cs="Consolas"/>
+          <w:color w:val="000000"/>
+          <w:sz w:val="16"/>
+          <w:szCs w:val="16"/>
+          <w:lang w:val="en-US"/>
+        </w:rPr>
+        <w:br/>
+      </w:r>
+    </w:p>
+    <w:p>
+      <w:pPr>
+        <w:autoSpaceDE w:val="0"/>
+        <w:autoSpaceDN w:val="0"/>
+        <w:adjustRightInd w:val="0"/>
+        <w:spacing w:after="0" w:line="240" w:lineRule="auto"/>
+        <w:ind w:left="720"/>
+        <w:rPr>
+          <w:rFonts w:ascii="Consolas" w:hAnsi="Consolas" w:cs="Consolas"/>
+          <w:color w:val="000000"/>
+          <w:sz w:val="16"/>
+          <w:szCs w:val="16"/>
+          <w:lang w:val="en-US"/>
+        </w:rPr>
+      </w:pPr>
+      <w:proofErr w:type="gramStart"/>
+      <w:r>
+        <w:rPr>
+          <w:rFonts w:ascii="Consolas" w:hAnsi="Consolas" w:cs="Consolas"/>
+          <w:b/>
+          <w:bCs/>
+          <w:color w:val="7F0055"/>
+          <w:sz w:val="16"/>
+          <w:szCs w:val="16"/>
+          <w:lang w:val="en-US"/>
+        </w:rPr>
+        <w:t>public</w:t>
+      </w:r>
+      <w:proofErr w:type="gramEnd"/>
+      <w:r>
+        <w:rPr>
+          <w:rFonts w:ascii="Consolas" w:hAnsi="Consolas" w:cs="Consolas"/>
+          <w:color w:val="000000"/>
+          <w:sz w:val="16"/>
+          <w:szCs w:val="16"/>
+          <w:lang w:val="en-US"/>
+        </w:rPr>
+        <w:t xml:space="preserve"> </w:t>
+      </w:r>
+      <w:r>
+        <w:rPr>
+          <w:rFonts w:ascii="Consolas" w:hAnsi="Consolas" w:cs="Consolas"/>
+          <w:b/>
+          <w:bCs/>
+          <w:color w:val="7F0055"/>
+          <w:sz w:val="16"/>
+          <w:szCs w:val="16"/>
+          <w:lang w:val="en-US"/>
+        </w:rPr>
+        <w:t>abstract</w:t>
+      </w:r>
+      <w:r>
+        <w:rPr>
+          <w:rFonts w:ascii="Consolas" w:hAnsi="Consolas" w:cs="Consolas"/>
+          <w:color w:val="000000"/>
+          <w:sz w:val="16"/>
+          <w:szCs w:val="16"/>
+          <w:lang w:val="en-US"/>
+        </w:rPr>
+        <w:t xml:space="preserve"> </w:t>
+      </w:r>
+      <w:r>
+        <w:rPr>
+          <w:rFonts w:ascii="Consolas" w:hAnsi="Consolas" w:cs="Consolas"/>
+          <w:b/>
+          <w:bCs/>
+          <w:color w:val="7F0055"/>
+          <w:sz w:val="16"/>
+          <w:szCs w:val="16"/>
+          <w:lang w:val="en-US"/>
+        </w:rPr>
+        <w:t>class</w:t>
+      </w:r>
+      <w:r>
+        <w:rPr>
+          <w:rFonts w:ascii="Consolas" w:hAnsi="Consolas" w:cs="Consolas"/>
+          <w:color w:val="000000"/>
+          <w:sz w:val="16"/>
+          <w:szCs w:val="16"/>
+          <w:lang w:val="en-US"/>
+        </w:rPr>
+        <w:t xml:space="preserve"> AbstractWmlExporter&lt;CS </w:t>
+      </w:r>
+      <w:r>
+        <w:rPr>
+          <w:rFonts w:ascii="Consolas" w:hAnsi="Consolas" w:cs="Consolas"/>
+          <w:b/>
+          <w:bCs/>
+          <w:color w:val="7F0055"/>
+          <w:sz w:val="16"/>
+          <w:szCs w:val="16"/>
+          <w:lang w:val="en-US"/>
+        </w:rPr>
+        <w:t>..</w:t>
+      </w:r>
+      <w:r>
+        <w:rPr>
+          <w:rFonts w:ascii="Consolas" w:hAnsi="Consolas" w:cs="Consolas"/>
+          <w:color w:val="000000"/>
+          <w:sz w:val="16"/>
+          <w:szCs w:val="16"/>
+          <w:lang w:val="en-US"/>
+        </w:rPr>
+        <w:t xml:space="preserve"> </w:t>
+      </w:r>
+      <w:proofErr w:type="gramStart"/>
+      <w:r>
+        <w:rPr>
+          <w:rFonts w:ascii="Consolas" w:hAnsi="Consolas" w:cs="Consolas"/>
+          <w:b/>
+          <w:bCs/>
+          <w:color w:val="7F0055"/>
+          <w:sz w:val="16"/>
+          <w:szCs w:val="16"/>
+          <w:lang w:val="en-US"/>
+        </w:rPr>
+        <w:t>extends</w:t>
+      </w:r>
+      <w:proofErr w:type="gramEnd"/>
+      <w:r>
+        <w:rPr>
+          <w:rFonts w:ascii="Consolas" w:hAnsi="Consolas" w:cs="Consolas"/>
+          <w:color w:val="000000"/>
+          <w:sz w:val="16"/>
+          <w:szCs w:val="16"/>
+          <w:lang w:val="en-US"/>
+        </w:rPr>
+        <w:t xml:space="preserve"> AbstractExporter&lt;CS</w:t>
+      </w:r>
+      <w:r>
+        <w:rPr>
+          <w:rFonts w:ascii="Consolas" w:hAnsi="Consolas" w:cs="Consolas"/>
+          <w:color w:val="000000"/>
+          <w:sz w:val="16"/>
+          <w:szCs w:val="16"/>
+          <w:lang w:val="en-US"/>
+        </w:rPr>
+        <w:t xml:space="preserve">, CC, WordprocessingMLPackage&gt; </w:t>
+      </w:r>
+      <w:r>
+        <w:rPr>
+          <w:rFonts w:ascii="Consolas" w:hAnsi="Consolas" w:cs="Consolas"/>
+          <w:color w:val="000000"/>
+          <w:sz w:val="16"/>
+          <w:szCs w:val="16"/>
+          <w:lang w:val="en-US"/>
+        </w:rPr>
+        <w:t>contains the process method:</w:t>
+      </w:r>
+    </w:p>
+    <w:p>
+      <w:pPr>
+        <w:autoSpaceDE w:val="0"/>
+        <w:autoSpaceDN w:val="0"/>
+        <w:adjustRightInd w:val="0"/>
+        <w:spacing w:after="0" w:line="240" w:lineRule="auto"/>
+        <w:ind w:left="720"/>
+        <w:rPr>
+          <w:rFonts w:ascii="Consolas" w:hAnsi="Consolas" w:cs="Consolas"/>
+          <w:color w:val="000000"/>
+          <w:sz w:val="16"/>
+          <w:szCs w:val="16"/>
+          <w:lang w:val="en-US"/>
+        </w:rPr>
+      </w:pPr>
+    </w:p>
+    <w:p>
+      <w:pPr>
+        <w:autoSpaceDE w:val="0"/>
+        <w:autoSpaceDN w:val="0"/>
+        <w:adjustRightInd w:val="0"/>
+        <w:spacing w:after="0" w:line="240" w:lineRule="auto"/>
+        <w:ind w:left="1416"/>
+        <w:rPr>
+          <w:rFonts w:ascii="Consolas" w:hAnsi="Consolas" w:cs="Consolas"/>
+          <w:color w:val="000000"/>
+          <w:sz w:val="16"/>
+          <w:szCs w:val="16"/>
+          <w:lang w:val="en-US"/>
+        </w:rPr>
+      </w:pPr>
+      <w:proofErr w:type="gramStart"/>
+      <w:r>
+        <w:rPr>
+          <w:rFonts w:ascii="Consolas" w:hAnsi="Consolas" w:cs="Consolas"/>
+          <w:b/>
+          <w:color w:val="000000"/>
+          <w:sz w:val="16"/>
+          <w:szCs w:val="16"/>
+          <w:lang w:val="en-US"/>
+        </w:rPr>
+        <w:t>exporterDelegate.process</w:t>
+      </w:r>
+      <w:r>
+        <w:rPr>
+          <w:rFonts w:ascii="Consolas" w:hAnsi="Consolas" w:cs="Consolas"/>
+          <w:color w:val="000000"/>
+          <w:sz w:val="16"/>
+          <w:szCs w:val="16"/>
+          <w:lang w:val="en-US"/>
+        </w:rPr>
+        <w:t>(</w:t>
+      </w:r>
+      <w:proofErr w:type="gramEnd"/>
+      <w:r>
+        <w:rPr>
+          <w:rFonts w:ascii="Consolas" w:hAnsi="Consolas" w:cs="Consolas"/>
+          <w:color w:val="000000"/>
+          <w:sz w:val="16"/>
+          <w:szCs w:val="16"/>
+          <w:lang w:val="en-US"/>
+        </w:rPr>
+        <w:t>conversionSettings, conversionContext, outputStream)</w:t>
+      </w:r>
+    </w:p>
+    <w:p>
+      <w:pPr>
+        <w:autoSpaceDE w:val="0"/>
+        <w:autoSpaceDN w:val="0"/>
+        <w:adjustRightInd w:val="0"/>
+        <w:spacing w:after="0" w:line="240" w:lineRule="auto"/>
+        <w:ind w:left="720"/>
+        <w:rPr>
+          <w:rFonts w:ascii="Consolas" w:hAnsi="Consolas" w:cs="Consolas"/>
+          <w:color w:val="000000"/>
+          <w:sz w:val="16"/>
+          <w:szCs w:val="16"/>
+          <w:lang w:val="en-US"/>
+        </w:rPr>
+      </w:pPr>
+    </w:p>
+    <w:p>
+      <w:pPr>
+        <w:autoSpaceDE w:val="0"/>
+        <w:autoSpaceDN w:val="0"/>
+        <w:adjustRightInd w:val="0"/>
+        <w:spacing w:after="0" w:line="240" w:lineRule="auto"/>
+        <w:ind w:left="720"/>
+        <w:rPr>
+          <w:sz w:val="22"/>
+          <w:lang w:val="en-US"/>
+        </w:rPr>
+      </w:pPr>
+      <w:r>
+        <w:rPr>
+          <w:rFonts w:ascii="Consolas" w:hAnsi="Consolas" w:cs="Consolas"/>
+          <w:color w:val="000000"/>
+          <w:sz w:val="16"/>
+          <w:szCs w:val="16"/>
+          <w:lang w:val="en-US"/>
+        </w:rPr>
+        <w:t>AbstractWmlExporter</w:t>
+      </w:r>
+      <w:r>
+        <w:rPr>
+          <w:rFonts w:ascii="Consolas" w:hAnsi="Consolas" w:cs="Consolas"/>
+          <w:color w:val="000000"/>
+          <w:sz w:val="16"/>
+          <w:szCs w:val="16"/>
+          <w:lang w:val="en-US"/>
+        </w:rPr>
+        <w:t xml:space="preserve"> gets its </w:t>
+      </w:r>
+      <w:r>
+        <w:rPr>
+          <w:rFonts w:ascii="Consolas" w:hAnsi="Consolas" w:cs="Consolas"/>
+          <w:color w:val="000000"/>
+          <w:sz w:val="16"/>
+          <w:szCs w:val="16"/>
+          <w:lang w:val="en-US"/>
+        </w:rPr>
+        <w:t>exporterDelegate</w:t>
+      </w:r>
+      <w:r>
+        <w:rPr>
+          <w:rFonts w:ascii="Consolas" w:hAnsi="Consolas" w:cs="Consolas"/>
+          <w:color w:val="000000"/>
+          <w:sz w:val="16"/>
+          <w:szCs w:val="16"/>
+          <w:lang w:val="en-US"/>
+        </w:rPr>
+        <w:t xml:space="preserve"> object via its </w:t>
+      </w:r>
+      <w:r>
+        <w:rPr>
+          <w:rFonts w:ascii="Consolas" w:hAnsi="Consolas" w:cs="Consolas"/>
+          <w:color w:val="000000"/>
+          <w:sz w:val="16"/>
+          <w:szCs w:val="16"/>
+          <w:lang w:val="en-US"/>
+        </w:rPr>
+        <w:t xml:space="preserve">constructor which takes </w:t>
+      </w:r>
+      <w:proofErr w:type="gramStart"/>
+      <w:r>
+        <w:rPr>
+          <w:rFonts w:ascii="Consolas" w:hAnsi="Consolas" w:cs="Consolas"/>
+          <w:color w:val="000000"/>
+          <w:sz w:val="16"/>
+          <w:szCs w:val="16"/>
+          <w:lang w:val="en-US"/>
+        </w:rPr>
+        <w:t>a</w:t>
+      </w:r>
+      <w:proofErr w:type="gramEnd"/>
+      <w:r>
+        <w:rPr>
+          <w:rFonts w:ascii="Consolas" w:hAnsi="Consolas" w:cs="Consolas"/>
+          <w:color w:val="000000"/>
+          <w:sz w:val="16"/>
+          <w:szCs w:val="16"/>
+          <w:lang w:val="en-US"/>
+        </w:rPr>
+        <w:t xml:space="preserve"> </w:t>
+      </w:r>
+      <w:r>
+        <w:rPr>
+          <w:sz w:val="22"/>
+          <w:lang w:val="en-US"/>
+        </w:rPr>
+        <w:t>AbstractExporterDelegate</w:t>
+      </w:r>
+      <w:r>
+        <w:rPr>
+          <w:sz w:val="22"/>
+          <w:lang w:val="en-US"/>
+        </w:rPr>
+        <w:t xml:space="preserve"> object.  That </w:t>
+      </w:r>
+      <w:r>
+        <w:rPr>
+          <w:sz w:val="22"/>
+          <w:lang w:val="en-US"/>
+        </w:rPr>
+        <w:t>declares</w:t>
+      </w:r>
+      <w:r>
+        <w:rPr>
+          <w:sz w:val="22"/>
+          <w:lang w:val="en-US"/>
+        </w:rPr>
+        <w:t xml:space="preserve"> a single method </w:t>
+      </w:r>
+      <w:r>
+        <w:rPr>
+          <w:i/>
+          <w:sz w:val="22"/>
+          <w:lang w:val="en-US"/>
+        </w:rPr>
+        <w:t>process, which does the core conversion</w:t>
+      </w:r>
+      <w:r>
+        <w:rPr>
+          <w:b/>
+          <w:i/>
+          <w:sz w:val="22"/>
+          <w:lang w:val="en-US"/>
+        </w:rPr>
+        <w:t xml:space="preserve">. </w:t>
+      </w:r>
+      <w:r>
+        <w:rPr>
+          <w:sz w:val="22"/>
+          <w:lang w:val="en-US"/>
+        </w:rPr>
+        <w:t>T</w:t>
+      </w:r>
+      <w:r>
+        <w:rPr>
+          <w:sz w:val="22"/>
+          <w:lang w:val="en-US"/>
+        </w:rPr>
+        <w:t>he method is abstract though; the class</w:t>
+      </w:r>
+      <w:r>
+        <w:rPr>
+          <w:sz w:val="22"/>
+          <w:lang w:val="en-US"/>
+        </w:rPr>
+        <w:t xml:space="preserve"> is extended by:</w:t>
+      </w:r>
+    </w:p>
+    <w:p>
+      <w:pPr>
+        <w:pStyle w:val="ListParagraph"/>
+        <w:numPr>
+          <w:ilvl w:val="1"/>
+          <w:numId w:val="7"/>
+        </w:numPr>
+        <w:autoSpaceDE w:val="0"/>
+        <w:autoSpaceDN w:val="0"/>
+        <w:adjustRightInd w:val="0"/>
+        <w:spacing w:after="0" w:line="240" w:lineRule="auto"/>
+        <w:rPr>
+          <w:sz w:val="22"/>
+          <w:lang w:val="en-US"/>
+        </w:rPr>
+      </w:pPr>
+      <w:r>
+        <w:rPr>
+          <w:b/>
+          <w:sz w:val="22"/>
+          <w:lang w:val="en-US"/>
+        </w:rPr>
+        <w:t>AbstractXSLT</w:t>
+      </w:r>
+      <w:r>
+        <w:rPr>
+          <w:b/>
+          <w:sz w:val="22"/>
+          <w:lang w:val="en-US"/>
+        </w:rPr>
+        <w:t>ExporterDelegate</w:t>
+      </w:r>
+      <w:r>
+        <w:rPr>
+          <w:b/>
+          <w:sz w:val="22"/>
+          <w:lang w:val="en-US"/>
+        </w:rPr>
+        <w:t xml:space="preserve"> (contains the process method</w:t>
+      </w:r>
+      <w:r>
+        <w:rPr>
+          <w:sz w:val="22"/>
+          <w:lang w:val="en-US"/>
+        </w:rPr>
+        <w:t xml:space="preserve"> which performs the XSLT transform)</w:t>
+      </w:r>
+      <w:r>
+        <w:rPr>
+          <w:sz w:val="22"/>
+          <w:lang w:val="en-US"/>
+        </w:rPr>
+        <w:t xml:space="preserve">, </w:t>
+      </w:r>
+      <w:r>
+        <w:rPr>
+          <w:sz w:val="22"/>
+          <w:lang w:val="en-US"/>
+        </w:rPr>
+        <w:t>and</w:t>
+      </w:r>
+      <w:r>
+        <w:rPr>
+          <w:sz w:val="22"/>
+          <w:lang w:val="en-US"/>
+        </w:rPr>
+        <w:t xml:space="preserve"> is extended by</w:t>
+      </w:r>
+      <w:r>
+        <w:rPr>
+          <w:sz w:val="22"/>
+          <w:lang w:val="en-US"/>
+        </w:rPr>
+        <w:t xml:space="preserve"> </w:t>
+      </w:r>
+      <w:r>
+        <w:rPr>
+          <w:sz w:val="22"/>
+          <w:lang w:val="en-US"/>
+        </w:rPr>
+        <w:t>WmlXsltExporterDelegate</w:t>
+      </w:r>
+      <w:r>
+        <w:rPr>
+          <w:sz w:val="22"/>
+          <w:lang w:val="en-US"/>
+        </w:rPr>
+        <w:t>, which is in turn a field of</w:t>
+      </w:r>
+      <w:r>
+        <w:rPr>
+          <w:sz w:val="22"/>
+          <w:lang w:val="en-US"/>
+        </w:rPr>
+        <w:t>:</w:t>
+      </w:r>
+      <w:r>
+        <w:rPr>
+          <w:sz w:val="22"/>
+          <w:lang w:val="en-US"/>
+        </w:rPr>
+        <w:t xml:space="preserve"> </w:t>
+      </w:r>
+    </w:p>
+    <w:p>
+      <w:pPr>
+        <w:pStyle w:val="ListParagraph"/>
+        <w:numPr>
+          <w:ilvl w:val="2"/>
+          <w:numId w:val="7"/>
+        </w:numPr>
+        <w:autoSpaceDE w:val="0"/>
+        <w:autoSpaceDN w:val="0"/>
+        <w:adjustRightInd w:val="0"/>
+        <w:spacing w:after="0" w:line="240" w:lineRule="auto"/>
+        <w:rPr>
+          <w:sz w:val="22"/>
+          <w:lang w:val="en-US"/>
+        </w:rPr>
+      </w:pPr>
+      <w:r>
+        <w:rPr>
+          <w:sz w:val="22"/>
+          <w:lang w:val="en-US"/>
+        </w:rPr>
+        <w:t>FOExporterXs</w:t>
+      </w:r>
+      <w:r>
+        <w:rPr>
+          <w:sz w:val="22"/>
+          <w:lang w:val="en-US"/>
+        </w:rPr>
+        <w:t>lt</w:t>
+      </w:r>
+    </w:p>
+    <w:p>
+      <w:pPr>
+        <w:pStyle w:val="ListParagraph"/>
+        <w:numPr>
+          <w:ilvl w:val="2"/>
+          <w:numId w:val="7"/>
+        </w:numPr>
+        <w:autoSpaceDE w:val="0"/>
+        <w:autoSpaceDN w:val="0"/>
+        <w:adjustRightInd w:val="0"/>
+        <w:spacing w:after="0" w:line="240" w:lineRule="auto"/>
+        <w:rPr>
+          <w:sz w:val="22"/>
+          <w:lang w:val="en-US"/>
+        </w:rPr>
+      </w:pPr>
+      <w:r>
+        <w:rPr>
+          <w:sz w:val="22"/>
+          <w:lang w:val="en-US"/>
+        </w:rPr>
+        <w:t>HTMLExporterXslt</w:t>
+      </w:r>
+    </w:p>
+    <w:p>
+      <w:pPr>
+        <w:pStyle w:val="ListParagraph"/>
+        <w:numPr>
+          <w:ilvl w:val="1"/>
+          <w:numId w:val="7"/>
+        </w:numPr>
+        <w:autoSpaceDE w:val="0"/>
+        <w:autoSpaceDN w:val="0"/>
+        <w:adjustRightInd w:val="0"/>
+        <w:spacing w:after="0" w:line="240" w:lineRule="auto"/>
+        <w:rPr>
+          <w:sz w:val="22"/>
+          <w:lang w:val="en-US"/>
+        </w:rPr>
+      </w:pPr>
+      <w:bookmarkStart w:id="0" w:name="_GoBack"/>
+      <w:r>
+        <w:rPr>
+          <w:b/>
+          <w:sz w:val="22"/>
+          <w:lang w:val="en-US"/>
+        </w:rPr>
+        <w:t>AbstractVisitorExporterDelegate</w:t>
+      </w:r>
+      <w:r>
+        <w:rPr>
+          <w:b/>
+          <w:sz w:val="22"/>
+          <w:lang w:val="en-US"/>
+        </w:rPr>
+        <w:t xml:space="preserve"> (non XSLT) </w:t>
+      </w:r>
+      <w:r>
+        <w:rPr>
+          <w:b/>
+          <w:sz w:val="22"/>
+          <w:lang w:val="en-US"/>
+        </w:rPr>
+        <w:t xml:space="preserve">, which </w:t>
+      </w:r>
+      <w:r>
+        <w:rPr>
+          <w:b/>
+          <w:sz w:val="22"/>
+          <w:lang w:val="en-US"/>
+        </w:rPr>
+        <w:t>contains the process method</w:t>
+      </w:r>
+      <w:bookmarkEnd w:id="0"/>
+      <w:r>
+        <w:rPr>
+          <w:sz w:val="22"/>
+          <w:lang w:val="en-US"/>
+        </w:rPr>
+        <w:t>,</w:t>
+      </w:r>
+      <w:r>
+        <w:rPr>
+          <w:sz w:val="22"/>
+          <w:lang w:val="en-US"/>
+        </w:rPr>
+        <w:br/>
+        <w:t xml:space="preserve">and </w:t>
+      </w:r>
+      <w:r>
+        <w:rPr>
+          <w:sz w:val="22"/>
+          <w:lang w:val="en-US"/>
+        </w:rPr>
+        <w:t>is extended by:</w:t>
+      </w:r>
+    </w:p>
+    <w:p>
+      <w:pPr>
+        <w:pStyle w:val="ListParagraph"/>
+        <w:numPr>
+          <w:ilvl w:val="2"/>
+          <w:numId w:val="7"/>
+        </w:numPr>
+        <w:autoSpaceDE w:val="0"/>
+        <w:autoSpaceDN w:val="0"/>
+        <w:adjustRightInd w:val="0"/>
+        <w:spacing w:after="0" w:line="240" w:lineRule="auto"/>
+        <w:rPr>
+          <w:sz w:val="22"/>
+          <w:lang w:val="en-US"/>
+        </w:rPr>
+      </w:pPr>
+      <w:r>
+        <w:rPr>
+          <w:sz w:val="22"/>
+          <w:lang w:val="en-US"/>
+        </w:rPr>
+        <w:t>FO</w:t>
+      </w:r>
+      <w:r>
+        <w:rPr>
+          <w:sz w:val="22"/>
+          <w:lang w:val="en-US"/>
+        </w:rPr>
+        <w:t>Exporter</w:t>
+      </w:r>
+      <w:r>
+        <w:rPr>
+          <w:b/>
+          <w:sz w:val="22"/>
+          <w:u w:val="single"/>
+          <w:lang w:val="en-US"/>
+        </w:rPr>
+        <w:t>Visitor</w:t>
+      </w:r>
+      <w:r>
+        <w:rPr>
+          <w:sz w:val="22"/>
+          <w:lang w:val="en-US"/>
+        </w:rPr>
+        <w:t>Delegate</w:t>
+      </w:r>
+    </w:p>
+    <w:p>
+      <w:pPr>
+        <w:pStyle w:val="ListParagraph"/>
+        <w:numPr>
+          <w:ilvl w:val="2"/>
+          <w:numId w:val="7"/>
+        </w:numPr>
+        <w:autoSpaceDE w:val="0"/>
+        <w:autoSpaceDN w:val="0"/>
+        <w:adjustRightInd w:val="0"/>
+        <w:spacing w:after="0" w:line="240" w:lineRule="auto"/>
+        <w:rPr>
+          <w:sz w:val="22"/>
+          <w:lang w:val="en-US"/>
+        </w:rPr>
+      </w:pPr>
+      <w:r>
+        <w:rPr>
+          <w:sz w:val="22"/>
+          <w:lang w:val="en-US"/>
+        </w:rPr>
+        <w:t>HTML</w:t>
+      </w:r>
+      <w:r>
+        <w:rPr>
+          <w:sz w:val="22"/>
+          <w:lang w:val="en-US"/>
+        </w:rPr>
+        <w:t>Exporter</w:t>
+      </w:r>
+      <w:r>
+        <w:rPr>
+          <w:b/>
+          <w:sz w:val="22"/>
+          <w:u w:val="single"/>
+          <w:lang w:val="en-US"/>
+        </w:rPr>
+        <w:t>Visitor</w:t>
+      </w:r>
+      <w:r>
+        <w:rPr>
+          <w:sz w:val="22"/>
+          <w:lang w:val="en-US"/>
+        </w:rPr>
+        <w:t>Delegate</w:t>
+      </w:r>
+    </w:p>
+    <w:p>
+      <w:pPr>
+        <w:autoSpaceDE w:val="0"/>
+        <w:autoSpaceDN w:val="0"/>
+        <w:adjustRightInd w:val="0"/>
+        <w:spacing w:after="0" w:line="240" w:lineRule="auto"/>
+        <w:ind w:left="1416"/>
+        <w:rPr>
+          <w:sz w:val="22"/>
+          <w:lang w:val="en-US"/>
+        </w:rPr>
+      </w:pPr>
+      <w:r>
+        <w:rPr>
+          <w:sz w:val="22"/>
+          <w:lang w:val="en-US"/>
+        </w:rPr>
+        <w:t>Those invoke super</w:t>
+      </w:r>
+      <w:r>
+        <w:rPr>
+          <w:sz w:val="22"/>
+          <w:lang w:val="en-US"/>
+        </w:rPr>
+        <w:t xml:space="preserve">constructor </w:t>
+      </w:r>
+      <w:r>
+        <w:rPr>
+          <w:sz w:val="22"/>
+          <w:lang w:val="en-US"/>
+        </w:rPr>
+        <w:t>with</w:t>
+      </w:r>
+      <w:r>
+        <w:rPr>
+          <w:sz w:val="22"/>
+          <w:lang w:val="en-US"/>
+        </w:rPr>
+        <w:t xml:space="preserve"> a </w:t>
+      </w:r>
+      <w:r>
+        <w:rPr>
+          <w:sz w:val="22"/>
+          <w:lang w:val="en-US"/>
+        </w:rPr>
+        <w:t>FO</w:t>
+      </w:r>
+      <w:r>
+        <w:rPr>
+          <w:sz w:val="22"/>
+          <w:lang w:val="en-US"/>
+        </w:rPr>
+        <w:t>|HTML</w:t>
+      </w:r>
+      <w:r>
+        <w:rPr>
+          <w:sz w:val="22"/>
+          <w:lang w:val="en-US"/>
+        </w:rPr>
+        <w:t>ExporterVisitorGenerator</w:t>
+      </w:r>
+    </w:p>
+    <w:p>
+      <w:pPr>
+        <w:autoSpaceDE w:val="0"/>
+        <w:autoSpaceDN w:val="0"/>
+        <w:adjustRightInd w:val="0"/>
+        <w:spacing w:after="0" w:line="240" w:lineRule="auto"/>
+        <w:ind w:left="720"/>
+        <w:rPr>
+          <w:rFonts w:ascii="Consolas" w:hAnsi="Consolas" w:cs="Consolas"/>
+          <w:sz w:val="16"/>
+          <w:szCs w:val="16"/>
+          <w:lang w:val="en-US"/>
+        </w:rPr>
+      </w:pPr>
+    </w:p>
+    <w:p>
+      <w:pPr>
+        <w:autoSpaceDE w:val="0"/>
+        <w:autoSpaceDN w:val="0"/>
+        <w:adjustRightInd w:val="0"/>
+        <w:spacing w:after="0" w:line="240" w:lineRule="auto"/>
+        <w:rPr>
+          <w:rFonts w:ascii="Consolas" w:hAnsi="Consolas" w:cs="Consolas"/>
+          <w:sz w:val="16"/>
+          <w:szCs w:val="16"/>
+          <w:lang w:val="en-US"/>
+        </w:rPr>
+      </w:pPr>
+    </w:p>
+    <w:p>
+      <w:pPr>
+        <w:pStyle w:val="ListParagraph"/>
+        <w:numPr>
+          <w:ilvl w:val="0"/>
+          <w:numId w:val="7"/>
+        </w:numPr>
+        <w:autoSpaceDE w:val="0"/>
+        <w:autoSpaceDN w:val="0"/>
+        <w:adjustRightInd w:val="0"/>
+        <w:spacing w:after="0" w:line="240" w:lineRule="auto"/>
+        <w:rPr>
+          <w:rFonts w:ascii="Consolas" w:hAnsi="Consolas" w:cs="Consolas"/>
+          <w:sz w:val="16"/>
+          <w:szCs w:val="16"/>
+          <w:lang w:val="en-US"/>
+        </w:rPr>
+      </w:pPr>
+      <w:proofErr w:type="gramStart"/>
+      <w:r>
+        <w:rPr>
+          <w:rFonts w:ascii="Consolas" w:hAnsi="Consolas" w:cs="Consolas"/>
+          <w:b/>
+          <w:color w:val="000000"/>
+          <w:sz w:val="20"/>
+          <w:szCs w:val="16"/>
+          <w:lang w:val="en-US"/>
+        </w:rPr>
+        <w:t>postprocess</w:t>
+      </w:r>
+      <w:r>
+        <w:rPr>
+          <w:rFonts w:ascii="Consolas" w:hAnsi="Consolas" w:cs="Consolas"/>
+          <w:color w:val="000000"/>
+          <w:sz w:val="16"/>
+          <w:szCs w:val="16"/>
+          <w:lang w:val="en-US"/>
+        </w:rPr>
+        <w:t>(</w:t>
+      </w:r>
+      <w:proofErr w:type="gramEnd"/>
+      <w:r>
+        <w:rPr>
+          <w:rFonts w:ascii="Consolas" w:hAnsi="Consolas" w:cs="Consolas"/>
+          <w:color w:val="000000"/>
+          <w:sz w:val="16"/>
+          <w:szCs w:val="16"/>
+          <w:lang w:val="en-US"/>
+        </w:rPr>
+        <w:t>conversionSettings, conversionContext, intermediateOutputStream, outputStream);</w:t>
+      </w:r>
+      <w:r>
+        <w:rPr>
+          <w:rFonts w:ascii="Consolas" w:hAnsi="Consolas" w:cs="Consolas"/>
+          <w:sz w:val="16"/>
+          <w:szCs w:val="16"/>
+          <w:lang w:val="en-US"/>
+        </w:rPr>
+        <w:t xml:space="preserve"> </w:t>
+      </w:r>
+      <w:r>
+        <w:rPr>
+          <w:rFonts w:ascii="Consolas" w:hAnsi="Consolas" w:cs="Consolas"/>
+          <w:sz w:val="16"/>
+          <w:szCs w:val="16"/>
+          <w:lang w:val="en-US"/>
+        </w:rPr>
+        <w:br/>
+      </w:r>
+      <w:r>
+        <w:rPr>
+          <w:rFonts w:ascii="Consolas" w:hAnsi="Consolas" w:cs="Consolas"/>
+          <w:sz w:val="16"/>
+          <w:szCs w:val="16"/>
+          <w:lang w:val="en-US"/>
+        </w:rPr>
+        <w:br/>
+      </w:r>
+      <w:r>
+        <w:rPr>
+          <w:rFonts w:ascii="Consolas" w:hAnsi="Consolas" w:cs="Consolas"/>
+          <w:color w:val="000000"/>
+          <w:sz w:val="16"/>
+          <w:szCs w:val="16"/>
+          <w:lang w:val="en-US"/>
+        </w:rPr>
+        <w:t>AbstractFOExporter</w:t>
+      </w:r>
+      <w:r>
+        <w:rPr>
+          <w:rFonts w:ascii="Consolas" w:hAnsi="Consolas" w:cs="Consolas"/>
+          <w:color w:val="000000"/>
+          <w:sz w:val="16"/>
+          <w:szCs w:val="16"/>
+          <w:lang w:val="en-US"/>
+        </w:rPr>
+        <w:t xml:space="preserve"> </w:t>
+      </w:r>
+      <w:r>
+        <w:rPr>
+          <w:rFonts w:ascii="Consolas" w:hAnsi="Consolas" w:cs="Consolas"/>
+          <w:color w:val="000000"/>
+          <w:sz w:val="16"/>
+          <w:szCs w:val="16"/>
+          <w:lang w:val="en-US"/>
+        </w:rPr>
+        <w:t xml:space="preserve">calls the FO renderer to perform the render step here (ie FO to PDF or whatever).  </w:t>
+      </w:r>
+      <w:r>
+        <w:rPr>
+          <w:rFonts w:ascii="Consolas" w:hAnsi="Consolas" w:cs="Consolas"/>
+          <w:color w:val="000000"/>
+          <w:sz w:val="16"/>
+          <w:szCs w:val="16"/>
+          <w:lang w:val="en-US"/>
+        </w:rPr>
+        <w:t>FO renderer (</w:t>
+      </w:r>
+      <w:r>
+        <w:rPr>
+          <w:rFonts w:ascii="Consolas" w:hAnsi="Consolas" w:cs="Consolas"/>
+          <w:color w:val="000000"/>
+          <w:sz w:val="16"/>
+          <w:szCs w:val="16"/>
+          <w:lang w:val="en-US"/>
+        </w:rPr>
+        <w:t>FORenderer is</w:t>
+      </w:r>
+      <w:r>
+        <w:rPr>
+          <w:rFonts w:ascii="Consolas" w:hAnsi="Consolas" w:cs="Consolas"/>
+          <w:color w:val="000000"/>
+          <w:sz w:val="16"/>
+          <w:szCs w:val="16"/>
+          <w:lang w:val="en-US"/>
+        </w:rPr>
+        <w:t xml:space="preserve"> an inter</w:t>
+      </w:r>
+      <w:r>
+        <w:rPr>
+          <w:rFonts w:ascii="Consolas" w:hAnsi="Consolas" w:cs="Consolas"/>
+          <w:color w:val="000000"/>
+          <w:sz w:val="16"/>
+          <w:szCs w:val="16"/>
+          <w:lang w:val="en-US"/>
+        </w:rPr>
+        <w:t>face, which FOP or other renderer sits behind).</w:t>
+      </w:r>
+      <w:r>
+        <w:rPr>
+          <w:rFonts w:ascii="Consolas" w:hAnsi="Consolas" w:cs="Consolas"/>
+          <w:sz w:val="16"/>
+          <w:szCs w:val="16"/>
+          <w:lang w:val="en-US"/>
+        </w:rPr>
+        <w:br/>
+      </w:r>
+    </w:p>
+    <w:p>
+      <w:pPr>
+        <w:rPr>
+          <w:sz w:val="22"/>
+          <w:lang w:val="en-US"/>
+        </w:rPr>
+      </w:pPr>
+    </w:p>
+    <w:p>
+      <w:pPr>
+        <w:rPr>
+          <w:sz w:val="22"/>
+          <w:lang w:val="en-US"/>
+        </w:rPr>
+      </w:pPr>
     </w:p>
     <w:p>
       <w:pPr>
@@ -266,8 +3916,6 @@
       <w:r>
         <w:t xml:space="preserve"> – read that first!</w:t>
       </w:r>
-      <w:bookmarkStart w:id="0" w:name="_GoBack"/>
-      <w:bookmarkEnd w:id="0"/>
     </w:p>
     <w:p>
       <w:pPr>
@@ -368,16 +4016,7 @@
           <w:szCs w:val="20"/>
           <w:shd w:val="clear" w:color="auto" w:fill="FFFFFF"/>
         </w:rPr>
-        <w:t>LayoutMasterSetBuilder outputs the stuff with the fo-naming but the xslt</w:t>
-      </w:r>
-      <w:r>
-        <w:rPr>
-          <w:rFonts w:ascii="Arial" w:hAnsi="Arial" w:cs="Arial"/>
-          <w:color w:val="222222"/>
-          <w:sz w:val="20"/>
-          <w:szCs w:val="20"/>
-        </w:rPr>
-        <w:t xml:space="preserve"> </w:t>
+        <w:t xml:space="preserve">LayoutMasterSetBuilder outputs the stuff with the </w:t>
       </w:r>
       <w:r>
         <w:rPr>
@@ -387,7 +4026,8 @@
           <w:szCs w:val="20"/>
           <w:shd w:val="clear" w:color="auto" w:fill="FFFFFF"/>
         </w:rPr>
-        <w:t>uses the winword-naming (the "odd" part is commented out). I have</w:t>
+        <w:lastRenderedPageBreak/>
+        <w:t>fo-naming but the xslt</w:t>
       </w:r>
       <w:r>
         <w:rPr>
@@ -406,11 +4046,18 @@
           <w:szCs w:val="20"/>
           <w:shd w:val="clear" w:color="auto" w:fill="FFFFFF"/>
         </w:rPr>
-        <w:t>changed everything to use the winword-conventions.</w:t>
-      </w:r>
-    </w:p>
-    <w:p>
-      <w:pPr>
+        <w:t>uses the winword-naming (the "odd" part is commented out). I have</w:t>
+      </w:r>
+      <w:r>
+        <w:rPr>
+          <w:rFonts w:ascii="Arial" w:hAnsi="Arial" w:cs="Arial"/>
+          <w:color w:val="222222"/>
+          <w:sz w:val="20"/>
+          <w:szCs w:val="20"/>
+        </w:rPr>
+        <w:t xml:space="preserve"> </w:t>
+      </w:r>
+      <w:r>
         <w:rPr>
           <w:rFonts w:ascii="Arial" w:hAnsi="Arial" w:cs="Arial"/>
           <w:color w:val="222222"/>
@@ -418,8 +4065,11 @@
           <w:szCs w:val="20"/>
           <w:shd w:val="clear" w:color="auto" w:fill="FFFFFF"/>
         </w:rPr>
-      </w:pPr>
-      <w:r>
+        <w:t>changed everything to use the winword-conventions.</w:t>
+      </w:r>
+    </w:p>
+    <w:p>
+      <w:pPr>
         <w:rPr>
           <w:rFonts w:ascii="Arial" w:hAnsi="Arial" w:cs="Arial"/>
           <w:color w:val="222222"/>
@@ -427,17 +4077,7 @@
           <w:szCs w:val="20"/>
           <w:shd w:val="clear" w:color="auto" w:fill="FFFFFF"/>
         </w:rPr>
-        <w:t>If there are even/default headers but only default footers, then the</w:t>
-      </w:r>
-      <w:r>
-        <w:rPr>
-          <w:rFonts w:ascii="Arial" w:hAnsi="Arial" w:cs="Arial"/>
-          <w:color w:val="222222"/>
-          <w:sz w:val="20"/>
-          <w:szCs w:val="20"/>
-        </w:rPr>
-        <w:t xml:space="preserve"> </w:t>
-      </w:r>
+      </w:pPr>
       <w:r>
         <w:rPr>
           <w:rFonts w:ascii="Arial" w:hAnsi="Arial" w:cs="Arial"/>
@@ -446,7 +4086,7 @@
           <w:szCs w:val="20"/>
           <w:shd w:val="clear" w:color="auto" w:fill="FFFFFF"/>
         </w:rPr>
-        <w:t>HeaderFooterPolicy will now let the even footer reference the default</w:t>
+        <w:t>If there are even/default headers but only default footers, then the</w:t>
       </w:r>
       <w:r>
         <w:rPr>
@@ -465,7 +4105,7 @@
           <w:szCs w:val="20"/>
           <w:shd w:val="clear" w:color="auto" w:fill="FFFFFF"/>
         </w:rPr>
-        <w:t>footer (and the other way around). In Word headers and footers are</w:t>
+        <w:t>HeaderFooterPolicy will now let the even footer reference the default</w:t>
       </w:r>
       <w:r>
         <w:rPr>
@@ -484,7 +4124,7 @@
           <w:szCs w:val="20"/>
           <w:shd w:val="clear" w:color="auto" w:fill="FFFFFF"/>
         </w:rPr>
-        <w:t>independent but in the fo structure it is an even/odd page, that</w:t>
+        <w:t>footer (and the other way around). In Word headers and footers are</w:t>
       </w:r>
       <w:r>
         <w:rPr>
@@ -503,7 +4143,7 @@
           <w:szCs w:val="20"/>
           <w:shd w:val="clear" w:color="auto" w:fill="FFFFFF"/>
         </w:rPr>
-        <w:t>includes headers and footers. If the HeaderFooterPolicy wouldn't act</w:t>
+        <w:t>independent but in the fo structure it is an even/odd page, that</w:t>
       </w:r>
       <w:r>
         <w:rPr>
@@ -522,11 +4162,18 @@
           <w:szCs w:val="20"/>
           <w:shd w:val="clear" w:color="auto" w:fill="FFFFFF"/>
         </w:rPr>
-        <w:t>this way, then on the even page the footer (or header) would be missing.</w:t>
-      </w:r>
-    </w:p>
-    <w:p>
-      <w:pPr>
+        <w:t>includes headers and footers. If the HeaderFooterPolicy wouldn't act</w:t>
+      </w:r>
+      <w:r>
+        <w:rPr>
+          <w:rFonts w:ascii="Arial" w:hAnsi="Arial" w:cs="Arial"/>
+          <w:color w:val="222222"/>
+          <w:sz w:val="20"/>
+          <w:szCs w:val="20"/>
+        </w:rPr>
+        <w:t xml:space="preserve"> </w:t>
+      </w:r>
+      <w:r>
         <w:rPr>
           <w:rFonts w:ascii="Arial" w:hAnsi="Arial" w:cs="Arial"/>
           <w:color w:val="222222"/>
@@ -534,31 +4181,8 @@
           <w:szCs w:val="20"/>
           <w:shd w:val="clear" w:color="auto" w:fill="FFFFFF"/>
         </w:rPr>
-      </w:pPr>
-    </w:p>
-    <w:p>
-      <w:pPr>
-        <w:pStyle w:val="Heading1"/>
-        <w:rPr>
-          <w:shd w:val="clear" w:color="auto" w:fill="FFFFFF"/>
-        </w:rPr>
-      </w:pPr>
-      <w:r>
-        <w:rPr>
-          <w:shd w:val="clear" w:color="auto" w:fill="FFFFFF"/>
-        </w:rPr>
-        <w:t>Different count of sections</w:t>
-      </w:r>
-    </w:p>
-    <w:p>
-      <w:pPr>
-        <w:rPr>
-          <w:rFonts w:ascii="Arial" w:hAnsi="Arial" w:cs="Arial"/>
-          <w:color w:val="222222"/>
-          <w:sz w:val="20"/>
-          <w:szCs w:val="20"/>
-        </w:rPr>
-      </w:pPr>
+        <w:t>this way, then on the even page the footer (or header) would be missing.</w:t>
+      </w:r>
     </w:p>
     <w:p>
       <w:pPr>
@@ -570,7 +4194,33 @@
           <w:shd w:val="clear" w:color="auto" w:fill="FFFFFF"/>
         </w:rPr>
       </w:pPr>
-      <w:r>
+    </w:p>
+    <w:p>
+      <w:pPr>
+        <w:pStyle w:val="Heading1"/>
+        <w:rPr>
+          <w:shd w:val="clear" w:color="auto" w:fill="FFFFFF"/>
+        </w:rPr>
+      </w:pPr>
+      <w:r>
+        <w:rPr>
+          <w:shd w:val="clear" w:color="auto" w:fill="FFFFFF"/>
+        </w:rPr>
+        <w:t>Different count of sections</w:t>
+      </w:r>
+    </w:p>
+    <w:p>
+      <w:pPr>
+        <w:rPr>
+          <w:rFonts w:ascii="Arial" w:hAnsi="Arial" w:cs="Arial"/>
+          <w:color w:val="222222"/>
+          <w:sz w:val="20"/>
+          <w:szCs w:val="20"/>
+        </w:rPr>
+      </w:pPr>
+    </w:p>
+    <w:p>
+      <w:pPr>
         <w:rPr>
           <w:rFonts w:ascii="Arial" w:hAnsi="Arial" w:cs="Arial"/>
           <w:color w:val="222222"/>
@@ -578,18 +4228,7 @@
           <w:szCs w:val="20"/>
           <w:shd w:val="clear" w:color="auto" w:fill="FFFFFF"/>
         </w:rPr>
-        <w:lastRenderedPageBreak/>
-        <w:t>if the count of</w:t>
-      </w:r>
-      <w:r>
-        <w:rPr>
-          <w:rFonts w:ascii="Arial" w:hAnsi="Arial" w:cs="Arial"/>
-          <w:color w:val="222222"/>
-          <w:sz w:val="20"/>
-          <w:szCs w:val="20"/>
-        </w:rPr>
-        <w:t xml:space="preserve"> </w:t>
-      </w:r>
+      </w:pPr>
       <w:r>
         <w:rPr>
           <w:rFonts w:ascii="Arial" w:hAnsi="Arial" w:cs="Arial"/>
@@ -598,7 +4237,7 @@
           <w:szCs w:val="20"/>
           <w:shd w:val="clear" w:color="auto" w:fill="FFFFFF"/>
         </w:rPr>
-        <w:t>the sections in the document model and the xslt/non-xslt are different("continuous"-sections), then the section index will access the wrong</w:t>
+        <w:t>if the count of</w:t>
       </w:r>
       <w:r>
         <w:rPr>
@@ -617,16 +4256,17 @@
           <w:szCs w:val="20"/>
           <w:shd w:val="clear" w:color="auto" w:fill="FFFFFF"/>
         </w:rPr>
-        <w:t>section.</w:t>
-      </w:r>
-    </w:p>
-    <w:p>
-      <w:pPr>
-        <w:rPr>
-          <w:sz w:val="22"/>
-          <w:lang w:val="en-US"/>
-        </w:rPr>
-      </w:pPr>
+        <w:t>the sections in the document model and the xslt/non-xslt are different("continuous"-sections), then the section index will access the wrong</w:t>
+      </w:r>
+      <w:r>
+        <w:rPr>
+          <w:rFonts w:ascii="Arial" w:hAnsi="Arial" w:cs="Arial"/>
+          <w:color w:val="222222"/>
+          <w:sz w:val="20"/>
+          <w:szCs w:val="20"/>
+        </w:rPr>
+        <w:t xml:space="preserve"> </w:t>
+      </w:r>
       <w:r>
         <w:rPr>
           <w:rFonts w:ascii="Arial" w:hAnsi="Arial" w:cs="Arial"/>
@@ -635,17 +4275,16 @@
           <w:szCs w:val="20"/>
           <w:shd w:val="clear" w:color="auto" w:fill="FFFFFF"/>
         </w:rPr>
-        <w:t>For this reason I made a subclass of the SectionWrapper</w:t>
-      </w:r>
-      <w:r>
-        <w:rPr>
-          <w:rFonts w:ascii="Arial" w:hAnsi="Arial" w:cs="Arial"/>
-          <w:color w:val="222222"/>
-          <w:sz w:val="20"/>
-          <w:szCs w:val="20"/>
-        </w:rPr>
-        <w:t xml:space="preserve"> </w:t>
-      </w:r>
+        <w:t>section.</w:t>
+      </w:r>
+    </w:p>
+    <w:p>
+      <w:pPr>
+        <w:rPr>
+          <w:sz w:val="22"/>
+          <w:lang w:val="en-US"/>
+        </w:rPr>
+      </w:pPr>
       <w:r>
         <w:rPr>
           <w:rFonts w:ascii="Arial" w:hAnsi="Arial" w:cs="Arial"/>
@@ -654,7 +4293,7 @@
           <w:szCs w:val="20"/>
           <w:shd w:val="clear" w:color="auto" w:fill="FFFFFF"/>
         </w:rPr>
-        <w:t>(ConversionSectionWrapper) that corresponds to the sections in the xslt</w:t>
+        <w:t>For this reason I made a subclass of the SectionWrapper</w:t>
       </w:r>
       <w:r>
         <w:rPr>
@@ -673,7 +4312,7 @@
           <w:szCs w:val="20"/>
           <w:shd w:val="clear" w:color="auto" w:fill="FFFFFF"/>
         </w:rPr>
-        <w:t>(i.e. without continuous sections). These sections are now used</w:t>
+        <w:t>(ConversionSectionWrapper) that corresponds to the sections in the xslt</w:t>
       </w:r>
       <w:r>
         <w:rPr>
@@ -692,7 +4331,7 @@
           <w:szCs w:val="20"/>
           <w:shd w:val="clear" w:color="auto" w:fill="FFFFFF"/>
         </w:rPr>
-        <w:t>throughout the conversion process. Obviously any settings of the</w:t>
+        <w:t>(i.e. without continuous sections). These sections are now used</w:t>
       </w:r>
       <w:r>
         <w:rPr>
@@ -711,7 +4350,7 @@
           <w:szCs w:val="20"/>
           <w:shd w:val="clear" w:color="auto" w:fill="FFFFFF"/>
         </w:rPr>
-        <w:t>continous SectPr are lost. As a nice side effect, the handling of</w:t>
+        <w:t>throughout the conversion process. Obviously any settings of the</w:t>
       </w:r>
       <w:r>
         <w:rPr>
@@ -730,6 +4369,25 @@
           <w:szCs w:val="20"/>
           <w:shd w:val="clear" w:color="auto" w:fill="FFFFFF"/>
         </w:rPr>
+        <w:t>continous SectPr are lost. As a nice side effect, the handling of</w:t>
+      </w:r>
+      <w:r>
+        <w:rPr>
+          <w:rFonts w:ascii="Arial" w:hAnsi="Arial" w:cs="Arial"/>
+          <w:color w:val="222222"/>
+          <w:sz w:val="20"/>
+          <w:szCs w:val="20"/>
+        </w:rPr>
+        <w:t xml:space="preserve"> </w:t>
+      </w:r>
+      <w:r>
+        <w:rPr>
+          <w:rFonts w:ascii="Arial" w:hAnsi="Arial" w:cs="Arial"/>
+          <w:color w:val="222222"/>
+          <w:sz w:val="20"/>
+          <w:szCs w:val="20"/>
+          <w:shd w:val="clear" w:color="auto" w:fill="FFFFFF"/>
+        </w:rPr>
         <w:t>sections in the XSLFOExporterNonXSLT is simplified.</w:t>
       </w:r>
     </w:p>
@@ -986,7 +4644,23 @@
           <w:sz w:val="22"/>
           <w:lang w:val="en-US"/>
         </w:rPr>
-        <w:t xml:space="preserve">These functions are “technical” functions for the output, again there is no need to have them in the model. </w:t>
+        <w:t xml:space="preserve">These functions are “technical” functions for the </w:t>
+      </w:r>
+      <w:proofErr w:type="gramStart"/>
+      <w:r>
+        <w:rPr>
+          <w:sz w:val="22"/>
+          <w:lang w:val="en-US"/>
+        </w:rPr>
+        <w:t>output,</w:t>
+      </w:r>
+      <w:proofErr w:type="gramEnd"/>
+      <w:r>
+        <w:rPr>
+          <w:sz w:val="22"/>
+          <w:lang w:val="en-US"/>
+        </w:rPr>
+        <w:t xml:space="preserve"> again there is no need to have them in the model. </w:t>
       </w:r>
       <w:r>
         <w:rPr>
@@ -1127,6 +4801,7 @@
           <w:sz w:val="22"/>
           <w:lang w:val="en-US"/>
         </w:rPr>
+        <w:lastRenderedPageBreak/>
         <w:t>Data in ConversionContext and TransformState</w:t>
       </w:r>
     </w:p>
@@ -1149,7 +4824,23 @@
           <w:sz w:val="22"/>
           <w:lang w:val="en-US"/>
         </w:rPr>
-        <w:t>of passing data around. The advantage I see with the ConversionContext, is that it makes explicit, what data it has. In the IDE you can check anytime the references to a getter, you can’t do that with a map value.</w:t>
+        <w:t xml:space="preserve">of passing data around. The advantage I see with the ConversionContext, is that it makes explicit, what data it has. In the IDE you can check anytime the references to a </w:t>
+      </w:r>
+      <w:proofErr w:type="gramStart"/>
+      <w:r>
+        <w:rPr>
+          <w:sz w:val="22"/>
+          <w:lang w:val="en-US"/>
+        </w:rPr>
+        <w:t>getter,</w:t>
+      </w:r>
+      <w:proofErr w:type="gramEnd"/>
+      <w:r>
+        <w:rPr>
+          <w:sz w:val="22"/>
+          <w:lang w:val="en-US"/>
+        </w:rPr>
+        <w:t xml:space="preserve"> you can’t do that with a map value.</w:t>
       </w:r>
     </w:p>
     <w:p>
@@ -1221,6 +4912,7 @@
         </w:rPr>
         <w:t xml:space="preserve">There is only one instance of the </w:t>
       </w:r>
+      <w:proofErr w:type="gramStart"/>
       <w:r>
         <w:rPr>
           <w:i/>
@@ -1235,14 +4927,23 @@
           <w:sz w:val="22"/>
           <w:lang w:val="en-US"/>
         </w:rPr>
-        <w:t>riter, it should never keep a reference to a WordprocessingMLPackage</w:t>
-      </w:r>
+        <w:t>riter,</w:t>
+      </w:r>
+      <w:proofErr w:type="gramEnd"/>
       <w:r>
         <w:rPr>
           <w:i/>
           <w:sz w:val="22"/>
           <w:lang w:val="en-US"/>
         </w:rPr>
+        <w:t xml:space="preserve"> it should never keep a reference to a WordprocessingMLPackage</w:t>
+      </w:r>
+      <w:r>
+        <w:rPr>
+          <w:i/>
+          <w:sz w:val="22"/>
+          <w:lang w:val="en-US"/>
+        </w:rPr>
         <w:t>, as it would cause issues in a multithreading environment. Instead it should use the WMLPackage, which gets passed as part of the ConversionContext.</w:t>
       </w:r>
     </w:p>
@@ -1258,7 +4959,23 @@
           <w:sz w:val="22"/>
           <w:lang w:val="en-US"/>
         </w:rPr>
-        <w:t>Apart from build, the ModelConverter has now two new methods: getID and createTransformState. Having a getID ensures that the Writer is managed under it’s own type (w:sym, w:tbl,…) and createTransformState ensures that it gets the TransformState  it expects.</w:t>
+        <w:t>Apart from build, the ModelConverter has now two new methods: getID and createTransformState. Having a getID ensures that the Writer is managed under it’s own type (w</w:t>
+      </w:r>
+      <w:proofErr w:type="gramStart"/>
+      <w:r>
+        <w:rPr>
+          <w:sz w:val="22"/>
+          <w:lang w:val="en-US"/>
+        </w:rPr>
+        <w:t>:sym</w:t>
+      </w:r>
+      <w:proofErr w:type="gramEnd"/>
+      <w:r>
+        <w:rPr>
+          <w:sz w:val="22"/>
+          <w:lang w:val="en-US"/>
+        </w:rPr>
+        <w:t>, w:tbl,…) and createTransformState ensures that it gets the TransformState  it expects.</w:t>
       </w:r>
     </w:p>
     <w:p>
@@ -1542,7 +5259,23 @@
           <w:sz w:val="22"/>
           <w:lang w:val="en-US"/>
         </w:rPr>
-        <w:t>Superclass for the (fo)SymbolWriter and (html)SymbolWriter.</w:t>
+        <w:t>Superclass for the (fo</w:t>
+      </w:r>
+      <w:proofErr w:type="gramStart"/>
+      <w:r>
+        <w:rPr>
+          <w:sz w:val="22"/>
+          <w:lang w:val="en-US"/>
+        </w:rPr>
+        <w:t>)SymbolWriter</w:t>
+      </w:r>
+      <w:proofErr w:type="gramEnd"/>
+      <w:r>
+        <w:rPr>
+          <w:sz w:val="22"/>
+          <w:lang w:val="en-US"/>
+        </w:rPr>
+        <w:t xml:space="preserve"> and (html)SymbolWriter.</w:t>
       </w:r>
     </w:p>
     <w:p>
@@ -1797,7 +5530,23 @@
           <w:sz w:val="22"/>
           <w:lang w:val="en-US"/>
         </w:rPr>
-        <w:t>Moved common static functions, that get called from the xslt transformations into this class.</w:t>
+        <w:t xml:space="preserve">Moved common static </w:t>
+      </w:r>
+      <w:proofErr w:type="gramStart"/>
+      <w:r>
+        <w:rPr>
+          <w:sz w:val="22"/>
+          <w:lang w:val="en-US"/>
+        </w:rPr>
+        <w:t>functions, that</w:t>
+      </w:r>
+      <w:proofErr w:type="gramEnd"/>
+      <w:r>
+        <w:rPr>
+          <w:sz w:val="22"/>
+          <w:lang w:val="en-US"/>
+        </w:rPr>
+        <w:t xml:space="preserve"> get called from the xslt transformations into this class.</w:t>
       </w:r>
     </w:p>
     <w:p>
@@ -1880,6 +5629,7 @@
           <w:sz w:val="22"/>
           <w:lang w:val="en-US"/>
         </w:rPr>
+        <w:lastRenderedPageBreak/>
         <w:t>Moved common functions (</w:t>
       </w:r>
       <w:r>
@@ -2196,12 +5946,21 @@
           <w:lang w:val="en-US"/>
         </w:rPr>
       </w:pPr>
-      <w:r>
-        <w:rPr>
-          <w:sz w:val="22"/>
-          <w:lang w:val="en-US"/>
-        </w:rPr>
-        <w:t>message and notImplemented are replaced with the MessageWriter in the ConversionContext.</w:t>
+      <w:proofErr w:type="gramStart"/>
+      <w:r>
+        <w:rPr>
+          <w:sz w:val="22"/>
+          <w:lang w:val="en-US"/>
+        </w:rPr>
+        <w:t>message</w:t>
+      </w:r>
+      <w:proofErr w:type="gramEnd"/>
+      <w:r>
+        <w:rPr>
+          <w:sz w:val="22"/>
+          <w:lang w:val="en-US"/>
+        </w:rPr>
+        <w:t xml:space="preserve"> and notImplemented are replaced with the MessageWriter in the ConversionContext.</w:t>
       </w:r>
     </w:p>
     <w:p>
@@ -2292,12 +6051,21 @@
           <w:lang w:val="en-US"/>
         </w:rPr>
       </w:pPr>
-      <w:r>
-        <w:rPr>
-          <w:sz w:val="22"/>
-          <w:lang w:val="en-US"/>
-        </w:rPr>
-        <w:t>message and notImplemented are replaced with the MessageWriter in the ConversionContext.</w:t>
+      <w:proofErr w:type="gramStart"/>
+      <w:r>
+        <w:rPr>
+          <w:sz w:val="22"/>
+          <w:lang w:val="en-US"/>
+        </w:rPr>
+        <w:t>message</w:t>
+      </w:r>
+      <w:proofErr w:type="gramEnd"/>
+      <w:r>
+        <w:rPr>
+          <w:sz w:val="22"/>
+          <w:lang w:val="en-US"/>
+        </w:rPr>
+        <w:t xml:space="preserve"> and notImplemented are replaced with the MessageWriter in the ConversionContext.</w:t>
       </w:r>
     </w:p>
     <w:p>
@@ -2446,12 +6214,21 @@
           <w:lang w:val="en-US"/>
         </w:rPr>
       </w:pPr>
-      <w:r>
-        <w:rPr>
-          <w:sz w:val="22"/>
-          <w:lang w:val="en-US"/>
-        </w:rPr>
-        <w:t>message and notImplemented are replaced with the MessageWriter in the ConversionContext.</w:t>
+      <w:proofErr w:type="gramStart"/>
+      <w:r>
+        <w:rPr>
+          <w:sz w:val="22"/>
+          <w:lang w:val="en-US"/>
+        </w:rPr>
+        <w:t>message</w:t>
+      </w:r>
+      <w:proofErr w:type="gramEnd"/>
+      <w:r>
+        <w:rPr>
+          <w:sz w:val="22"/>
+          <w:lang w:val="en-US"/>
+        </w:rPr>
+        <w:t xml:space="preserve"> and notImplemented are replaced with the MessageWriter in the ConversionContext.</w:t>
       </w:r>
     </w:p>
     <w:p>
@@ -2646,6 +6423,7 @@
           <w:rStyle w:val="ChangeType"/>
           <w:sz w:val="22"/>
         </w:rPr>
+        <w:lastRenderedPageBreak/>
         <w:t>Question:</w:t>
       </w:r>
       <w:r>
@@ -3031,6 +6809,119 @@
     </w:lvl>
   </w:abstractNum>
   <w:abstractNum w:abstractNumId="3">
+    <w:nsid w:val="2DEA2FD1"/>
+    <w:multiLevelType w:val="hybridMultilevel"/>
+    <w:tmpl w:val="EED0220C"/>
+    <w:lvl w:ilvl="0" w:tplc="04090001">
+      <w:start w:val="1"/>
+      <w:numFmt w:val="bullet"/>
+      <w:lvlText w:val=""/>
+      <w:lvlJc w:val="left"/>
+      <w:pPr>
+        <w:ind w:left="720" w:hanging="360"/>
+      </w:pPr>
+      <w:rPr>
+        <w:rFonts w:ascii="Symbol" w:hAnsi="Symbol" w:hint="default"/>
+      </w:rPr>
+    </w:lvl>
+    <w:lvl w:ilvl="1" w:tplc="04090003">
+      <w:start w:val="1"/>
+      <w:numFmt w:val="bullet"/>
+      <w:lvlText w:val="o"/>
+      <w:lvlJc w:val="left"/>
+      <w:pPr>
+        <w:ind w:left="1440" w:hanging="360"/>
+      </w:pPr>
+      <w:rPr>
+        <w:rFonts w:ascii="Courier New" w:hAnsi="Courier New" w:cs="Courier New" w:hint="default"/>
+      </w:rPr>
+    </w:lvl>
+    <w:lvl w:ilvl="2" w:tplc="04090005">
+      <w:start w:val="1"/>
+      <w:numFmt w:val="bullet"/>
+      <w:lvlText w:val=""/>
+      <w:lvlJc w:val="left"/>
+      <w:pPr>
+        <w:ind w:left="2160" w:hanging="360"/>
+      </w:pPr>
+      <w:rPr>
+        <w:rFonts w:ascii="Wingdings" w:hAnsi="Wingdings" w:hint="default"/>
+      </w:rPr>
+    </w:lvl>
+    <w:lvl w:ilvl="3" w:tplc="04090001" w:tentative="1">
+      <w:start w:val="1"/>
+      <w:numFmt w:val="bullet"/>
+      <w:lvlText w:val=""/>
+      <w:lvlJc w:val="left"/>
+      <w:pPr>
+        <w:ind w:left="2880" w:hanging="360"/>
+      </w:pPr>
+      <w:rPr>
+        <w:rFonts w:ascii="Symbol" w:hAnsi="Symbol" w:hint="default"/>
+      </w:rPr>
+    </w:lvl>
+    <w:lvl w:ilvl="4" w:tplc="04090003" w:tentative="1">
+      <w:start w:val="1"/>
+      <w:numFmt w:val="bullet"/>
+      <w:lvlText w:val="o"/>
+      <w:lvlJc w:val="left"/>
+      <w:pPr>
+        <w:ind w:left="3600" w:hanging="360"/>
+      </w:pPr>
+      <w:rPr>
+        <w:rFonts w:ascii="Courier New" w:hAnsi="Courier New" w:cs="Courier New" w:hint="default"/>
+      </w:rPr>
+    </w:lvl>
+    <w:lvl w:ilvl="5" w:tplc="04090005" w:tentative="1">
+      <w:start w:val="1"/>
+      <w:numFmt w:val="bullet"/>
+      <w:lvlText w:val=""/>
+      <w:lvlJc w:val="left"/>
+      <w:pPr>
+        <w:ind w:left="4320" w:hanging="360"/>
+      </w:pPr>
+      <w:rPr>
+        <w:rFonts w:ascii="Wingdings" w:hAnsi="Wingdings" w:hint="default"/>
+      </w:rPr>
+    </w:lvl>
+    <w:lvl w:ilvl="6" w:tplc="04090001" w:tentative="1">
+      <w:start w:val="1"/>
+      <w:numFmt w:val="bullet"/>
+      <w:lvlText w:val=""/>
+      <w:lvlJc w:val="left"/>
+      <w:pPr>
+        <w:ind w:left="5040" w:hanging="360"/>
+      </w:pPr>
+      <w:rPr>
+        <w:rFonts w:ascii="Symbol" w:hAnsi="Symbol" w:hint="default"/>
+      </w:rPr>
+    </w:lvl>
+    <w:lvl w:ilvl="7" w:tplc="04090003" w:tentative="1">
+      <w:start w:val="1"/>
+      <w:numFmt w:val="bullet"/>
+      <w:lvlText w:val="o"/>
+      <w:lvlJc w:val="left"/>
+      <w:pPr>
+        <w:ind w:left="5760" w:hanging="360"/>
+      </w:pPr>
+      <w:rPr>
+        <w:rFonts w:ascii="Courier New" w:hAnsi="Courier New" w:cs="Courier New" w:hint="default"/>
+      </w:rPr>
+    </w:lvl>
+    <w:lvl w:ilvl="8" w:tplc="04090005" w:tentative="1">
+      <w:start w:val="1"/>
+      <w:numFmt w:val="bullet"/>
+      <w:lvlText w:val=""/>
+      <w:lvlJc w:val="left"/>
+      <w:pPr>
+        <w:ind w:left="6480" w:hanging="360"/>
+      </w:pPr>
+      <w:rPr>
+        <w:rFonts w:ascii="Wingdings" w:hAnsi="Wingdings" w:hint="default"/>
+      </w:rPr>
+    </w:lvl>
+  </w:abstractNum>
+  <w:abstractNum w:abstractNumId="4">
     <w:nsid w:val="5A053513"/>
     <w:multiLevelType w:val="hybridMultilevel"/>
     <w:tmpl w:val="3EF4986A"/>
@@ -3142,7 +7033,7 @@
       </w:rPr>
     </w:lvl>
   </w:abstractNum>
-  <w:abstractNum w:abstractNumId="4">
+  <w:abstractNum w:abstractNumId="5">
     <w:nsid w:val="6C0F55EB"/>
     <w:multiLevelType w:val="hybridMultilevel"/>
     <w:tmpl w:val="DBF85E00"/>
@@ -3255,7 +7146,7 @@
       </w:rPr>
     </w:lvl>
   </w:abstractNum>
-  <w:abstractNum w:abstractNumId="5">
+  <w:abstractNum w:abstractNumId="6">
     <w:nsid w:val="7D237D83"/>
     <w:multiLevelType w:val="hybridMultilevel"/>
     <w:tmpl w:val="56C8A316"/>
@@ -3345,7 +7236,7 @@
     </w:lvl>
   </w:abstractNum>
   <w:num w:numId="1">
-    <w:abstractNumId w:val="3"/>
+    <w:abstractNumId w:val="4"/>
   </w:num>
   <w:num w:numId="2">
     <w:abstractNumId w:val="2"/>
@@ -3354,13 +7245,16 @@
     <w:abstractNumId w:val="0"/>
   </w:num>
   <w:num w:numId="4">
-    <w:abstractNumId w:val="5"/>
+    <w:abstractNumId w:val="6"/>
   </w:num>
   <w:num w:numId="5">
     <w:abstractNumId w:val="1"/>
   </w:num>
   <w:num w:numId="6">
-    <w:abstractNumId w:val="4"/>
+    <w:abstractNumId w:val="5"/>
+  </w:num>
+  <w:num w:numId="7">
+    <w:abstractNumId w:val="3"/>
   </w:num>
 </w:numbering>
 </file>
@@ -3576,7 +7470,6 @@
   <w:style w:type="character" w:default="1" w:styleId="DefaultParagraphFont">
     <w:name w:val="Default Paragraph Font"/>
     <w:uiPriority w:val="1"/>
-    <w:semiHidden/>
     <w:unhideWhenUsed/>
   </w:style>
   <w:style w:type="table" w:default="1" w:styleId="TableNormal">

</xml_diff>

<commit_message>
misc commit prior to 3.1.0
</commit_message>
<xml_diff>
--- a/docs/developer/Convert_Out.docx
+++ b/docs/developer/Convert_Out.docx
@@ -2803,37 +2803,7 @@
           <w:szCs w:val="16"/>
           <w:lang w:val="en-US"/>
         </w:rPr>
-        <w:t xml:space="preserve"> </w:t>
-      </w:r>
-      <w:r>
-        <w:rPr>
-          <w:rFonts w:ascii="Consolas" w:hAnsi="Consolas" w:cs="Consolas"/>
-          <w:color w:val="000000"/>
-          <w:sz w:val="16"/>
-          <w:szCs w:val="16"/>
-          <w:lang w:val="en-US"/>
-        </w:rPr>
-        <w:t xml:space="preserve">just </w:t>
-      </w:r>
-      <w:r>
-        <w:rPr>
-          <w:rFonts w:ascii="Consolas" w:hAnsi="Consolas" w:cs="Consolas"/>
-          <w:color w:val="000000"/>
-          <w:sz w:val="16"/>
-          <w:szCs w:val="16"/>
-          <w:lang w:val="en-US"/>
-        </w:rPr>
-        <w:t>creates a</w:t>
-      </w:r>
-      <w:r>
-        <w:rPr>
-          <w:rFonts w:ascii="Consolas" w:hAnsi="Consolas" w:cs="Consolas"/>
-          <w:color w:val="000000"/>
-          <w:sz w:val="16"/>
-          <w:szCs w:val="16"/>
-          <w:lang w:val="en-US"/>
-        </w:rPr>
-        <w:t xml:space="preserve"> ByteArrayOutputStream, which will ultimately contain FO</w:t>
+        <w:t xml:space="preserve"> just creates a ByteArrayOutputStream, which will ultimately contain FO</w:t>
       </w:r>
       <w:r>
         <w:rPr>
@@ -3320,15 +3290,7 @@
           <w:sz w:val="22"/>
           <w:lang w:val="en-US"/>
         </w:rPr>
-        <w:t>AbstractXSLT</w:t>
-      </w:r>
-      <w:r>
-        <w:rPr>
-          <w:b/>
-          <w:sz w:val="22"/>
-          <w:lang w:val="en-US"/>
-        </w:rPr>
-        <w:t>ExporterDelegate</w:t>
+        <w:t>AbstractXSLTExporterDelegate</w:t>
       </w:r>
       <w:r>
         <w:rPr>
@@ -3473,14 +3435,13 @@
           <w:lang w:val="en-US"/>
         </w:rPr>
       </w:pPr>
-      <w:bookmarkStart w:id="0" w:name="_GoBack"/>
       <w:r>
         <w:rPr>
           <w:b/>
           <w:sz w:val="22"/>
           <w:lang w:val="en-US"/>
         </w:rPr>
-        <w:t>AbstractVisitorExporterDelegate</w:t>
+        <w:t xml:space="preserve">AbstractVisitorExporterDelegate (non XSLT) , which </w:t>
       </w:r>
       <w:r>
         <w:rPr>
@@ -3488,25 +3449,8 @@
           <w:sz w:val="22"/>
           <w:lang w:val="en-US"/>
         </w:rPr>
-        <w:t xml:space="preserve"> (non XSLT) </w:t>
-      </w:r>
-      <w:r>
-        <w:rPr>
-          <w:b/>
-          <w:sz w:val="22"/>
-          <w:lang w:val="en-US"/>
-        </w:rPr>
-        <w:t xml:space="preserve">, which </w:t>
-      </w:r>
-      <w:r>
-        <w:rPr>
-          <w:b/>
-          <w:sz w:val="22"/>
-          <w:lang w:val="en-US"/>
-        </w:rPr>
         <w:t>contains the process method</w:t>
       </w:r>
-      <w:bookmarkEnd w:id="0"/>
       <w:r>
         <w:rPr>
           <w:sz w:val="22"/>
@@ -3685,6 +3629,41 @@
         </w:rPr>
         <w:t>ExporterVisitorGenerator</w:t>
       </w:r>
+      <w:r>
+        <w:rPr>
+          <w:sz w:val="22"/>
+          <w:lang w:val="en-US"/>
+        </w:rPr>
+        <w:t xml:space="preserve">, which extends </w:t>
+      </w:r>
+      <w:r>
+        <w:rPr>
+          <w:sz w:val="22"/>
+          <w:lang w:val="en-US"/>
+        </w:rPr>
+        <w:t>AbstractVisitorExporterGenerator</w:t>
+      </w:r>
+      <w:r>
+        <w:rPr>
+          <w:sz w:val="22"/>
+          <w:lang w:val="en-US"/>
+        </w:rPr>
+        <w:t xml:space="preserve">.  See both of those classes, but mainly </w:t>
+      </w:r>
+      <w:r>
+        <w:rPr>
+          <w:sz w:val="22"/>
+          <w:lang w:val="en-US"/>
+        </w:rPr>
+        <w:t>AbstractVisitorExporterGenerator</w:t>
+      </w:r>
+      <w:r>
+        <w:rPr>
+          <w:sz w:val="22"/>
+          <w:lang w:val="en-US"/>
+        </w:rPr>
+        <w:t xml:space="preserve"> </w:t>
+      </w:r>
     </w:p>
     <w:p>
       <w:pPr>
@@ -3700,6 +3679,23 @@
           <w:lang w:val="en-US"/>
         </w:rPr>
       </w:pPr>
+    </w:p>
+    <w:p>
+      <w:pPr>
+        <w:autoSpaceDE w:val="0"/>
+        <w:autoSpaceDN w:val="0"/>
+        <w:adjustRightInd w:val="0"/>
+        <w:spacing w:after="0" w:line="240" w:lineRule="auto"/>
+        <w:ind w:left="720"/>
+        <w:rPr>
+          <w:rFonts w:ascii="Consolas" w:hAnsi="Consolas" w:cs="Consolas"/>
+          <w:sz w:val="16"/>
+          <w:szCs w:val="16"/>
+          <w:lang w:val="en-US"/>
+        </w:rPr>
+      </w:pPr>
+      <w:bookmarkStart w:id="0" w:name="_GoBack"/>
+      <w:bookmarkEnd w:id="0"/>
     </w:p>
     <w:p>
       <w:pPr>
@@ -3811,57 +3807,7 @@
           <w:szCs w:val="16"/>
           <w:lang w:val="en-US"/>
         </w:rPr>
-        <w:t xml:space="preserve"> </w:t>
-      </w:r>
-      <w:r>
-        <w:rPr>
-          <w:rFonts w:ascii="Consolas" w:hAnsi="Consolas" w:cs="Consolas"/>
-          <w:color w:val="000000"/>
-          <w:sz w:val="16"/>
-          <w:szCs w:val="16"/>
-          <w:lang w:val="en-US"/>
-        </w:rPr>
-        <w:t xml:space="preserve">calls the FO renderer to perform the render step here (ie FO to PDF or whatever).  </w:t>
-      </w:r>
-      <w:r>
-        <w:rPr>
-          <w:rFonts w:ascii="Consolas" w:hAnsi="Consolas" w:cs="Consolas"/>
-          <w:color w:val="000000"/>
-          <w:sz w:val="16"/>
-          <w:szCs w:val="16"/>
-          <w:lang w:val="en-US"/>
-        </w:rPr>
-        <w:t>FO renderer (</w:t>
-      </w:r>
-      <w:r>
-        <w:rPr>
-          <w:rFonts w:ascii="Consolas" w:hAnsi="Consolas" w:cs="Consolas"/>
-          <w:color w:val="000000"/>
-          <w:sz w:val="16"/>
-          <w:szCs w:val="16"/>
-          <w:lang w:val="en-US"/>
-        </w:rPr>
-        <w:t>FORenderer is</w:t>
-      </w:r>
-      <w:r>
-        <w:rPr>
-          <w:rFonts w:ascii="Consolas" w:hAnsi="Consolas" w:cs="Consolas"/>
-          <w:color w:val="000000"/>
-          <w:sz w:val="16"/>
-          <w:szCs w:val="16"/>
-          <w:lang w:val="en-US"/>
-        </w:rPr>
-        <w:t xml:space="preserve"> an inter</w:t>
-      </w:r>
-      <w:r>
-        <w:rPr>
-          <w:rFonts w:ascii="Consolas" w:hAnsi="Consolas" w:cs="Consolas"/>
-          <w:color w:val="000000"/>
-          <w:sz w:val="16"/>
-          <w:szCs w:val="16"/>
-          <w:lang w:val="en-US"/>
-        </w:rPr>
-        <w:t>face, which FOP or other renderer sits behind).</w:t>
+        <w:t xml:space="preserve"> calls the FO renderer to perform the render step here (ie FO to PDF or whatever).  FO renderer (FORenderer is an interface, which FOP or other renderer sits behind).</w:t>
       </w:r>
       <w:r>
         <w:rPr>
@@ -3959,6 +3905,7 @@
           <w:szCs w:val="20"/>
           <w:shd w:val="clear" w:color="auto" w:fill="FFFFFF"/>
         </w:rPr>
+        <w:lastRenderedPageBreak/>
         <w:t>If there are different even and odd headers/footers you can do it the</w:t>
       </w:r>
       <w:r>
@@ -4016,7 +3963,16 @@
           <w:szCs w:val="20"/>
           <w:shd w:val="clear" w:color="auto" w:fill="FFFFFF"/>
         </w:rPr>
-        <w:t xml:space="preserve">LayoutMasterSetBuilder outputs the stuff with the </w:t>
+        <w:t>LayoutMasterSetBuilder outputs the stuff with the fo-naming but the xslt</w:t>
+      </w:r>
+      <w:r>
+        <w:rPr>
+          <w:rFonts w:ascii="Arial" w:hAnsi="Arial" w:cs="Arial"/>
+          <w:color w:val="222222"/>
+          <w:sz w:val="20"/>
+          <w:szCs w:val="20"/>
+        </w:rPr>
+        <w:t xml:space="preserve"> </w:t>
       </w:r>
       <w:r>
         <w:rPr>
@@ -4026,8 +3982,7 @@
           <w:szCs w:val="20"/>
           <w:shd w:val="clear" w:color="auto" w:fill="FFFFFF"/>
         </w:rPr>
-        <w:lastRenderedPageBreak/>
-        <w:t>fo-naming but the xslt</w:t>
+        <w:t>uses the winword-naming (the "odd" part is commented out). I have</w:t>
       </w:r>
       <w:r>
         <w:rPr>
@@ -4046,18 +4001,11 @@
           <w:szCs w:val="20"/>
           <w:shd w:val="clear" w:color="auto" w:fill="FFFFFF"/>
         </w:rPr>
-        <w:t>uses the winword-naming (the "odd" part is commented out). I have</w:t>
-      </w:r>
-      <w:r>
-        <w:rPr>
-          <w:rFonts w:ascii="Arial" w:hAnsi="Arial" w:cs="Arial"/>
-          <w:color w:val="222222"/>
-          <w:sz w:val="20"/>
-          <w:szCs w:val="20"/>
-        </w:rPr>
-        <w:t xml:space="preserve"> </w:t>
-      </w:r>
-      <w:r>
+        <w:t>changed everything to use the winword-conventions.</w:t>
+      </w:r>
+    </w:p>
+    <w:p>
+      <w:pPr>
         <w:rPr>
           <w:rFonts w:ascii="Arial" w:hAnsi="Arial" w:cs="Arial"/>
           <w:color w:val="222222"/>
@@ -4065,11 +4013,8 @@
           <w:szCs w:val="20"/>
           <w:shd w:val="clear" w:color="auto" w:fill="FFFFFF"/>
         </w:rPr>
-        <w:t>changed everything to use the winword-conventions.</w:t>
-      </w:r>
-    </w:p>
-    <w:p>
-      <w:pPr>
+      </w:pPr>
+      <w:r>
         <w:rPr>
           <w:rFonts w:ascii="Arial" w:hAnsi="Arial" w:cs="Arial"/>
           <w:color w:val="222222"/>
@@ -4077,7 +4022,17 @@
           <w:szCs w:val="20"/>
           <w:shd w:val="clear" w:color="auto" w:fill="FFFFFF"/>
         </w:rPr>
-      </w:pPr>
+        <w:t>If there are even/default headers but only default footers, then the</w:t>
+      </w:r>
+      <w:r>
+        <w:rPr>
+          <w:rFonts w:ascii="Arial" w:hAnsi="Arial" w:cs="Arial"/>
+          <w:color w:val="222222"/>
+          <w:sz w:val="20"/>
+          <w:szCs w:val="20"/>
+        </w:rPr>
+        <w:t xml:space="preserve"> </w:t>
+      </w:r>
       <w:r>
         <w:rPr>
           <w:rFonts w:ascii="Arial" w:hAnsi="Arial" w:cs="Arial"/>
@@ -4086,7 +4041,7 @@
           <w:szCs w:val="20"/>
           <w:shd w:val="clear" w:color="auto" w:fill="FFFFFF"/>
         </w:rPr>
-        <w:t>If there are even/default headers but only default footers, then the</w:t>
+        <w:t>HeaderFooterPolicy will now let the even footer reference the default</w:t>
       </w:r>
       <w:r>
         <w:rPr>
@@ -4105,7 +4060,7 @@
           <w:szCs w:val="20"/>
           <w:shd w:val="clear" w:color="auto" w:fill="FFFFFF"/>
         </w:rPr>
-        <w:t>HeaderFooterPolicy will now let the even footer reference the default</w:t>
+        <w:t>footer (and the other way around). In Word headers and footers are</w:t>
       </w:r>
       <w:r>
         <w:rPr>
@@ -4124,7 +4079,7 @@
           <w:szCs w:val="20"/>
           <w:shd w:val="clear" w:color="auto" w:fill="FFFFFF"/>
         </w:rPr>
-        <w:t>footer (and the other way around). In Word headers and footers are</w:t>
+        <w:t>independent but in the fo structure it is an even/odd page, that</w:t>
       </w:r>
       <w:r>
         <w:rPr>
@@ -4143,7 +4098,7 @@
           <w:szCs w:val="20"/>
           <w:shd w:val="clear" w:color="auto" w:fill="FFFFFF"/>
         </w:rPr>
-        <w:t>independent but in the fo structure it is an even/odd page, that</w:t>
+        <w:t>includes headers and footers. If the HeaderFooterPolicy wouldn't act</w:t>
       </w:r>
       <w:r>
         <w:rPr>
@@ -4162,18 +4117,11 @@
           <w:szCs w:val="20"/>
           <w:shd w:val="clear" w:color="auto" w:fill="FFFFFF"/>
         </w:rPr>
-        <w:t>includes headers and footers. If the HeaderFooterPolicy wouldn't act</w:t>
-      </w:r>
-      <w:r>
-        <w:rPr>
-          <w:rFonts w:ascii="Arial" w:hAnsi="Arial" w:cs="Arial"/>
-          <w:color w:val="222222"/>
-          <w:sz w:val="20"/>
-          <w:szCs w:val="20"/>
-        </w:rPr>
-        <w:t xml:space="preserve"> </w:t>
-      </w:r>
-      <w:r>
+        <w:t>this way, then on the even page the footer (or header) would be missing.</w:t>
+      </w:r>
+    </w:p>
+    <w:p>
+      <w:pPr>
         <w:rPr>
           <w:rFonts w:ascii="Arial" w:hAnsi="Arial" w:cs="Arial"/>
           <w:color w:val="222222"/>
@@ -4181,8 +4129,31 @@
           <w:szCs w:val="20"/>
           <w:shd w:val="clear" w:color="auto" w:fill="FFFFFF"/>
         </w:rPr>
-        <w:t>this way, then on the even page the footer (or header) would be missing.</w:t>
-      </w:r>
+      </w:pPr>
+    </w:p>
+    <w:p>
+      <w:pPr>
+        <w:pStyle w:val="Heading1"/>
+        <w:rPr>
+          <w:shd w:val="clear" w:color="auto" w:fill="FFFFFF"/>
+        </w:rPr>
+      </w:pPr>
+      <w:r>
+        <w:rPr>
+          <w:shd w:val="clear" w:color="auto" w:fill="FFFFFF"/>
+        </w:rPr>
+        <w:t>Different count of sections</w:t>
+      </w:r>
+    </w:p>
+    <w:p>
+      <w:pPr>
+        <w:rPr>
+          <w:rFonts w:ascii="Arial" w:hAnsi="Arial" w:cs="Arial"/>
+          <w:color w:val="222222"/>
+          <w:sz w:val="20"/>
+          <w:szCs w:val="20"/>
+        </w:rPr>
+      </w:pPr>
     </w:p>
     <w:p>
       <w:pPr>
@@ -4194,33 +4165,7 @@
           <w:shd w:val="clear" w:color="auto" w:fill="FFFFFF"/>
         </w:rPr>
       </w:pPr>
-    </w:p>
-    <w:p>
-      <w:pPr>
-        <w:pStyle w:val="Heading1"/>
-        <w:rPr>
-          <w:shd w:val="clear" w:color="auto" w:fill="FFFFFF"/>
-        </w:rPr>
-      </w:pPr>
-      <w:r>
-        <w:rPr>
-          <w:shd w:val="clear" w:color="auto" w:fill="FFFFFF"/>
-        </w:rPr>
-        <w:t>Different count of sections</w:t>
-      </w:r>
-    </w:p>
-    <w:p>
-      <w:pPr>
-        <w:rPr>
-          <w:rFonts w:ascii="Arial" w:hAnsi="Arial" w:cs="Arial"/>
-          <w:color w:val="222222"/>
-          <w:sz w:val="20"/>
-          <w:szCs w:val="20"/>
-        </w:rPr>
-      </w:pPr>
-    </w:p>
-    <w:p>
-      <w:pPr>
+      <w:r>
         <w:rPr>
           <w:rFonts w:ascii="Arial" w:hAnsi="Arial" w:cs="Arial"/>
           <w:color w:val="222222"/>
@@ -4228,7 +4173,17 @@
           <w:szCs w:val="20"/>
           <w:shd w:val="clear" w:color="auto" w:fill="FFFFFF"/>
         </w:rPr>
-      </w:pPr>
+        <w:t>if the count of</w:t>
+      </w:r>
+      <w:r>
+        <w:rPr>
+          <w:rFonts w:ascii="Arial" w:hAnsi="Arial" w:cs="Arial"/>
+          <w:color w:val="222222"/>
+          <w:sz w:val="20"/>
+          <w:szCs w:val="20"/>
+        </w:rPr>
+        <w:t xml:space="preserve"> </w:t>
+      </w:r>
       <w:r>
         <w:rPr>
           <w:rFonts w:ascii="Arial" w:hAnsi="Arial" w:cs="Arial"/>
@@ -4237,7 +4192,7 @@
           <w:szCs w:val="20"/>
           <w:shd w:val="clear" w:color="auto" w:fill="FFFFFF"/>
         </w:rPr>
-        <w:t>if the count of</w:t>
+        <w:t>the sections in the document model and the xslt/non-xslt are different("continuous"-sections), then the section index will access the wrong</w:t>
       </w:r>
       <w:r>
         <w:rPr>
@@ -4256,17 +4211,16 @@
           <w:szCs w:val="20"/>
           <w:shd w:val="clear" w:color="auto" w:fill="FFFFFF"/>
         </w:rPr>
-        <w:t>the sections in the document model and the xslt/non-xslt are different("continuous"-sections), then the section index will access the wrong</w:t>
-      </w:r>
-      <w:r>
-        <w:rPr>
-          <w:rFonts w:ascii="Arial" w:hAnsi="Arial" w:cs="Arial"/>
-          <w:color w:val="222222"/>
-          <w:sz w:val="20"/>
-          <w:szCs w:val="20"/>
-        </w:rPr>
-        <w:t xml:space="preserve"> </w:t>
-      </w:r>
+        <w:t>section.</w:t>
+      </w:r>
+    </w:p>
+    <w:p>
+      <w:pPr>
+        <w:rPr>
+          <w:sz w:val="22"/>
+          <w:lang w:val="en-US"/>
+        </w:rPr>
+      </w:pPr>
       <w:r>
         <w:rPr>
           <w:rFonts w:ascii="Arial" w:hAnsi="Arial" w:cs="Arial"/>
@@ -4275,16 +4229,17 @@
           <w:szCs w:val="20"/>
           <w:shd w:val="clear" w:color="auto" w:fill="FFFFFF"/>
         </w:rPr>
-        <w:t>section.</w:t>
-      </w:r>
-    </w:p>
-    <w:p>
-      <w:pPr>
-        <w:rPr>
-          <w:sz w:val="22"/>
-          <w:lang w:val="en-US"/>
-        </w:rPr>
-      </w:pPr>
+        <w:t>For this reason I made a subclass of the SectionWrapper</w:t>
+      </w:r>
+      <w:r>
+        <w:rPr>
+          <w:rFonts w:ascii="Arial" w:hAnsi="Arial" w:cs="Arial"/>
+          <w:color w:val="222222"/>
+          <w:sz w:val="20"/>
+          <w:szCs w:val="20"/>
+        </w:rPr>
+        <w:t xml:space="preserve"> </w:t>
+      </w:r>
       <w:r>
         <w:rPr>
           <w:rFonts w:ascii="Arial" w:hAnsi="Arial" w:cs="Arial"/>
@@ -4293,7 +4248,7 @@
           <w:szCs w:val="20"/>
           <w:shd w:val="clear" w:color="auto" w:fill="FFFFFF"/>
         </w:rPr>
-        <w:t>For this reason I made a subclass of the SectionWrapper</w:t>
+        <w:t>(ConversionSectionWrapper) that corresponds to the sections in the xslt</w:t>
       </w:r>
       <w:r>
         <w:rPr>
@@ -4312,7 +4267,7 @@
           <w:szCs w:val="20"/>
           <w:shd w:val="clear" w:color="auto" w:fill="FFFFFF"/>
         </w:rPr>
-        <w:t>(ConversionSectionWrapper) that corresponds to the sections in the xslt</w:t>
+        <w:t>(i.e. without continuous sections). These sections are now used</w:t>
       </w:r>
       <w:r>
         <w:rPr>
@@ -4331,7 +4286,7 @@
           <w:szCs w:val="20"/>
           <w:shd w:val="clear" w:color="auto" w:fill="FFFFFF"/>
         </w:rPr>
-        <w:t>(i.e. without continuous sections). These sections are now used</w:t>
+        <w:t>throughout the conversion process. Obviously any settings of the</w:t>
       </w:r>
       <w:r>
         <w:rPr>
@@ -4350,7 +4305,7 @@
           <w:szCs w:val="20"/>
           <w:shd w:val="clear" w:color="auto" w:fill="FFFFFF"/>
         </w:rPr>
-        <w:t>throughout the conversion process. Obviously any settings of the</w:t>
+        <w:t>continous SectPr are lost. As a nice side effect, the handling of</w:t>
       </w:r>
       <w:r>
         <w:rPr>
@@ -4369,25 +4324,6 @@
           <w:szCs w:val="20"/>
           <w:shd w:val="clear" w:color="auto" w:fill="FFFFFF"/>
         </w:rPr>
-        <w:t>continous SectPr are lost. As a nice side effect, the handling of</w:t>
-      </w:r>
-      <w:r>
-        <w:rPr>
-          <w:rFonts w:ascii="Arial" w:hAnsi="Arial" w:cs="Arial"/>
-          <w:color w:val="222222"/>
-          <w:sz w:val="20"/>
-          <w:szCs w:val="20"/>
-        </w:rPr>
-        <w:t xml:space="preserve"> </w:t>
-      </w:r>
-      <w:r>
-        <w:rPr>
-          <w:rFonts w:ascii="Arial" w:hAnsi="Arial" w:cs="Arial"/>
-          <w:color w:val="222222"/>
-          <w:sz w:val="20"/>
-          <w:szCs w:val="20"/>
-          <w:shd w:val="clear" w:color="auto" w:fill="FFFFFF"/>
-        </w:rPr>
         <w:t>sections in the XSLFOExporterNonXSLT is simplified.</w:t>
       </w:r>
     </w:p>
@@ -4785,6 +4721,7 @@
           <w:sz w:val="22"/>
           <w:lang w:val="en-US"/>
         </w:rPr>
+        <w:lastRenderedPageBreak/>
         <w:t xml:space="preserve">For this reason some of the information of the ConversionSettings is copied into the ConversionContext and then changed there, and this is also the reason why the ConversionContext has a method getXSLTParameters. </w:t>
       </w:r>
     </w:p>
@@ -4801,7 +4738,6 @@
           <w:sz w:val="22"/>
           <w:lang w:val="en-US"/>
         </w:rPr>
-        <w:lastRenderedPageBreak/>
         <w:t>Data in ConversionContext and TransformState</w:t>
       </w:r>
     </w:p>
@@ -5562,6 +5498,7 @@
           <w:sz w:val="22"/>
           <w:lang w:val="en-US"/>
         </w:rPr>
+        <w:lastRenderedPageBreak/>
         <w:t>org.docx4j.convert.out.html.AbstractHtmlExporter</w:t>
       </w:r>
     </w:p>
@@ -5629,7 +5566,6 @@
           <w:sz w:val="22"/>
           <w:lang w:val="en-US"/>
         </w:rPr>
-        <w:lastRenderedPageBreak/>
         <w:t>Moved common functions (</w:t>
       </w:r>
       <w:r>
@@ -6363,6 +6299,7 @@
           <w:sz w:val="22"/>
           <w:lang w:val="en-US"/>
         </w:rPr>
+        <w:lastRenderedPageBreak/>
         <w:t>org.docx4j.convert.out.XSLFO.XSLFOExporterNonXSLT</w:t>
       </w:r>
     </w:p>
@@ -6423,7 +6360,6 @@
           <w:rStyle w:val="ChangeType"/>
           <w:sz w:val="22"/>
         </w:rPr>
-        <w:lastRenderedPageBreak/>
         <w:t>Question:</w:t>
       </w:r>
       <w:r>
@@ -6809,6 +6745,119 @@
     </w:lvl>
   </w:abstractNum>
   <w:abstractNum w:abstractNumId="3">
+    <w:nsid w:val="2D2E7A75"/>
+    <w:multiLevelType w:val="hybridMultilevel"/>
+    <w:tmpl w:val="6D5AAB7C"/>
+    <w:lvl w:ilvl="0" w:tplc="04090001">
+      <w:start w:val="1"/>
+      <w:numFmt w:val="bullet"/>
+      <w:lvlText w:val=""/>
+      <w:lvlJc w:val="left"/>
+      <w:pPr>
+        <w:ind w:left="1776" w:hanging="360"/>
+      </w:pPr>
+      <w:rPr>
+        <w:rFonts w:ascii="Symbol" w:hAnsi="Symbol" w:hint="default"/>
+      </w:rPr>
+    </w:lvl>
+    <w:lvl w:ilvl="1" w:tplc="04090003" w:tentative="1">
+      <w:start w:val="1"/>
+      <w:numFmt w:val="bullet"/>
+      <w:lvlText w:val="o"/>
+      <w:lvlJc w:val="left"/>
+      <w:pPr>
+        <w:ind w:left="2496" w:hanging="360"/>
+      </w:pPr>
+      <w:rPr>
+        <w:rFonts w:ascii="Courier New" w:hAnsi="Courier New" w:cs="Courier New" w:hint="default"/>
+      </w:rPr>
+    </w:lvl>
+    <w:lvl w:ilvl="2" w:tplc="04090005" w:tentative="1">
+      <w:start w:val="1"/>
+      <w:numFmt w:val="bullet"/>
+      <w:lvlText w:val=""/>
+      <w:lvlJc w:val="left"/>
+      <w:pPr>
+        <w:ind w:left="3216" w:hanging="360"/>
+      </w:pPr>
+      <w:rPr>
+        <w:rFonts w:ascii="Wingdings" w:hAnsi="Wingdings" w:hint="default"/>
+      </w:rPr>
+    </w:lvl>
+    <w:lvl w:ilvl="3" w:tplc="04090001" w:tentative="1">
+      <w:start w:val="1"/>
+      <w:numFmt w:val="bullet"/>
+      <w:lvlText w:val=""/>
+      <w:lvlJc w:val="left"/>
+      <w:pPr>
+        <w:ind w:left="3936" w:hanging="360"/>
+      </w:pPr>
+      <w:rPr>
+        <w:rFonts w:ascii="Symbol" w:hAnsi="Symbol" w:hint="default"/>
+      </w:rPr>
+    </w:lvl>
+    <w:lvl w:ilvl="4" w:tplc="04090003" w:tentative="1">
+      <w:start w:val="1"/>
+      <w:numFmt w:val="bullet"/>
+      <w:lvlText w:val="o"/>
+      <w:lvlJc w:val="left"/>
+      <w:pPr>
+        <w:ind w:left="4656" w:hanging="360"/>
+      </w:pPr>
+      <w:rPr>
+        <w:rFonts w:ascii="Courier New" w:hAnsi="Courier New" w:cs="Courier New" w:hint="default"/>
+      </w:rPr>
+    </w:lvl>
+    <w:lvl w:ilvl="5" w:tplc="04090005" w:tentative="1">
+      <w:start w:val="1"/>
+      <w:numFmt w:val="bullet"/>
+      <w:lvlText w:val=""/>
+      <w:lvlJc w:val="left"/>
+      <w:pPr>
+        <w:ind w:left="5376" w:hanging="360"/>
+      </w:pPr>
+      <w:rPr>
+        <w:rFonts w:ascii="Wingdings" w:hAnsi="Wingdings" w:hint="default"/>
+      </w:rPr>
+    </w:lvl>
+    <w:lvl w:ilvl="6" w:tplc="04090001" w:tentative="1">
+      <w:start w:val="1"/>
+      <w:numFmt w:val="bullet"/>
+      <w:lvlText w:val=""/>
+      <w:lvlJc w:val="left"/>
+      <w:pPr>
+        <w:ind w:left="6096" w:hanging="360"/>
+      </w:pPr>
+      <w:rPr>
+        <w:rFonts w:ascii="Symbol" w:hAnsi="Symbol" w:hint="default"/>
+      </w:rPr>
+    </w:lvl>
+    <w:lvl w:ilvl="7" w:tplc="04090003" w:tentative="1">
+      <w:start w:val="1"/>
+      <w:numFmt w:val="bullet"/>
+      <w:lvlText w:val="o"/>
+      <w:lvlJc w:val="left"/>
+      <w:pPr>
+        <w:ind w:left="6816" w:hanging="360"/>
+      </w:pPr>
+      <w:rPr>
+        <w:rFonts w:ascii="Courier New" w:hAnsi="Courier New" w:cs="Courier New" w:hint="default"/>
+      </w:rPr>
+    </w:lvl>
+    <w:lvl w:ilvl="8" w:tplc="04090005" w:tentative="1">
+      <w:start w:val="1"/>
+      <w:numFmt w:val="bullet"/>
+      <w:lvlText w:val=""/>
+      <w:lvlJc w:val="left"/>
+      <w:pPr>
+        <w:ind w:left="7536" w:hanging="360"/>
+      </w:pPr>
+      <w:rPr>
+        <w:rFonts w:ascii="Wingdings" w:hAnsi="Wingdings" w:hint="default"/>
+      </w:rPr>
+    </w:lvl>
+  </w:abstractNum>
+  <w:abstractNum w:abstractNumId="4">
     <w:nsid w:val="2DEA2FD1"/>
     <w:multiLevelType w:val="hybridMultilevel"/>
     <w:tmpl w:val="EED0220C"/>
@@ -6921,7 +6970,7 @@
       </w:rPr>
     </w:lvl>
   </w:abstractNum>
-  <w:abstractNum w:abstractNumId="4">
+  <w:abstractNum w:abstractNumId="5">
     <w:nsid w:val="5A053513"/>
     <w:multiLevelType w:val="hybridMultilevel"/>
     <w:tmpl w:val="3EF4986A"/>
@@ -7033,7 +7082,7 @@
       </w:rPr>
     </w:lvl>
   </w:abstractNum>
-  <w:abstractNum w:abstractNumId="5">
+  <w:abstractNum w:abstractNumId="6">
     <w:nsid w:val="6C0F55EB"/>
     <w:multiLevelType w:val="hybridMultilevel"/>
     <w:tmpl w:val="DBF85E00"/>
@@ -7146,7 +7195,7 @@
       </w:rPr>
     </w:lvl>
   </w:abstractNum>
-  <w:abstractNum w:abstractNumId="6">
+  <w:abstractNum w:abstractNumId="7">
     <w:nsid w:val="7D237D83"/>
     <w:multiLevelType w:val="hybridMultilevel"/>
     <w:tmpl w:val="56C8A316"/>
@@ -7236,7 +7285,7 @@
     </w:lvl>
   </w:abstractNum>
   <w:num w:numId="1">
-    <w:abstractNumId w:val="4"/>
+    <w:abstractNumId w:val="5"/>
   </w:num>
   <w:num w:numId="2">
     <w:abstractNumId w:val="2"/>
@@ -7245,15 +7294,18 @@
     <w:abstractNumId w:val="0"/>
   </w:num>
   <w:num w:numId="4">
-    <w:abstractNumId w:val="6"/>
+    <w:abstractNumId w:val="7"/>
   </w:num>
   <w:num w:numId="5">
     <w:abstractNumId w:val="1"/>
   </w:num>
   <w:num w:numId="6">
-    <w:abstractNumId w:val="5"/>
+    <w:abstractNumId w:val="6"/>
   </w:num>
   <w:num w:numId="7">
+    <w:abstractNumId w:val="4"/>
+  </w:num>
+  <w:num w:numId="8">
     <w:abstractNumId w:val="3"/>
   </w:num>
 </w:numbering>
@@ -7470,6 +7522,7 @@
   <w:style w:type="character" w:default="1" w:styleId="DefaultParagraphFont">
     <w:name w:val="Default Paragraph Font"/>
     <w:uiPriority w:val="1"/>
+    <w:semiHidden/>
     <w:unhideWhenUsed/>
   </w:style>
   <w:style w:type="table" w:default="1" w:styleId="TableNormal">

</xml_diff>